<commit_message>
Added KendoUI files. Added WebAPI.
</commit_message>
<xml_diff>
--- a/KendoUI.docx
+++ b/KendoUI.docx
@@ -421,10 +421,7 @@
         <w:t>Kendo UI Complete for ASP.NET MVC is a set of HTML helpers which help you configure Kendo UI widgets by using server-side code in ASP.NET MVC applications.</w:t>
       </w:r>
       <w:r>
-        <w:t xml:space="preserve"> It also provides </w:t>
-      </w:r>
-      <w:r>
-        <w:t>ready-to-use editor templates based on various Kendo UI widgets.</w:t>
+        <w:t xml:space="preserve"> It also provides ready-to-use editor templates based on various Kendo UI widgets.</w:t>
       </w:r>
     </w:p>
     <w:p>
@@ -553,8 +550,6 @@
           </wp:inline>
         </w:drawing>
       </w:r>
-      <w:bookmarkStart w:id="0" w:name="_GoBack"/>
-      <w:bookmarkEnd w:id="0"/>
     </w:p>
     <w:p>
       <w:r>
@@ -621,6 +616,3807 @@
         <w:t>Consumer Web Site</w:t>
       </w:r>
     </w:p>
+    <w:p>
+      <w:pPr>
+        <w:pStyle w:val="Heading3"/>
+      </w:pPr>
+      <w:r>
+        <w:t>Include Kendo files in rendered Views</w:t>
+      </w:r>
+    </w:p>
+    <w:p>
+      <w:r>
+        <w:t>A</w:t>
+      </w:r>
+      <w:r>
+        <w:t xml:space="preserve">dd the CSS and JS to all rendered pages by </w:t>
+      </w:r>
+      <w:r>
+        <w:t>adding entries to \Views\Shared\_</w:t>
+      </w:r>
+      <w:proofErr w:type="spellStart"/>
+      <w:r>
+        <w:t>Layout.cshtml</w:t>
+      </w:r>
+      <w:proofErr w:type="spellEnd"/>
+      <w:r>
+        <w:t xml:space="preserve">. We need to make sure that Kendo’s JavaScript files come after </w:t>
+      </w:r>
+      <w:proofErr w:type="spellStart"/>
+      <w:r>
+        <w:t>jQuery</w:t>
+      </w:r>
+      <w:proofErr w:type="spellEnd"/>
+      <w:r>
+        <w:t>.</w:t>
+      </w:r>
+      <w:r>
+        <w:t xml:space="preserve"> For styling, we include kendo.common.min.css, plus one of the Kendo UI Themes. In this example we are using kendo.default.min.css, which is the Default theme.</w:t>
+      </w:r>
+    </w:p>
+    <w:p>
+      <w:pPr>
+        <w:autoSpaceDE w:val="0"/>
+        <w:autoSpaceDN w:val="0"/>
+        <w:adjustRightInd w:val="0"/>
+        <w:spacing w:after="0" w:line="240" w:lineRule="auto"/>
+        <w:rPr>
+          <w:rFonts w:ascii="Consolas" w:hAnsi="Consolas" w:cs="Consolas"/>
+          <w:color w:val="DCDCDC"/>
+          <w:sz w:val="19"/>
+          <w:szCs w:val="19"/>
+          <w:highlight w:val="black"/>
+        </w:rPr>
+      </w:pPr>
+      <w:r>
+        <w:rPr>
+          <w:rFonts w:ascii="Consolas" w:hAnsi="Consolas" w:cs="Consolas"/>
+          <w:color w:val="DCDCDC"/>
+          <w:sz w:val="19"/>
+          <w:szCs w:val="19"/>
+          <w:highlight w:val="black"/>
+        </w:rPr>
+        <w:t xml:space="preserve">    </w:t>
+      </w:r>
+      <w:r>
+        <w:rPr>
+          <w:rFonts w:ascii="Consolas" w:hAnsi="Consolas" w:cs="Consolas"/>
+          <w:color w:val="808080"/>
+          <w:sz w:val="19"/>
+          <w:szCs w:val="19"/>
+          <w:highlight w:val="black"/>
+        </w:rPr>
+        <w:t>&lt;</w:t>
+      </w:r>
+      <w:proofErr w:type="gramStart"/>
+      <w:r>
+        <w:rPr>
+          <w:rFonts w:ascii="Consolas" w:hAnsi="Consolas" w:cs="Consolas"/>
+          <w:color w:val="569CD6"/>
+          <w:sz w:val="19"/>
+          <w:szCs w:val="19"/>
+          <w:highlight w:val="black"/>
+        </w:rPr>
+        <w:t>head</w:t>
+      </w:r>
+      <w:proofErr w:type="gramEnd"/>
+      <w:r>
+        <w:rPr>
+          <w:rFonts w:ascii="Consolas" w:hAnsi="Consolas" w:cs="Consolas"/>
+          <w:color w:val="808080"/>
+          <w:sz w:val="19"/>
+          <w:szCs w:val="19"/>
+          <w:highlight w:val="black"/>
+        </w:rPr>
+        <w:t>&gt;</w:t>
+      </w:r>
+    </w:p>
+    <w:p>
+      <w:pPr>
+        <w:autoSpaceDE w:val="0"/>
+        <w:autoSpaceDN w:val="0"/>
+        <w:adjustRightInd w:val="0"/>
+        <w:spacing w:after="0" w:line="240" w:lineRule="auto"/>
+        <w:rPr>
+          <w:rFonts w:ascii="Consolas" w:hAnsi="Consolas" w:cs="Consolas"/>
+          <w:color w:val="DCDCDC"/>
+          <w:sz w:val="19"/>
+          <w:szCs w:val="19"/>
+          <w:highlight w:val="black"/>
+        </w:rPr>
+      </w:pPr>
+      <w:r>
+        <w:rPr>
+          <w:rFonts w:ascii="Consolas" w:hAnsi="Consolas" w:cs="Consolas"/>
+          <w:color w:val="DCDCDC"/>
+          <w:sz w:val="19"/>
+          <w:szCs w:val="19"/>
+          <w:highlight w:val="black"/>
+        </w:rPr>
+        <w:t xml:space="preserve">        </w:t>
+      </w:r>
+      <w:r>
+        <w:rPr>
+          <w:rFonts w:ascii="Consolas" w:hAnsi="Consolas" w:cs="Consolas"/>
+          <w:color w:val="808080"/>
+          <w:sz w:val="19"/>
+          <w:szCs w:val="19"/>
+          <w:highlight w:val="black"/>
+        </w:rPr>
+        <w:t>&lt;</w:t>
+      </w:r>
+      <w:proofErr w:type="gramStart"/>
+      <w:r>
+        <w:rPr>
+          <w:rFonts w:ascii="Consolas" w:hAnsi="Consolas" w:cs="Consolas"/>
+          <w:color w:val="569CD6"/>
+          <w:sz w:val="19"/>
+          <w:szCs w:val="19"/>
+          <w:highlight w:val="black"/>
+        </w:rPr>
+        <w:t>meta</w:t>
+      </w:r>
+      <w:proofErr w:type="gramEnd"/>
+      <w:r>
+        <w:rPr>
+          <w:rFonts w:ascii="Consolas" w:hAnsi="Consolas" w:cs="Consolas"/>
+          <w:color w:val="DCDCDC"/>
+          <w:sz w:val="19"/>
+          <w:szCs w:val="19"/>
+          <w:highlight w:val="black"/>
+        </w:rPr>
+        <w:t xml:space="preserve"> </w:t>
+      </w:r>
+      <w:r>
+        <w:rPr>
+          <w:rFonts w:ascii="Consolas" w:hAnsi="Consolas" w:cs="Consolas"/>
+          <w:color w:val="9CDCFE"/>
+          <w:sz w:val="19"/>
+          <w:szCs w:val="19"/>
+          <w:highlight w:val="black"/>
+        </w:rPr>
+        <w:t>charset</w:t>
+      </w:r>
+      <w:r>
+        <w:rPr>
+          <w:rFonts w:ascii="Consolas" w:hAnsi="Consolas" w:cs="Consolas"/>
+          <w:color w:val="B4B4B4"/>
+          <w:sz w:val="19"/>
+          <w:szCs w:val="19"/>
+          <w:highlight w:val="black"/>
+        </w:rPr>
+        <w:t>=</w:t>
+      </w:r>
+      <w:r>
+        <w:rPr>
+          <w:rFonts w:ascii="Consolas" w:hAnsi="Consolas" w:cs="Consolas"/>
+          <w:color w:val="C8C8C8"/>
+          <w:sz w:val="19"/>
+          <w:szCs w:val="19"/>
+          <w:highlight w:val="black"/>
+        </w:rPr>
+        <w:t>"utf-8"</w:t>
+      </w:r>
+      <w:r>
+        <w:rPr>
+          <w:rFonts w:ascii="Consolas" w:hAnsi="Consolas" w:cs="Consolas"/>
+          <w:color w:val="DCDCDC"/>
+          <w:sz w:val="19"/>
+          <w:szCs w:val="19"/>
+          <w:highlight w:val="black"/>
+        </w:rPr>
+        <w:t xml:space="preserve"> </w:t>
+      </w:r>
+      <w:r>
+        <w:rPr>
+          <w:rFonts w:ascii="Consolas" w:hAnsi="Consolas" w:cs="Consolas"/>
+          <w:color w:val="808080"/>
+          <w:sz w:val="19"/>
+          <w:szCs w:val="19"/>
+          <w:highlight w:val="black"/>
+        </w:rPr>
+        <w:t>/&gt;</w:t>
+      </w:r>
+    </w:p>
+    <w:p>
+      <w:pPr>
+        <w:autoSpaceDE w:val="0"/>
+        <w:autoSpaceDN w:val="0"/>
+        <w:adjustRightInd w:val="0"/>
+        <w:spacing w:after="0" w:line="240" w:lineRule="auto"/>
+        <w:rPr>
+          <w:rFonts w:ascii="Consolas" w:hAnsi="Consolas" w:cs="Consolas"/>
+          <w:color w:val="DCDCDC"/>
+          <w:sz w:val="19"/>
+          <w:szCs w:val="19"/>
+          <w:highlight w:val="black"/>
+        </w:rPr>
+      </w:pPr>
+      <w:r>
+        <w:rPr>
+          <w:rFonts w:ascii="Consolas" w:hAnsi="Consolas" w:cs="Consolas"/>
+          <w:color w:val="DCDCDC"/>
+          <w:sz w:val="19"/>
+          <w:szCs w:val="19"/>
+          <w:highlight w:val="black"/>
+        </w:rPr>
+        <w:t xml:space="preserve">        </w:t>
+      </w:r>
+      <w:r>
+        <w:rPr>
+          <w:rFonts w:ascii="Consolas" w:hAnsi="Consolas" w:cs="Consolas"/>
+          <w:color w:val="808080"/>
+          <w:sz w:val="19"/>
+          <w:szCs w:val="19"/>
+          <w:highlight w:val="black"/>
+        </w:rPr>
+        <w:t>&lt;</w:t>
+      </w:r>
+      <w:r>
+        <w:rPr>
+          <w:rFonts w:ascii="Consolas" w:hAnsi="Consolas" w:cs="Consolas"/>
+          <w:color w:val="569CD6"/>
+          <w:sz w:val="19"/>
+          <w:szCs w:val="19"/>
+          <w:highlight w:val="black"/>
+        </w:rPr>
+        <w:t>title</w:t>
+      </w:r>
+      <w:r>
+        <w:rPr>
+          <w:rFonts w:ascii="Consolas" w:hAnsi="Consolas" w:cs="Consolas"/>
+          <w:color w:val="808080"/>
+          <w:sz w:val="19"/>
+          <w:szCs w:val="19"/>
+          <w:highlight w:val="black"/>
+        </w:rPr>
+        <w:t>&gt;</w:t>
+      </w:r>
+      <w:r>
+        <w:rPr>
+          <w:rFonts w:ascii="Consolas" w:hAnsi="Consolas" w:cs="Consolas"/>
+          <w:color w:val="000000"/>
+          <w:sz w:val="19"/>
+          <w:szCs w:val="19"/>
+          <w:highlight w:val="yellow"/>
+        </w:rPr>
+        <w:t>@</w:t>
+      </w:r>
+      <w:proofErr w:type="spellStart"/>
+      <w:r>
+        <w:rPr>
+          <w:rFonts w:ascii="Consolas" w:hAnsi="Consolas" w:cs="Consolas"/>
+          <w:color w:val="FFFFFF"/>
+          <w:sz w:val="19"/>
+          <w:szCs w:val="19"/>
+          <w:highlight w:val="black"/>
+        </w:rPr>
+        <w:t>ViewBag</w:t>
+      </w:r>
+      <w:r>
+        <w:rPr>
+          <w:rFonts w:ascii="Consolas" w:hAnsi="Consolas" w:cs="Consolas"/>
+          <w:color w:val="B4B4B4"/>
+          <w:sz w:val="19"/>
+          <w:szCs w:val="19"/>
+          <w:highlight w:val="black"/>
+        </w:rPr>
+        <w:t>.</w:t>
+      </w:r>
+      <w:r>
+        <w:rPr>
+          <w:rFonts w:ascii="Consolas" w:hAnsi="Consolas" w:cs="Consolas"/>
+          <w:color w:val="FFFFFF"/>
+          <w:sz w:val="19"/>
+          <w:szCs w:val="19"/>
+          <w:highlight w:val="black"/>
+        </w:rPr>
+        <w:t>Title</w:t>
+      </w:r>
+      <w:proofErr w:type="spellEnd"/>
+      <w:r>
+        <w:rPr>
+          <w:rFonts w:ascii="Consolas" w:hAnsi="Consolas" w:cs="Consolas"/>
+          <w:color w:val="DCDCDC"/>
+          <w:sz w:val="19"/>
+          <w:szCs w:val="19"/>
+          <w:highlight w:val="black"/>
+        </w:rPr>
+        <w:t xml:space="preserve"> - Kendo UI Music Store</w:t>
+      </w:r>
+      <w:r>
+        <w:rPr>
+          <w:rFonts w:ascii="Consolas" w:hAnsi="Consolas" w:cs="Consolas"/>
+          <w:color w:val="808080"/>
+          <w:sz w:val="19"/>
+          <w:szCs w:val="19"/>
+          <w:highlight w:val="black"/>
+        </w:rPr>
+        <w:t>&lt;/</w:t>
+      </w:r>
+      <w:r>
+        <w:rPr>
+          <w:rFonts w:ascii="Consolas" w:hAnsi="Consolas" w:cs="Consolas"/>
+          <w:color w:val="569CD6"/>
+          <w:sz w:val="19"/>
+          <w:szCs w:val="19"/>
+          <w:highlight w:val="black"/>
+        </w:rPr>
+        <w:t>title</w:t>
+      </w:r>
+      <w:r>
+        <w:rPr>
+          <w:rFonts w:ascii="Consolas" w:hAnsi="Consolas" w:cs="Consolas"/>
+          <w:color w:val="808080"/>
+          <w:sz w:val="19"/>
+          <w:szCs w:val="19"/>
+          <w:highlight w:val="black"/>
+        </w:rPr>
+        <w:t>&gt;</w:t>
+      </w:r>
+    </w:p>
+    <w:p>
+      <w:pPr>
+        <w:autoSpaceDE w:val="0"/>
+        <w:autoSpaceDN w:val="0"/>
+        <w:adjustRightInd w:val="0"/>
+        <w:spacing w:after="0" w:line="240" w:lineRule="auto"/>
+        <w:rPr>
+          <w:rFonts w:ascii="Consolas" w:hAnsi="Consolas" w:cs="Consolas"/>
+          <w:color w:val="DCDCDC"/>
+          <w:sz w:val="19"/>
+          <w:szCs w:val="19"/>
+          <w:highlight w:val="black"/>
+        </w:rPr>
+      </w:pPr>
+      <w:r>
+        <w:rPr>
+          <w:rFonts w:ascii="Consolas" w:hAnsi="Consolas" w:cs="Consolas"/>
+          <w:color w:val="DCDCDC"/>
+          <w:sz w:val="19"/>
+          <w:szCs w:val="19"/>
+          <w:highlight w:val="black"/>
+        </w:rPr>
+        <w:t xml:space="preserve">        </w:t>
+      </w:r>
+      <w:r>
+        <w:rPr>
+          <w:rFonts w:ascii="Consolas" w:hAnsi="Consolas" w:cs="Consolas"/>
+          <w:color w:val="808080"/>
+          <w:sz w:val="19"/>
+          <w:szCs w:val="19"/>
+          <w:highlight w:val="black"/>
+        </w:rPr>
+        <w:t>&lt;</w:t>
+      </w:r>
+      <w:r>
+        <w:rPr>
+          <w:rFonts w:ascii="Consolas" w:hAnsi="Consolas" w:cs="Consolas"/>
+          <w:color w:val="569CD6"/>
+          <w:sz w:val="19"/>
+          <w:szCs w:val="19"/>
+          <w:highlight w:val="black"/>
+        </w:rPr>
+        <w:t>link</w:t>
+      </w:r>
+      <w:r>
+        <w:rPr>
+          <w:rFonts w:ascii="Consolas" w:hAnsi="Consolas" w:cs="Consolas"/>
+          <w:color w:val="DCDCDC"/>
+          <w:sz w:val="19"/>
+          <w:szCs w:val="19"/>
+          <w:highlight w:val="black"/>
+        </w:rPr>
+        <w:t xml:space="preserve"> </w:t>
+      </w:r>
+      <w:proofErr w:type="spellStart"/>
+      <w:r>
+        <w:rPr>
+          <w:rFonts w:ascii="Consolas" w:hAnsi="Consolas" w:cs="Consolas"/>
+          <w:color w:val="9CDCFE"/>
+          <w:sz w:val="19"/>
+          <w:szCs w:val="19"/>
+          <w:highlight w:val="black"/>
+        </w:rPr>
+        <w:t>href</w:t>
+      </w:r>
+      <w:proofErr w:type="spellEnd"/>
+      <w:r>
+        <w:rPr>
+          <w:rFonts w:ascii="Consolas" w:hAnsi="Consolas" w:cs="Consolas"/>
+          <w:color w:val="B4B4B4"/>
+          <w:sz w:val="19"/>
+          <w:szCs w:val="19"/>
+          <w:highlight w:val="black"/>
+        </w:rPr>
+        <w:t>=</w:t>
+      </w:r>
+      <w:r>
+        <w:rPr>
+          <w:rFonts w:ascii="Consolas" w:hAnsi="Consolas" w:cs="Consolas"/>
+          <w:color w:val="C8C8C8"/>
+          <w:sz w:val="19"/>
+          <w:szCs w:val="19"/>
+          <w:highlight w:val="black"/>
+        </w:rPr>
+        <w:t>"~/favicon.ico"</w:t>
+      </w:r>
+      <w:r>
+        <w:rPr>
+          <w:rFonts w:ascii="Consolas" w:hAnsi="Consolas" w:cs="Consolas"/>
+          <w:color w:val="DCDCDC"/>
+          <w:sz w:val="19"/>
+          <w:szCs w:val="19"/>
+          <w:highlight w:val="black"/>
+        </w:rPr>
+        <w:t xml:space="preserve"> </w:t>
+      </w:r>
+      <w:proofErr w:type="spellStart"/>
+      <w:r>
+        <w:rPr>
+          <w:rFonts w:ascii="Consolas" w:hAnsi="Consolas" w:cs="Consolas"/>
+          <w:color w:val="9CDCFE"/>
+          <w:sz w:val="19"/>
+          <w:szCs w:val="19"/>
+          <w:highlight w:val="black"/>
+        </w:rPr>
+        <w:t>rel</w:t>
+      </w:r>
+      <w:proofErr w:type="spellEnd"/>
+      <w:r>
+        <w:rPr>
+          <w:rFonts w:ascii="Consolas" w:hAnsi="Consolas" w:cs="Consolas"/>
+          <w:color w:val="B4B4B4"/>
+          <w:sz w:val="19"/>
+          <w:szCs w:val="19"/>
+          <w:highlight w:val="black"/>
+        </w:rPr>
+        <w:t>=</w:t>
+      </w:r>
+      <w:r>
+        <w:rPr>
+          <w:rFonts w:ascii="Consolas" w:hAnsi="Consolas" w:cs="Consolas"/>
+          <w:color w:val="C8C8C8"/>
+          <w:sz w:val="19"/>
+          <w:szCs w:val="19"/>
+          <w:highlight w:val="black"/>
+        </w:rPr>
+        <w:t>"shortcut icon"</w:t>
+      </w:r>
+      <w:r>
+        <w:rPr>
+          <w:rFonts w:ascii="Consolas" w:hAnsi="Consolas" w:cs="Consolas"/>
+          <w:color w:val="DCDCDC"/>
+          <w:sz w:val="19"/>
+          <w:szCs w:val="19"/>
+          <w:highlight w:val="black"/>
+        </w:rPr>
+        <w:t xml:space="preserve"> </w:t>
+      </w:r>
+      <w:r>
+        <w:rPr>
+          <w:rFonts w:ascii="Consolas" w:hAnsi="Consolas" w:cs="Consolas"/>
+          <w:color w:val="9CDCFE"/>
+          <w:sz w:val="19"/>
+          <w:szCs w:val="19"/>
+          <w:highlight w:val="black"/>
+        </w:rPr>
+        <w:t>type</w:t>
+      </w:r>
+      <w:r>
+        <w:rPr>
+          <w:rFonts w:ascii="Consolas" w:hAnsi="Consolas" w:cs="Consolas"/>
+          <w:color w:val="B4B4B4"/>
+          <w:sz w:val="19"/>
+          <w:szCs w:val="19"/>
+          <w:highlight w:val="black"/>
+        </w:rPr>
+        <w:t>=</w:t>
+      </w:r>
+      <w:r>
+        <w:rPr>
+          <w:rFonts w:ascii="Consolas" w:hAnsi="Consolas" w:cs="Consolas"/>
+          <w:color w:val="C8C8C8"/>
+          <w:sz w:val="19"/>
+          <w:szCs w:val="19"/>
+          <w:highlight w:val="black"/>
+        </w:rPr>
+        <w:t>"image/x-icon"</w:t>
+      </w:r>
+      <w:r>
+        <w:rPr>
+          <w:rFonts w:ascii="Consolas" w:hAnsi="Consolas" w:cs="Consolas"/>
+          <w:color w:val="DCDCDC"/>
+          <w:sz w:val="19"/>
+          <w:szCs w:val="19"/>
+          <w:highlight w:val="black"/>
+        </w:rPr>
+        <w:t xml:space="preserve"> </w:t>
+      </w:r>
+      <w:r>
+        <w:rPr>
+          <w:rFonts w:ascii="Consolas" w:hAnsi="Consolas" w:cs="Consolas"/>
+          <w:color w:val="808080"/>
+          <w:sz w:val="19"/>
+          <w:szCs w:val="19"/>
+          <w:highlight w:val="black"/>
+        </w:rPr>
+        <w:t>/&gt;</w:t>
+      </w:r>
+    </w:p>
+    <w:p>
+      <w:pPr>
+        <w:autoSpaceDE w:val="0"/>
+        <w:autoSpaceDN w:val="0"/>
+        <w:adjustRightInd w:val="0"/>
+        <w:spacing w:after="0" w:line="240" w:lineRule="auto"/>
+        <w:rPr>
+          <w:rFonts w:ascii="Consolas" w:hAnsi="Consolas" w:cs="Consolas"/>
+          <w:color w:val="DCDCDC"/>
+          <w:sz w:val="19"/>
+          <w:szCs w:val="19"/>
+          <w:highlight w:val="black"/>
+        </w:rPr>
+      </w:pPr>
+      <w:r>
+        <w:rPr>
+          <w:rFonts w:ascii="Consolas" w:hAnsi="Consolas" w:cs="Consolas"/>
+          <w:color w:val="DCDCDC"/>
+          <w:sz w:val="19"/>
+          <w:szCs w:val="19"/>
+          <w:highlight w:val="black"/>
+        </w:rPr>
+        <w:t xml:space="preserve">        </w:t>
+      </w:r>
+      <w:r>
+        <w:rPr>
+          <w:rFonts w:ascii="Consolas" w:hAnsi="Consolas" w:cs="Consolas"/>
+          <w:color w:val="808080"/>
+          <w:sz w:val="19"/>
+          <w:szCs w:val="19"/>
+          <w:highlight w:val="black"/>
+        </w:rPr>
+        <w:t>&lt;</w:t>
+      </w:r>
+      <w:proofErr w:type="gramStart"/>
+      <w:r>
+        <w:rPr>
+          <w:rFonts w:ascii="Consolas" w:hAnsi="Consolas" w:cs="Consolas"/>
+          <w:color w:val="569CD6"/>
+          <w:sz w:val="19"/>
+          <w:szCs w:val="19"/>
+          <w:highlight w:val="black"/>
+        </w:rPr>
+        <w:t>meta</w:t>
+      </w:r>
+      <w:proofErr w:type="gramEnd"/>
+      <w:r>
+        <w:rPr>
+          <w:rFonts w:ascii="Consolas" w:hAnsi="Consolas" w:cs="Consolas"/>
+          <w:color w:val="DCDCDC"/>
+          <w:sz w:val="19"/>
+          <w:szCs w:val="19"/>
+          <w:highlight w:val="black"/>
+        </w:rPr>
+        <w:t xml:space="preserve"> </w:t>
+      </w:r>
+      <w:r>
+        <w:rPr>
+          <w:rFonts w:ascii="Consolas" w:hAnsi="Consolas" w:cs="Consolas"/>
+          <w:color w:val="9CDCFE"/>
+          <w:sz w:val="19"/>
+          <w:szCs w:val="19"/>
+          <w:highlight w:val="black"/>
+        </w:rPr>
+        <w:t>name</w:t>
+      </w:r>
+      <w:r>
+        <w:rPr>
+          <w:rFonts w:ascii="Consolas" w:hAnsi="Consolas" w:cs="Consolas"/>
+          <w:color w:val="B4B4B4"/>
+          <w:sz w:val="19"/>
+          <w:szCs w:val="19"/>
+          <w:highlight w:val="black"/>
+        </w:rPr>
+        <w:t>=</w:t>
+      </w:r>
+      <w:r>
+        <w:rPr>
+          <w:rFonts w:ascii="Consolas" w:hAnsi="Consolas" w:cs="Consolas"/>
+          <w:color w:val="C8C8C8"/>
+          <w:sz w:val="19"/>
+          <w:szCs w:val="19"/>
+          <w:highlight w:val="black"/>
+        </w:rPr>
+        <w:t>"viewport"</w:t>
+      </w:r>
+      <w:r>
+        <w:rPr>
+          <w:rFonts w:ascii="Consolas" w:hAnsi="Consolas" w:cs="Consolas"/>
+          <w:color w:val="DCDCDC"/>
+          <w:sz w:val="19"/>
+          <w:szCs w:val="19"/>
+          <w:highlight w:val="black"/>
+        </w:rPr>
+        <w:t xml:space="preserve"> </w:t>
+      </w:r>
+      <w:r>
+        <w:rPr>
+          <w:rFonts w:ascii="Consolas" w:hAnsi="Consolas" w:cs="Consolas"/>
+          <w:color w:val="9CDCFE"/>
+          <w:sz w:val="19"/>
+          <w:szCs w:val="19"/>
+          <w:highlight w:val="black"/>
+        </w:rPr>
+        <w:t>content</w:t>
+      </w:r>
+      <w:r>
+        <w:rPr>
+          <w:rFonts w:ascii="Consolas" w:hAnsi="Consolas" w:cs="Consolas"/>
+          <w:color w:val="B4B4B4"/>
+          <w:sz w:val="19"/>
+          <w:szCs w:val="19"/>
+          <w:highlight w:val="black"/>
+        </w:rPr>
+        <w:t>=</w:t>
+      </w:r>
+      <w:r>
+        <w:rPr>
+          <w:rFonts w:ascii="Consolas" w:hAnsi="Consolas" w:cs="Consolas"/>
+          <w:color w:val="C8C8C8"/>
+          <w:sz w:val="19"/>
+          <w:szCs w:val="19"/>
+          <w:highlight w:val="black"/>
+        </w:rPr>
+        <w:t>"width=device-width"</w:t>
+      </w:r>
+      <w:r>
+        <w:rPr>
+          <w:rFonts w:ascii="Consolas" w:hAnsi="Consolas" w:cs="Consolas"/>
+          <w:color w:val="DCDCDC"/>
+          <w:sz w:val="19"/>
+          <w:szCs w:val="19"/>
+          <w:highlight w:val="black"/>
+        </w:rPr>
+        <w:t xml:space="preserve"> </w:t>
+      </w:r>
+      <w:r>
+        <w:rPr>
+          <w:rFonts w:ascii="Consolas" w:hAnsi="Consolas" w:cs="Consolas"/>
+          <w:color w:val="808080"/>
+          <w:sz w:val="19"/>
+          <w:szCs w:val="19"/>
+          <w:highlight w:val="black"/>
+        </w:rPr>
+        <w:t>/&gt;</w:t>
+      </w:r>
+    </w:p>
+    <w:p>
+      <w:pPr>
+        <w:autoSpaceDE w:val="0"/>
+        <w:autoSpaceDN w:val="0"/>
+        <w:adjustRightInd w:val="0"/>
+        <w:spacing w:after="0" w:line="240" w:lineRule="auto"/>
+        <w:rPr>
+          <w:rFonts w:ascii="Consolas" w:hAnsi="Consolas" w:cs="Consolas"/>
+          <w:color w:val="DCDCDC"/>
+          <w:sz w:val="19"/>
+          <w:szCs w:val="19"/>
+          <w:highlight w:val="black"/>
+        </w:rPr>
+      </w:pPr>
+      <w:r>
+        <w:rPr>
+          <w:rFonts w:ascii="Consolas" w:hAnsi="Consolas" w:cs="Consolas"/>
+          <w:color w:val="DCDCDC"/>
+          <w:sz w:val="19"/>
+          <w:szCs w:val="19"/>
+          <w:highlight w:val="black"/>
+        </w:rPr>
+        <w:t xml:space="preserve">        </w:t>
+      </w:r>
+      <w:proofErr w:type="gramStart"/>
+      <w:r>
+        <w:rPr>
+          <w:rFonts w:ascii="Consolas" w:hAnsi="Consolas" w:cs="Consolas"/>
+          <w:color w:val="000000"/>
+          <w:sz w:val="19"/>
+          <w:szCs w:val="19"/>
+          <w:highlight w:val="yellow"/>
+        </w:rPr>
+        <w:t>@</w:t>
+      </w:r>
+      <w:proofErr w:type="spellStart"/>
+      <w:r>
+        <w:rPr>
+          <w:rFonts w:ascii="Consolas" w:hAnsi="Consolas" w:cs="Consolas"/>
+          <w:color w:val="4EC9B0"/>
+          <w:sz w:val="19"/>
+          <w:szCs w:val="19"/>
+          <w:highlight w:val="black"/>
+        </w:rPr>
+        <w:t>Styles</w:t>
+      </w:r>
+      <w:r>
+        <w:rPr>
+          <w:rFonts w:ascii="Consolas" w:hAnsi="Consolas" w:cs="Consolas"/>
+          <w:color w:val="B4B4B4"/>
+          <w:sz w:val="19"/>
+          <w:szCs w:val="19"/>
+          <w:highlight w:val="black"/>
+        </w:rPr>
+        <w:t>.</w:t>
+      </w:r>
+      <w:r>
+        <w:rPr>
+          <w:rFonts w:ascii="Consolas" w:hAnsi="Consolas" w:cs="Consolas"/>
+          <w:color w:val="FFFFFF"/>
+          <w:sz w:val="19"/>
+          <w:szCs w:val="19"/>
+          <w:highlight w:val="black"/>
+        </w:rPr>
+        <w:t>Render</w:t>
+      </w:r>
+      <w:proofErr w:type="spellEnd"/>
+      <w:r>
+        <w:rPr>
+          <w:rFonts w:ascii="Consolas" w:hAnsi="Consolas" w:cs="Consolas"/>
+          <w:color w:val="DCDCDC"/>
+          <w:sz w:val="19"/>
+          <w:szCs w:val="19"/>
+          <w:highlight w:val="black"/>
+        </w:rPr>
+        <w:t>(</w:t>
+      </w:r>
+      <w:proofErr w:type="gramEnd"/>
+      <w:r>
+        <w:rPr>
+          <w:rFonts w:ascii="Consolas" w:hAnsi="Consolas" w:cs="Consolas"/>
+          <w:color w:val="D69D85"/>
+          <w:sz w:val="19"/>
+          <w:szCs w:val="19"/>
+          <w:highlight w:val="black"/>
+        </w:rPr>
+        <w:t>"~/Content/</w:t>
+      </w:r>
+      <w:proofErr w:type="spellStart"/>
+      <w:r>
+        <w:rPr>
+          <w:rFonts w:ascii="Consolas" w:hAnsi="Consolas" w:cs="Consolas"/>
+          <w:color w:val="D69D85"/>
+          <w:sz w:val="19"/>
+          <w:szCs w:val="19"/>
+          <w:highlight w:val="black"/>
+        </w:rPr>
+        <w:t>css</w:t>
+      </w:r>
+      <w:proofErr w:type="spellEnd"/>
+      <w:r>
+        <w:rPr>
+          <w:rFonts w:ascii="Consolas" w:hAnsi="Consolas" w:cs="Consolas"/>
+          <w:color w:val="D69D85"/>
+          <w:sz w:val="19"/>
+          <w:szCs w:val="19"/>
+          <w:highlight w:val="black"/>
+        </w:rPr>
+        <w:t>"</w:t>
+      </w:r>
+      <w:r>
+        <w:rPr>
+          <w:rFonts w:ascii="Consolas" w:hAnsi="Consolas" w:cs="Consolas"/>
+          <w:color w:val="DCDCDC"/>
+          <w:sz w:val="19"/>
+          <w:szCs w:val="19"/>
+          <w:highlight w:val="black"/>
+        </w:rPr>
+        <w:t>)</w:t>
+      </w:r>
+    </w:p>
+    <w:p>
+      <w:pPr>
+        <w:autoSpaceDE w:val="0"/>
+        <w:autoSpaceDN w:val="0"/>
+        <w:adjustRightInd w:val="0"/>
+        <w:spacing w:after="0" w:line="240" w:lineRule="auto"/>
+        <w:rPr>
+          <w:rFonts w:ascii="Consolas" w:hAnsi="Consolas" w:cs="Consolas"/>
+          <w:color w:val="DCDCDC"/>
+          <w:sz w:val="19"/>
+          <w:szCs w:val="19"/>
+          <w:highlight w:val="black"/>
+        </w:rPr>
+      </w:pPr>
+      <w:r>
+        <w:rPr>
+          <w:rFonts w:ascii="Consolas" w:hAnsi="Consolas" w:cs="Consolas"/>
+          <w:color w:val="DCDCDC"/>
+          <w:sz w:val="19"/>
+          <w:szCs w:val="19"/>
+          <w:highlight w:val="black"/>
+        </w:rPr>
+        <w:lastRenderedPageBreak/>
+        <w:t xml:space="preserve">        </w:t>
+      </w:r>
+      <w:r>
+        <w:rPr>
+          <w:rFonts w:ascii="Consolas" w:hAnsi="Consolas" w:cs="Consolas"/>
+          <w:color w:val="808080"/>
+          <w:sz w:val="19"/>
+          <w:szCs w:val="19"/>
+          <w:highlight w:val="black"/>
+        </w:rPr>
+        <w:t>&lt;</w:t>
+      </w:r>
+      <w:r>
+        <w:rPr>
+          <w:rFonts w:ascii="Consolas" w:hAnsi="Consolas" w:cs="Consolas"/>
+          <w:color w:val="569CD6"/>
+          <w:sz w:val="19"/>
+          <w:szCs w:val="19"/>
+          <w:highlight w:val="black"/>
+        </w:rPr>
+        <w:t>link</w:t>
+      </w:r>
+      <w:r>
+        <w:rPr>
+          <w:rFonts w:ascii="Consolas" w:hAnsi="Consolas" w:cs="Consolas"/>
+          <w:color w:val="DCDCDC"/>
+          <w:sz w:val="19"/>
+          <w:szCs w:val="19"/>
+          <w:highlight w:val="black"/>
+        </w:rPr>
+        <w:t xml:space="preserve"> </w:t>
+      </w:r>
+      <w:proofErr w:type="spellStart"/>
+      <w:r>
+        <w:rPr>
+          <w:rFonts w:ascii="Consolas" w:hAnsi="Consolas" w:cs="Consolas"/>
+          <w:color w:val="9CDCFE"/>
+          <w:sz w:val="19"/>
+          <w:szCs w:val="19"/>
+          <w:highlight w:val="black"/>
+        </w:rPr>
+        <w:t>href</w:t>
+      </w:r>
+      <w:proofErr w:type="spellEnd"/>
+      <w:r>
+        <w:rPr>
+          <w:rFonts w:ascii="Consolas" w:hAnsi="Consolas" w:cs="Consolas"/>
+          <w:color w:val="B4B4B4"/>
+          <w:sz w:val="19"/>
+          <w:szCs w:val="19"/>
+          <w:highlight w:val="black"/>
+        </w:rPr>
+        <w:t>=</w:t>
+      </w:r>
+      <w:r>
+        <w:rPr>
+          <w:rFonts w:ascii="Consolas" w:hAnsi="Consolas" w:cs="Consolas"/>
+          <w:color w:val="C8C8C8"/>
+          <w:sz w:val="19"/>
+          <w:szCs w:val="19"/>
+          <w:highlight w:val="black"/>
+        </w:rPr>
+        <w:t>"~/Content/kendo.common.min.css"</w:t>
+      </w:r>
+      <w:r>
+        <w:rPr>
+          <w:rFonts w:ascii="Consolas" w:hAnsi="Consolas" w:cs="Consolas"/>
+          <w:color w:val="DCDCDC"/>
+          <w:sz w:val="19"/>
+          <w:szCs w:val="19"/>
+          <w:highlight w:val="black"/>
+        </w:rPr>
+        <w:t xml:space="preserve"> </w:t>
+      </w:r>
+      <w:proofErr w:type="spellStart"/>
+      <w:r>
+        <w:rPr>
+          <w:rFonts w:ascii="Consolas" w:hAnsi="Consolas" w:cs="Consolas"/>
+          <w:color w:val="9CDCFE"/>
+          <w:sz w:val="19"/>
+          <w:szCs w:val="19"/>
+          <w:highlight w:val="black"/>
+        </w:rPr>
+        <w:t>rel</w:t>
+      </w:r>
+      <w:proofErr w:type="spellEnd"/>
+      <w:r>
+        <w:rPr>
+          <w:rFonts w:ascii="Consolas" w:hAnsi="Consolas" w:cs="Consolas"/>
+          <w:color w:val="B4B4B4"/>
+          <w:sz w:val="19"/>
+          <w:szCs w:val="19"/>
+          <w:highlight w:val="black"/>
+        </w:rPr>
+        <w:t>=</w:t>
+      </w:r>
+      <w:r>
+        <w:rPr>
+          <w:rFonts w:ascii="Consolas" w:hAnsi="Consolas" w:cs="Consolas"/>
+          <w:color w:val="C8C8C8"/>
+          <w:sz w:val="19"/>
+          <w:szCs w:val="19"/>
+          <w:highlight w:val="black"/>
+        </w:rPr>
+        <w:t>"</w:t>
+      </w:r>
+      <w:proofErr w:type="spellStart"/>
+      <w:r>
+        <w:rPr>
+          <w:rFonts w:ascii="Consolas" w:hAnsi="Consolas" w:cs="Consolas"/>
+          <w:color w:val="C8C8C8"/>
+          <w:sz w:val="19"/>
+          <w:szCs w:val="19"/>
+          <w:highlight w:val="black"/>
+        </w:rPr>
+        <w:t>stylesheet</w:t>
+      </w:r>
+      <w:proofErr w:type="spellEnd"/>
+      <w:r>
+        <w:rPr>
+          <w:rFonts w:ascii="Consolas" w:hAnsi="Consolas" w:cs="Consolas"/>
+          <w:color w:val="C8C8C8"/>
+          <w:sz w:val="19"/>
+          <w:szCs w:val="19"/>
+          <w:highlight w:val="black"/>
+        </w:rPr>
+        <w:t>"</w:t>
+      </w:r>
+      <w:r>
+        <w:rPr>
+          <w:rFonts w:ascii="Consolas" w:hAnsi="Consolas" w:cs="Consolas"/>
+          <w:color w:val="DCDCDC"/>
+          <w:sz w:val="19"/>
+          <w:szCs w:val="19"/>
+          <w:highlight w:val="black"/>
+        </w:rPr>
+        <w:t xml:space="preserve"> </w:t>
+      </w:r>
+      <w:r>
+        <w:rPr>
+          <w:rFonts w:ascii="Consolas" w:hAnsi="Consolas" w:cs="Consolas"/>
+          <w:color w:val="808080"/>
+          <w:sz w:val="19"/>
+          <w:szCs w:val="19"/>
+          <w:highlight w:val="black"/>
+        </w:rPr>
+        <w:t xml:space="preserve">/&gt; </w:t>
+      </w:r>
+      <w:r>
+        <w:rPr>
+          <w:rFonts w:ascii="Consolas" w:hAnsi="Consolas" w:cs="Consolas"/>
+          <w:color w:val="00B050"/>
+          <w:sz w:val="19"/>
+          <w:szCs w:val="19"/>
+          <w:highlight w:val="black"/>
+        </w:rPr>
+        <w:t xml:space="preserve">// &lt;-- Added </w:t>
+      </w:r>
+      <w:proofErr w:type="spellStart"/>
+      <w:r>
+        <w:rPr>
+          <w:rFonts w:ascii="Consolas" w:hAnsi="Consolas" w:cs="Consolas"/>
+          <w:color w:val="00B050"/>
+          <w:sz w:val="19"/>
+          <w:szCs w:val="19"/>
+          <w:highlight w:val="black"/>
+        </w:rPr>
+        <w:t>Here.</w:t>
+      </w:r>
+      <w:proofErr w:type="spellEnd"/>
+    </w:p>
+    <w:p>
+      <w:pPr>
+        <w:autoSpaceDE w:val="0"/>
+        <w:autoSpaceDN w:val="0"/>
+        <w:adjustRightInd w:val="0"/>
+        <w:spacing w:after="0" w:line="240" w:lineRule="auto"/>
+        <w:rPr>
+          <w:rFonts w:ascii="Consolas" w:hAnsi="Consolas" w:cs="Consolas"/>
+          <w:color w:val="DCDCDC"/>
+          <w:sz w:val="19"/>
+          <w:szCs w:val="19"/>
+          <w:highlight w:val="black"/>
+        </w:rPr>
+      </w:pPr>
+      <w:r>
+        <w:rPr>
+          <w:rFonts w:ascii="Consolas" w:hAnsi="Consolas" w:cs="Consolas"/>
+          <w:color w:val="DCDCDC"/>
+          <w:sz w:val="19"/>
+          <w:szCs w:val="19"/>
+          <w:highlight w:val="black"/>
+        </w:rPr>
+        <w:t xml:space="preserve">        </w:t>
+      </w:r>
+      <w:r>
+        <w:rPr>
+          <w:rFonts w:ascii="Consolas" w:hAnsi="Consolas" w:cs="Consolas"/>
+          <w:color w:val="808080"/>
+          <w:sz w:val="19"/>
+          <w:szCs w:val="19"/>
+          <w:highlight w:val="black"/>
+        </w:rPr>
+        <w:t>&lt;</w:t>
+      </w:r>
+      <w:r>
+        <w:rPr>
+          <w:rFonts w:ascii="Consolas" w:hAnsi="Consolas" w:cs="Consolas"/>
+          <w:color w:val="569CD6"/>
+          <w:sz w:val="19"/>
+          <w:szCs w:val="19"/>
+          <w:highlight w:val="black"/>
+        </w:rPr>
+        <w:t>link</w:t>
+      </w:r>
+      <w:r>
+        <w:rPr>
+          <w:rFonts w:ascii="Consolas" w:hAnsi="Consolas" w:cs="Consolas"/>
+          <w:color w:val="DCDCDC"/>
+          <w:sz w:val="19"/>
+          <w:szCs w:val="19"/>
+          <w:highlight w:val="black"/>
+        </w:rPr>
+        <w:t xml:space="preserve"> </w:t>
+      </w:r>
+      <w:proofErr w:type="spellStart"/>
+      <w:r>
+        <w:rPr>
+          <w:rFonts w:ascii="Consolas" w:hAnsi="Consolas" w:cs="Consolas"/>
+          <w:color w:val="9CDCFE"/>
+          <w:sz w:val="19"/>
+          <w:szCs w:val="19"/>
+          <w:highlight w:val="black"/>
+        </w:rPr>
+        <w:t>href</w:t>
+      </w:r>
+      <w:proofErr w:type="spellEnd"/>
+      <w:r>
+        <w:rPr>
+          <w:rFonts w:ascii="Consolas" w:hAnsi="Consolas" w:cs="Consolas"/>
+          <w:color w:val="B4B4B4"/>
+          <w:sz w:val="19"/>
+          <w:szCs w:val="19"/>
+          <w:highlight w:val="black"/>
+        </w:rPr>
+        <w:t>=</w:t>
+      </w:r>
+      <w:r>
+        <w:rPr>
+          <w:rFonts w:ascii="Consolas" w:hAnsi="Consolas" w:cs="Consolas"/>
+          <w:color w:val="C8C8C8"/>
+          <w:sz w:val="19"/>
+          <w:szCs w:val="19"/>
+          <w:highlight w:val="black"/>
+        </w:rPr>
+        <w:t>"~/Content/kendo.default.min.css"</w:t>
+      </w:r>
+      <w:r>
+        <w:rPr>
+          <w:rFonts w:ascii="Consolas" w:hAnsi="Consolas" w:cs="Consolas"/>
+          <w:color w:val="DCDCDC"/>
+          <w:sz w:val="19"/>
+          <w:szCs w:val="19"/>
+          <w:highlight w:val="black"/>
+        </w:rPr>
+        <w:t xml:space="preserve"> </w:t>
+      </w:r>
+      <w:proofErr w:type="spellStart"/>
+      <w:r>
+        <w:rPr>
+          <w:rFonts w:ascii="Consolas" w:hAnsi="Consolas" w:cs="Consolas"/>
+          <w:color w:val="9CDCFE"/>
+          <w:sz w:val="19"/>
+          <w:szCs w:val="19"/>
+          <w:highlight w:val="black"/>
+        </w:rPr>
+        <w:t>rel</w:t>
+      </w:r>
+      <w:proofErr w:type="spellEnd"/>
+      <w:r>
+        <w:rPr>
+          <w:rFonts w:ascii="Consolas" w:hAnsi="Consolas" w:cs="Consolas"/>
+          <w:color w:val="B4B4B4"/>
+          <w:sz w:val="19"/>
+          <w:szCs w:val="19"/>
+          <w:highlight w:val="black"/>
+        </w:rPr>
+        <w:t>=</w:t>
+      </w:r>
+      <w:r>
+        <w:rPr>
+          <w:rFonts w:ascii="Consolas" w:hAnsi="Consolas" w:cs="Consolas"/>
+          <w:color w:val="C8C8C8"/>
+          <w:sz w:val="19"/>
+          <w:szCs w:val="19"/>
+          <w:highlight w:val="black"/>
+        </w:rPr>
+        <w:t>"</w:t>
+      </w:r>
+      <w:proofErr w:type="spellStart"/>
+      <w:r>
+        <w:rPr>
+          <w:rFonts w:ascii="Consolas" w:hAnsi="Consolas" w:cs="Consolas"/>
+          <w:color w:val="C8C8C8"/>
+          <w:sz w:val="19"/>
+          <w:szCs w:val="19"/>
+          <w:highlight w:val="black"/>
+        </w:rPr>
+        <w:t>stylesheet</w:t>
+      </w:r>
+      <w:proofErr w:type="spellEnd"/>
+      <w:r>
+        <w:rPr>
+          <w:rFonts w:ascii="Consolas" w:hAnsi="Consolas" w:cs="Consolas"/>
+          <w:color w:val="C8C8C8"/>
+          <w:sz w:val="19"/>
+          <w:szCs w:val="19"/>
+          <w:highlight w:val="black"/>
+        </w:rPr>
+        <w:t>"</w:t>
+      </w:r>
+      <w:r>
+        <w:rPr>
+          <w:rFonts w:ascii="Consolas" w:hAnsi="Consolas" w:cs="Consolas"/>
+          <w:color w:val="DCDCDC"/>
+          <w:sz w:val="19"/>
+          <w:szCs w:val="19"/>
+          <w:highlight w:val="black"/>
+        </w:rPr>
+        <w:t xml:space="preserve"> </w:t>
+      </w:r>
+      <w:r>
+        <w:rPr>
+          <w:rFonts w:ascii="Consolas" w:hAnsi="Consolas" w:cs="Consolas"/>
+          <w:color w:val="808080"/>
+          <w:sz w:val="19"/>
+          <w:szCs w:val="19"/>
+          <w:highlight w:val="black"/>
+        </w:rPr>
+        <w:t xml:space="preserve">/&gt; </w:t>
+      </w:r>
+      <w:r>
+        <w:rPr>
+          <w:rFonts w:ascii="Consolas" w:hAnsi="Consolas" w:cs="Consolas"/>
+          <w:color w:val="00B050"/>
+          <w:sz w:val="19"/>
+          <w:szCs w:val="19"/>
+          <w:highlight w:val="black"/>
+        </w:rPr>
+        <w:t xml:space="preserve">// &lt;-- Added </w:t>
+      </w:r>
+      <w:proofErr w:type="spellStart"/>
+      <w:r>
+        <w:rPr>
+          <w:rFonts w:ascii="Consolas" w:hAnsi="Consolas" w:cs="Consolas"/>
+          <w:color w:val="00B050"/>
+          <w:sz w:val="19"/>
+          <w:szCs w:val="19"/>
+          <w:highlight w:val="black"/>
+        </w:rPr>
+        <w:t>Here.</w:t>
+      </w:r>
+      <w:proofErr w:type="spellEnd"/>
+    </w:p>
+    <w:p>
+      <w:pPr>
+        <w:autoSpaceDE w:val="0"/>
+        <w:autoSpaceDN w:val="0"/>
+        <w:adjustRightInd w:val="0"/>
+        <w:spacing w:after="0" w:line="240" w:lineRule="auto"/>
+        <w:rPr>
+          <w:rFonts w:ascii="Consolas" w:hAnsi="Consolas" w:cs="Consolas"/>
+          <w:color w:val="DCDCDC"/>
+          <w:sz w:val="19"/>
+          <w:szCs w:val="19"/>
+          <w:highlight w:val="black"/>
+        </w:rPr>
+      </w:pPr>
+      <w:r>
+        <w:rPr>
+          <w:rFonts w:ascii="Consolas" w:hAnsi="Consolas" w:cs="Consolas"/>
+          <w:color w:val="DCDCDC"/>
+          <w:sz w:val="19"/>
+          <w:szCs w:val="19"/>
+          <w:highlight w:val="black"/>
+        </w:rPr>
+        <w:t xml:space="preserve">        </w:t>
+      </w:r>
+      <w:proofErr w:type="gramStart"/>
+      <w:r>
+        <w:rPr>
+          <w:rFonts w:ascii="Consolas" w:hAnsi="Consolas" w:cs="Consolas"/>
+          <w:color w:val="000000"/>
+          <w:sz w:val="19"/>
+          <w:szCs w:val="19"/>
+          <w:highlight w:val="yellow"/>
+        </w:rPr>
+        <w:t>@</w:t>
+      </w:r>
+      <w:proofErr w:type="spellStart"/>
+      <w:r>
+        <w:rPr>
+          <w:rFonts w:ascii="Consolas" w:hAnsi="Consolas" w:cs="Consolas"/>
+          <w:color w:val="4EC9B0"/>
+          <w:sz w:val="19"/>
+          <w:szCs w:val="19"/>
+          <w:highlight w:val="black"/>
+        </w:rPr>
+        <w:t>Scripts</w:t>
+      </w:r>
+      <w:r>
+        <w:rPr>
+          <w:rFonts w:ascii="Consolas" w:hAnsi="Consolas" w:cs="Consolas"/>
+          <w:color w:val="B4B4B4"/>
+          <w:sz w:val="19"/>
+          <w:szCs w:val="19"/>
+          <w:highlight w:val="black"/>
+        </w:rPr>
+        <w:t>.</w:t>
+      </w:r>
+      <w:r>
+        <w:rPr>
+          <w:rFonts w:ascii="Consolas" w:hAnsi="Consolas" w:cs="Consolas"/>
+          <w:color w:val="FFFFFF"/>
+          <w:sz w:val="19"/>
+          <w:szCs w:val="19"/>
+          <w:highlight w:val="black"/>
+        </w:rPr>
+        <w:t>Render</w:t>
+      </w:r>
+      <w:proofErr w:type="spellEnd"/>
+      <w:r>
+        <w:rPr>
+          <w:rFonts w:ascii="Consolas" w:hAnsi="Consolas" w:cs="Consolas"/>
+          <w:color w:val="DCDCDC"/>
+          <w:sz w:val="19"/>
+          <w:szCs w:val="19"/>
+          <w:highlight w:val="black"/>
+        </w:rPr>
+        <w:t>(</w:t>
+      </w:r>
+      <w:proofErr w:type="gramEnd"/>
+      <w:r>
+        <w:rPr>
+          <w:rFonts w:ascii="Consolas" w:hAnsi="Consolas" w:cs="Consolas"/>
+          <w:color w:val="D69D85"/>
+          <w:sz w:val="19"/>
+          <w:szCs w:val="19"/>
+          <w:highlight w:val="black"/>
+        </w:rPr>
+        <w:t>"~/bundles/</w:t>
+      </w:r>
+      <w:proofErr w:type="spellStart"/>
+      <w:r>
+        <w:rPr>
+          <w:rFonts w:ascii="Consolas" w:hAnsi="Consolas" w:cs="Consolas"/>
+          <w:color w:val="D69D85"/>
+          <w:sz w:val="19"/>
+          <w:szCs w:val="19"/>
+          <w:highlight w:val="black"/>
+        </w:rPr>
+        <w:t>modernizr</w:t>
+      </w:r>
+      <w:proofErr w:type="spellEnd"/>
+      <w:r>
+        <w:rPr>
+          <w:rFonts w:ascii="Consolas" w:hAnsi="Consolas" w:cs="Consolas"/>
+          <w:color w:val="D69D85"/>
+          <w:sz w:val="19"/>
+          <w:szCs w:val="19"/>
+          <w:highlight w:val="black"/>
+        </w:rPr>
+        <w:t>"</w:t>
+      </w:r>
+      <w:r>
+        <w:rPr>
+          <w:rFonts w:ascii="Consolas" w:hAnsi="Consolas" w:cs="Consolas"/>
+          <w:color w:val="DCDCDC"/>
+          <w:sz w:val="19"/>
+          <w:szCs w:val="19"/>
+          <w:highlight w:val="black"/>
+        </w:rPr>
+        <w:t>)</w:t>
+      </w:r>
+    </w:p>
+    <w:p>
+      <w:pPr>
+        <w:autoSpaceDE w:val="0"/>
+        <w:autoSpaceDN w:val="0"/>
+        <w:adjustRightInd w:val="0"/>
+        <w:spacing w:after="0" w:line="240" w:lineRule="auto"/>
+        <w:rPr>
+          <w:rFonts w:ascii="Consolas" w:hAnsi="Consolas" w:cs="Consolas"/>
+          <w:color w:val="DCDCDC"/>
+          <w:sz w:val="19"/>
+          <w:szCs w:val="19"/>
+          <w:highlight w:val="black"/>
+        </w:rPr>
+      </w:pPr>
+      <w:r>
+        <w:rPr>
+          <w:rFonts w:ascii="Consolas" w:hAnsi="Consolas" w:cs="Consolas"/>
+          <w:color w:val="DCDCDC"/>
+          <w:sz w:val="19"/>
+          <w:szCs w:val="19"/>
+          <w:highlight w:val="black"/>
+        </w:rPr>
+        <w:t xml:space="preserve">    </w:t>
+      </w:r>
+      <w:r>
+        <w:rPr>
+          <w:rFonts w:ascii="Consolas" w:hAnsi="Consolas" w:cs="Consolas"/>
+          <w:color w:val="808080"/>
+          <w:sz w:val="19"/>
+          <w:szCs w:val="19"/>
+          <w:highlight w:val="black"/>
+        </w:rPr>
+        <w:t>&lt;/</w:t>
+      </w:r>
+      <w:r>
+        <w:rPr>
+          <w:rFonts w:ascii="Consolas" w:hAnsi="Consolas" w:cs="Consolas"/>
+          <w:color w:val="569CD6"/>
+          <w:sz w:val="19"/>
+          <w:szCs w:val="19"/>
+          <w:highlight w:val="black"/>
+        </w:rPr>
+        <w:t>head</w:t>
+      </w:r>
+      <w:r>
+        <w:rPr>
+          <w:rFonts w:ascii="Consolas" w:hAnsi="Consolas" w:cs="Consolas"/>
+          <w:color w:val="808080"/>
+          <w:sz w:val="19"/>
+          <w:szCs w:val="19"/>
+          <w:highlight w:val="black"/>
+        </w:rPr>
+        <w:t>&gt;</w:t>
+      </w:r>
+    </w:p>
+    <w:p>
+      <w:pPr>
+        <w:autoSpaceDE w:val="0"/>
+        <w:autoSpaceDN w:val="0"/>
+        <w:adjustRightInd w:val="0"/>
+        <w:spacing w:after="0" w:line="240" w:lineRule="auto"/>
+        <w:rPr>
+          <w:rFonts w:ascii="Consolas" w:hAnsi="Consolas" w:cs="Consolas"/>
+          <w:color w:val="DCDCDC"/>
+          <w:sz w:val="19"/>
+          <w:szCs w:val="19"/>
+          <w:highlight w:val="black"/>
+        </w:rPr>
+      </w:pPr>
+      <w:r>
+        <w:rPr>
+          <w:rFonts w:ascii="Consolas" w:hAnsi="Consolas" w:cs="Consolas"/>
+          <w:color w:val="DCDCDC"/>
+          <w:sz w:val="19"/>
+          <w:szCs w:val="19"/>
+          <w:highlight w:val="black"/>
+        </w:rPr>
+        <w:t xml:space="preserve">    </w:t>
+      </w:r>
+      <w:r>
+        <w:rPr>
+          <w:rFonts w:ascii="Consolas" w:hAnsi="Consolas" w:cs="Consolas"/>
+          <w:color w:val="808080"/>
+          <w:sz w:val="19"/>
+          <w:szCs w:val="19"/>
+          <w:highlight w:val="black"/>
+        </w:rPr>
+        <w:t>&lt;</w:t>
+      </w:r>
+      <w:proofErr w:type="gramStart"/>
+      <w:r>
+        <w:rPr>
+          <w:rFonts w:ascii="Consolas" w:hAnsi="Consolas" w:cs="Consolas"/>
+          <w:color w:val="569CD6"/>
+          <w:sz w:val="19"/>
+          <w:szCs w:val="19"/>
+          <w:highlight w:val="black"/>
+        </w:rPr>
+        <w:t>body</w:t>
+      </w:r>
+      <w:proofErr w:type="gramEnd"/>
+      <w:r>
+        <w:rPr>
+          <w:rFonts w:ascii="Consolas" w:hAnsi="Consolas" w:cs="Consolas"/>
+          <w:color w:val="808080"/>
+          <w:sz w:val="19"/>
+          <w:szCs w:val="19"/>
+          <w:highlight w:val="black"/>
+        </w:rPr>
+        <w:t>&gt;</w:t>
+      </w:r>
+    </w:p>
+    <w:p>
+      <w:pPr>
+        <w:autoSpaceDE w:val="0"/>
+        <w:autoSpaceDN w:val="0"/>
+        <w:adjustRightInd w:val="0"/>
+        <w:spacing w:after="0" w:line="240" w:lineRule="auto"/>
+        <w:rPr>
+          <w:rFonts w:ascii="Consolas" w:hAnsi="Consolas" w:cs="Consolas"/>
+          <w:color w:val="808080"/>
+          <w:sz w:val="19"/>
+          <w:szCs w:val="19"/>
+          <w:highlight w:val="black"/>
+        </w:rPr>
+      </w:pPr>
+      <w:r>
+        <w:rPr>
+          <w:rFonts w:ascii="Consolas" w:hAnsi="Consolas" w:cs="Consolas"/>
+          <w:color w:val="808080"/>
+          <w:sz w:val="19"/>
+          <w:szCs w:val="19"/>
+          <w:highlight w:val="black"/>
+        </w:rPr>
+        <w:t>...</w:t>
+      </w:r>
+    </w:p>
+    <w:p>
+      <w:pPr>
+        <w:autoSpaceDE w:val="0"/>
+        <w:autoSpaceDN w:val="0"/>
+        <w:adjustRightInd w:val="0"/>
+        <w:spacing w:after="0" w:line="240" w:lineRule="auto"/>
+        <w:rPr>
+          <w:rFonts w:ascii="Consolas" w:hAnsi="Consolas" w:cs="Consolas"/>
+          <w:color w:val="DCDCDC"/>
+          <w:sz w:val="19"/>
+          <w:szCs w:val="19"/>
+          <w:highlight w:val="black"/>
+        </w:rPr>
+      </w:pPr>
+      <w:r>
+        <w:rPr>
+          <w:rFonts w:ascii="Consolas" w:hAnsi="Consolas" w:cs="Consolas"/>
+          <w:color w:val="DCDCDC"/>
+          <w:sz w:val="19"/>
+          <w:szCs w:val="19"/>
+          <w:highlight w:val="black"/>
+        </w:rPr>
+        <w:t xml:space="preserve">        </w:t>
+      </w:r>
+      <w:proofErr w:type="gramStart"/>
+      <w:r>
+        <w:rPr>
+          <w:rFonts w:ascii="Consolas" w:hAnsi="Consolas" w:cs="Consolas"/>
+          <w:color w:val="000000"/>
+          <w:sz w:val="19"/>
+          <w:szCs w:val="19"/>
+          <w:highlight w:val="yellow"/>
+        </w:rPr>
+        <w:t>@</w:t>
+      </w:r>
+      <w:proofErr w:type="spellStart"/>
+      <w:r>
+        <w:rPr>
+          <w:rFonts w:ascii="Consolas" w:hAnsi="Consolas" w:cs="Consolas"/>
+          <w:color w:val="4EC9B0"/>
+          <w:sz w:val="19"/>
+          <w:szCs w:val="19"/>
+          <w:highlight w:val="black"/>
+        </w:rPr>
+        <w:t>Scripts</w:t>
+      </w:r>
+      <w:r>
+        <w:rPr>
+          <w:rFonts w:ascii="Consolas" w:hAnsi="Consolas" w:cs="Consolas"/>
+          <w:color w:val="B4B4B4"/>
+          <w:sz w:val="19"/>
+          <w:szCs w:val="19"/>
+          <w:highlight w:val="black"/>
+        </w:rPr>
+        <w:t>.</w:t>
+      </w:r>
+      <w:r>
+        <w:rPr>
+          <w:rFonts w:ascii="Consolas" w:hAnsi="Consolas" w:cs="Consolas"/>
+          <w:color w:val="FFFFFF"/>
+          <w:sz w:val="19"/>
+          <w:szCs w:val="19"/>
+          <w:highlight w:val="black"/>
+        </w:rPr>
+        <w:t>Render</w:t>
+      </w:r>
+      <w:proofErr w:type="spellEnd"/>
+      <w:r>
+        <w:rPr>
+          <w:rFonts w:ascii="Consolas" w:hAnsi="Consolas" w:cs="Consolas"/>
+          <w:color w:val="DCDCDC"/>
+          <w:sz w:val="19"/>
+          <w:szCs w:val="19"/>
+          <w:highlight w:val="black"/>
+        </w:rPr>
+        <w:t>(</w:t>
+      </w:r>
+      <w:proofErr w:type="gramEnd"/>
+      <w:r>
+        <w:rPr>
+          <w:rFonts w:ascii="Consolas" w:hAnsi="Consolas" w:cs="Consolas"/>
+          <w:color w:val="D69D85"/>
+          <w:sz w:val="19"/>
+          <w:szCs w:val="19"/>
+          <w:highlight w:val="black"/>
+        </w:rPr>
+        <w:t>"~/bundles/</w:t>
+      </w:r>
+      <w:proofErr w:type="spellStart"/>
+      <w:r>
+        <w:rPr>
+          <w:rFonts w:ascii="Consolas" w:hAnsi="Consolas" w:cs="Consolas"/>
+          <w:color w:val="D69D85"/>
+          <w:sz w:val="19"/>
+          <w:szCs w:val="19"/>
+          <w:highlight w:val="black"/>
+        </w:rPr>
+        <w:t>jquery</w:t>
+      </w:r>
+      <w:proofErr w:type="spellEnd"/>
+      <w:r>
+        <w:rPr>
+          <w:rFonts w:ascii="Consolas" w:hAnsi="Consolas" w:cs="Consolas"/>
+          <w:color w:val="D69D85"/>
+          <w:sz w:val="19"/>
+          <w:szCs w:val="19"/>
+          <w:highlight w:val="black"/>
+        </w:rPr>
+        <w:t>"</w:t>
+      </w:r>
+      <w:r>
+        <w:rPr>
+          <w:rFonts w:ascii="Consolas" w:hAnsi="Consolas" w:cs="Consolas"/>
+          <w:color w:val="DCDCDC"/>
+          <w:sz w:val="19"/>
+          <w:szCs w:val="19"/>
+          <w:highlight w:val="black"/>
+        </w:rPr>
+        <w:t>)</w:t>
+      </w:r>
+    </w:p>
+    <w:p>
+      <w:pPr>
+        <w:autoSpaceDE w:val="0"/>
+        <w:autoSpaceDN w:val="0"/>
+        <w:adjustRightInd w:val="0"/>
+        <w:spacing w:after="0" w:line="240" w:lineRule="auto"/>
+        <w:rPr>
+          <w:rFonts w:ascii="Consolas" w:hAnsi="Consolas" w:cs="Consolas"/>
+          <w:color w:val="DCDCDC"/>
+          <w:sz w:val="19"/>
+          <w:szCs w:val="19"/>
+          <w:highlight w:val="black"/>
+        </w:rPr>
+      </w:pPr>
+      <w:r>
+        <w:rPr>
+          <w:rFonts w:ascii="Consolas" w:hAnsi="Consolas" w:cs="Consolas"/>
+          <w:color w:val="DCDCDC"/>
+          <w:sz w:val="19"/>
+          <w:szCs w:val="19"/>
+          <w:highlight w:val="black"/>
+        </w:rPr>
+        <w:t xml:space="preserve">        </w:t>
+      </w:r>
+      <w:r>
+        <w:rPr>
+          <w:rFonts w:ascii="Consolas" w:hAnsi="Consolas" w:cs="Consolas"/>
+          <w:color w:val="808080"/>
+          <w:sz w:val="19"/>
+          <w:szCs w:val="19"/>
+          <w:highlight w:val="black"/>
+        </w:rPr>
+        <w:t>&lt;</w:t>
+      </w:r>
+      <w:proofErr w:type="gramStart"/>
+      <w:r>
+        <w:rPr>
+          <w:rFonts w:ascii="Consolas" w:hAnsi="Consolas" w:cs="Consolas"/>
+          <w:color w:val="569CD6"/>
+          <w:sz w:val="19"/>
+          <w:szCs w:val="19"/>
+          <w:highlight w:val="black"/>
+        </w:rPr>
+        <w:t>script</w:t>
+      </w:r>
+      <w:proofErr w:type="gramEnd"/>
+      <w:r>
+        <w:rPr>
+          <w:rFonts w:ascii="Consolas" w:hAnsi="Consolas" w:cs="Consolas"/>
+          <w:color w:val="DCDCDC"/>
+          <w:sz w:val="19"/>
+          <w:szCs w:val="19"/>
+          <w:highlight w:val="black"/>
+        </w:rPr>
+        <w:t xml:space="preserve"> </w:t>
+      </w:r>
+      <w:proofErr w:type="spellStart"/>
+      <w:r>
+        <w:rPr>
+          <w:rFonts w:ascii="Consolas" w:hAnsi="Consolas" w:cs="Consolas"/>
+          <w:color w:val="9CDCFE"/>
+          <w:sz w:val="19"/>
+          <w:szCs w:val="19"/>
+          <w:highlight w:val="black"/>
+        </w:rPr>
+        <w:t>src</w:t>
+      </w:r>
+      <w:proofErr w:type="spellEnd"/>
+      <w:r>
+        <w:rPr>
+          <w:rFonts w:ascii="Consolas" w:hAnsi="Consolas" w:cs="Consolas"/>
+          <w:color w:val="B4B4B4"/>
+          <w:sz w:val="19"/>
+          <w:szCs w:val="19"/>
+          <w:highlight w:val="black"/>
+        </w:rPr>
+        <w:t>=</w:t>
+      </w:r>
+      <w:r>
+        <w:rPr>
+          <w:rFonts w:ascii="Consolas" w:hAnsi="Consolas" w:cs="Consolas"/>
+          <w:color w:val="C8C8C8"/>
+          <w:sz w:val="19"/>
+          <w:szCs w:val="19"/>
+          <w:highlight w:val="black"/>
+        </w:rPr>
+        <w:t>"~/Scripts/kendo.all.min.js"</w:t>
+      </w:r>
+      <w:r>
+        <w:rPr>
+          <w:rFonts w:ascii="Consolas" w:hAnsi="Consolas" w:cs="Consolas"/>
+          <w:color w:val="808080"/>
+          <w:sz w:val="19"/>
+          <w:szCs w:val="19"/>
+          <w:highlight w:val="black"/>
+        </w:rPr>
+        <w:t>&gt;&lt;/</w:t>
+      </w:r>
+      <w:r>
+        <w:rPr>
+          <w:rFonts w:ascii="Consolas" w:hAnsi="Consolas" w:cs="Consolas"/>
+          <w:color w:val="569CD6"/>
+          <w:sz w:val="19"/>
+          <w:szCs w:val="19"/>
+          <w:highlight w:val="black"/>
+        </w:rPr>
+        <w:t>script</w:t>
+      </w:r>
+      <w:r>
+        <w:rPr>
+          <w:rFonts w:ascii="Consolas" w:hAnsi="Consolas" w:cs="Consolas"/>
+          <w:color w:val="808080"/>
+          <w:sz w:val="19"/>
+          <w:szCs w:val="19"/>
+          <w:highlight w:val="black"/>
+        </w:rPr>
+        <w:t xml:space="preserve">&gt; </w:t>
+      </w:r>
+      <w:r>
+        <w:rPr>
+          <w:rFonts w:ascii="Consolas" w:hAnsi="Consolas" w:cs="Consolas"/>
+          <w:color w:val="00B050"/>
+          <w:sz w:val="19"/>
+          <w:szCs w:val="19"/>
+          <w:highlight w:val="black"/>
+        </w:rPr>
+        <w:t xml:space="preserve">// &lt;-- Added </w:t>
+      </w:r>
+      <w:proofErr w:type="spellStart"/>
+      <w:r>
+        <w:rPr>
+          <w:rFonts w:ascii="Consolas" w:hAnsi="Consolas" w:cs="Consolas"/>
+          <w:color w:val="00B050"/>
+          <w:sz w:val="19"/>
+          <w:szCs w:val="19"/>
+          <w:highlight w:val="black"/>
+        </w:rPr>
+        <w:t>Here.</w:t>
+      </w:r>
+      <w:proofErr w:type="spellEnd"/>
+    </w:p>
+    <w:p>
+      <w:pPr>
+        <w:autoSpaceDE w:val="0"/>
+        <w:autoSpaceDN w:val="0"/>
+        <w:adjustRightInd w:val="0"/>
+        <w:spacing w:after="0" w:line="240" w:lineRule="auto"/>
+        <w:rPr>
+          <w:rFonts w:ascii="Consolas" w:hAnsi="Consolas" w:cs="Consolas"/>
+          <w:color w:val="DCDCDC"/>
+          <w:sz w:val="19"/>
+          <w:szCs w:val="19"/>
+          <w:highlight w:val="black"/>
+        </w:rPr>
+      </w:pPr>
+      <w:r>
+        <w:rPr>
+          <w:rFonts w:ascii="Consolas" w:hAnsi="Consolas" w:cs="Consolas"/>
+          <w:color w:val="DCDCDC"/>
+          <w:sz w:val="19"/>
+          <w:szCs w:val="19"/>
+          <w:highlight w:val="black"/>
+        </w:rPr>
+        <w:t xml:space="preserve">        </w:t>
+      </w:r>
+      <w:proofErr w:type="gramStart"/>
+      <w:r>
+        <w:rPr>
+          <w:rFonts w:ascii="Consolas" w:hAnsi="Consolas" w:cs="Consolas"/>
+          <w:color w:val="000000"/>
+          <w:sz w:val="19"/>
+          <w:szCs w:val="19"/>
+          <w:highlight w:val="yellow"/>
+        </w:rPr>
+        <w:t>@</w:t>
+      </w:r>
+      <w:proofErr w:type="spellStart"/>
+      <w:r>
+        <w:rPr>
+          <w:rFonts w:ascii="Consolas" w:hAnsi="Consolas" w:cs="Consolas"/>
+          <w:color w:val="FFFFFF"/>
+          <w:sz w:val="19"/>
+          <w:szCs w:val="19"/>
+          <w:highlight w:val="black"/>
+        </w:rPr>
+        <w:t>RenderSection</w:t>
+      </w:r>
+      <w:proofErr w:type="spellEnd"/>
+      <w:r>
+        <w:rPr>
+          <w:rFonts w:ascii="Consolas" w:hAnsi="Consolas" w:cs="Consolas"/>
+          <w:color w:val="DCDCDC"/>
+          <w:sz w:val="19"/>
+          <w:szCs w:val="19"/>
+          <w:highlight w:val="black"/>
+        </w:rPr>
+        <w:t>(</w:t>
+      </w:r>
+      <w:proofErr w:type="gramEnd"/>
+      <w:r>
+        <w:rPr>
+          <w:rFonts w:ascii="Consolas" w:hAnsi="Consolas" w:cs="Consolas"/>
+          <w:color w:val="D69D85"/>
+          <w:sz w:val="19"/>
+          <w:szCs w:val="19"/>
+          <w:highlight w:val="black"/>
+        </w:rPr>
+        <w:t>"scripts"</w:t>
+      </w:r>
+      <w:r>
+        <w:rPr>
+          <w:rFonts w:ascii="Consolas" w:hAnsi="Consolas" w:cs="Consolas"/>
+          <w:color w:val="DCDCDC"/>
+          <w:sz w:val="19"/>
+          <w:szCs w:val="19"/>
+          <w:highlight w:val="black"/>
+        </w:rPr>
+        <w:t xml:space="preserve">, </w:t>
+      </w:r>
+      <w:r>
+        <w:rPr>
+          <w:rFonts w:ascii="Consolas" w:hAnsi="Consolas" w:cs="Consolas"/>
+          <w:color w:val="FFFFFF"/>
+          <w:sz w:val="19"/>
+          <w:szCs w:val="19"/>
+          <w:highlight w:val="black"/>
+        </w:rPr>
+        <w:t>required</w:t>
+      </w:r>
+      <w:r>
+        <w:rPr>
+          <w:rFonts w:ascii="Consolas" w:hAnsi="Consolas" w:cs="Consolas"/>
+          <w:color w:val="DCDCDC"/>
+          <w:sz w:val="19"/>
+          <w:szCs w:val="19"/>
+          <w:highlight w:val="black"/>
+        </w:rPr>
+        <w:t xml:space="preserve">: </w:t>
+      </w:r>
+      <w:r>
+        <w:rPr>
+          <w:rFonts w:ascii="Consolas" w:hAnsi="Consolas" w:cs="Consolas"/>
+          <w:color w:val="569CD6"/>
+          <w:sz w:val="19"/>
+          <w:szCs w:val="19"/>
+          <w:highlight w:val="black"/>
+        </w:rPr>
+        <w:t>false</w:t>
+      </w:r>
+      <w:r>
+        <w:rPr>
+          <w:rFonts w:ascii="Consolas" w:hAnsi="Consolas" w:cs="Consolas"/>
+          <w:color w:val="DCDCDC"/>
+          <w:sz w:val="19"/>
+          <w:szCs w:val="19"/>
+          <w:highlight w:val="black"/>
+        </w:rPr>
+        <w:t>)</w:t>
+      </w:r>
+    </w:p>
+    <w:p>
+      <w:pPr>
+        <w:autoSpaceDE w:val="0"/>
+        <w:autoSpaceDN w:val="0"/>
+        <w:adjustRightInd w:val="0"/>
+        <w:spacing w:after="0" w:line="240" w:lineRule="auto"/>
+        <w:rPr>
+          <w:rFonts w:ascii="Consolas" w:hAnsi="Consolas" w:cs="Consolas"/>
+          <w:color w:val="DCDCDC"/>
+          <w:sz w:val="19"/>
+          <w:szCs w:val="19"/>
+          <w:highlight w:val="black"/>
+        </w:rPr>
+      </w:pPr>
+      <w:r>
+        <w:rPr>
+          <w:rFonts w:ascii="Consolas" w:hAnsi="Consolas" w:cs="Consolas"/>
+          <w:color w:val="DCDCDC"/>
+          <w:sz w:val="19"/>
+          <w:szCs w:val="19"/>
+          <w:highlight w:val="black"/>
+        </w:rPr>
+        <w:t xml:space="preserve">    </w:t>
+      </w:r>
+      <w:r>
+        <w:rPr>
+          <w:rFonts w:ascii="Consolas" w:hAnsi="Consolas" w:cs="Consolas"/>
+          <w:color w:val="808080"/>
+          <w:sz w:val="19"/>
+          <w:szCs w:val="19"/>
+          <w:highlight w:val="black"/>
+        </w:rPr>
+        <w:t>&lt;/</w:t>
+      </w:r>
+      <w:r>
+        <w:rPr>
+          <w:rFonts w:ascii="Consolas" w:hAnsi="Consolas" w:cs="Consolas"/>
+          <w:color w:val="569CD6"/>
+          <w:sz w:val="19"/>
+          <w:szCs w:val="19"/>
+          <w:highlight w:val="black"/>
+        </w:rPr>
+        <w:t>body</w:t>
+      </w:r>
+      <w:r>
+        <w:rPr>
+          <w:rFonts w:ascii="Consolas" w:hAnsi="Consolas" w:cs="Consolas"/>
+          <w:color w:val="808080"/>
+          <w:sz w:val="19"/>
+          <w:szCs w:val="19"/>
+          <w:highlight w:val="black"/>
+        </w:rPr>
+        <w:t>&gt;</w:t>
+      </w:r>
+    </w:p>
+    <w:p>
+      <w:pPr>
+        <w:autoSpaceDE w:val="0"/>
+        <w:autoSpaceDN w:val="0"/>
+        <w:adjustRightInd w:val="0"/>
+        <w:spacing w:after="0" w:line="240" w:lineRule="auto"/>
+        <w:rPr>
+          <w:rFonts w:ascii="Consolas" w:hAnsi="Consolas" w:cs="Consolas"/>
+          <w:color w:val="DCDCDC"/>
+          <w:sz w:val="19"/>
+          <w:szCs w:val="19"/>
+          <w:highlight w:val="black"/>
+        </w:rPr>
+      </w:pPr>
+    </w:p>
+    <w:p>
+      <w:pPr>
+        <w:pStyle w:val="Heading3"/>
+      </w:pPr>
+      <w:r>
+        <w:t>Add the main menu</w:t>
+      </w:r>
+    </w:p>
+    <w:p>
+      <w:r>
+        <w:t>Let’s use the Kendo Menu control to add a navigation menu to the Music Store.</w:t>
+      </w:r>
+    </w:p>
+    <w:p>
+      <w:r>
+        <w:t>The standard MVC Music Store displayed three navigation items in the upper-right. Home, About, and Contact.  It also listed all the Genres in the store as a row of buttons:</w:t>
+      </w:r>
+    </w:p>
+    <w:p>
+      <w:r>
+        <w:rPr>
+          <w:noProof/>
+        </w:rPr>
+        <w:drawing>
+          <wp:inline distT="0" distB="0" distL="0" distR="0" wp14:anchorId="091A108F" wp14:editId="5CC09C79">
+            <wp:extent cx="5943600" cy="784860"/>
+            <wp:effectExtent l="0" t="0" r="0" b="0"/>
+            <wp:docPr id="4" name="Picture 4"/>
+            <wp:cNvGraphicFramePr>
+              <a:graphicFrameLocks xmlns:a="http://schemas.openxmlformats.org/drawingml/2006/main" noChangeAspect="1"/>
+            </wp:cNvGraphicFramePr>
+            <a:graphic xmlns:a="http://schemas.openxmlformats.org/drawingml/2006/main">
+              <a:graphicData uri="http://schemas.openxmlformats.org/drawingml/2006/picture">
+                <pic:pic xmlns:pic="http://schemas.openxmlformats.org/drawingml/2006/picture">
+                  <pic:nvPicPr>
+                    <pic:cNvPr id="0" name=""/>
+                    <pic:cNvPicPr/>
+                  </pic:nvPicPr>
+                  <pic:blipFill>
+                    <a:blip r:embed="rId16"/>
+                    <a:stretch>
+                      <a:fillRect/>
+                    </a:stretch>
+                  </pic:blipFill>
+                  <pic:spPr>
+                    <a:xfrm>
+                      <a:off x="0" y="0"/>
+                      <a:ext cx="5943600" cy="784860"/>
+                    </a:xfrm>
+                    <a:prstGeom prst="rect">
+                      <a:avLst/>
+                    </a:prstGeom>
+                  </pic:spPr>
+                </pic:pic>
+              </a:graphicData>
+            </a:graphic>
+          </wp:inline>
+        </w:drawing>
+      </w:r>
+    </w:p>
+    <w:p>
+      <w:r>
+        <w:t xml:space="preserve">Instead, </w:t>
+      </w:r>
+      <w:r>
+        <w:t>we will</w:t>
+      </w:r>
+      <w:r>
+        <w:t xml:space="preserve"> combine the Genres list into a pull-down </w:t>
+      </w:r>
+      <w:r>
+        <w:t>item in the Kendo Menu control.</w:t>
+      </w:r>
+    </w:p>
+    <w:p>
+      <w:r>
+        <w:t>In the file \Views\Shared\_</w:t>
+      </w:r>
+      <w:proofErr w:type="spellStart"/>
+      <w:r>
+        <w:t>Layout.cshtml</w:t>
+      </w:r>
+      <w:proofErr w:type="spellEnd"/>
+      <w:r>
+        <w:t xml:space="preserve"> the main menu is defined here:</w:t>
+      </w:r>
+    </w:p>
+    <w:p>
+      <w:pPr>
+        <w:autoSpaceDE w:val="0"/>
+        <w:autoSpaceDN w:val="0"/>
+        <w:adjustRightInd w:val="0"/>
+        <w:spacing w:after="0" w:line="240" w:lineRule="auto"/>
+        <w:rPr>
+          <w:rFonts w:ascii="Consolas" w:hAnsi="Consolas" w:cs="Consolas"/>
+          <w:color w:val="DCDCDC"/>
+          <w:sz w:val="19"/>
+          <w:szCs w:val="19"/>
+          <w:highlight w:val="black"/>
+        </w:rPr>
+      </w:pPr>
+      <w:r>
+        <w:rPr>
+          <w:rFonts w:ascii="Consolas" w:hAnsi="Consolas" w:cs="Consolas"/>
+          <w:color w:val="DCDCDC"/>
+          <w:sz w:val="19"/>
+          <w:szCs w:val="19"/>
+          <w:highlight w:val="black"/>
+        </w:rPr>
+        <w:t xml:space="preserve">                    </w:t>
+      </w:r>
+      <w:r>
+        <w:rPr>
+          <w:rFonts w:ascii="Consolas" w:hAnsi="Consolas" w:cs="Consolas"/>
+          <w:color w:val="808080"/>
+          <w:sz w:val="19"/>
+          <w:szCs w:val="19"/>
+          <w:highlight w:val="black"/>
+        </w:rPr>
+        <w:t>&lt;</w:t>
+      </w:r>
+      <w:proofErr w:type="spellStart"/>
+      <w:proofErr w:type="gramStart"/>
+      <w:r>
+        <w:rPr>
+          <w:rFonts w:ascii="Consolas" w:hAnsi="Consolas" w:cs="Consolas"/>
+          <w:color w:val="569CD6"/>
+          <w:sz w:val="19"/>
+          <w:szCs w:val="19"/>
+          <w:highlight w:val="black"/>
+        </w:rPr>
+        <w:t>nav</w:t>
+      </w:r>
+      <w:proofErr w:type="spellEnd"/>
+      <w:proofErr w:type="gramEnd"/>
+      <w:r>
+        <w:rPr>
+          <w:rFonts w:ascii="Consolas" w:hAnsi="Consolas" w:cs="Consolas"/>
+          <w:color w:val="808080"/>
+          <w:sz w:val="19"/>
+          <w:szCs w:val="19"/>
+          <w:highlight w:val="black"/>
+        </w:rPr>
+        <w:t>&gt;</w:t>
+      </w:r>
+    </w:p>
+    <w:p>
+      <w:pPr>
+        <w:autoSpaceDE w:val="0"/>
+        <w:autoSpaceDN w:val="0"/>
+        <w:adjustRightInd w:val="0"/>
+        <w:spacing w:after="0" w:line="240" w:lineRule="auto"/>
+        <w:rPr>
+          <w:rFonts w:ascii="Consolas" w:hAnsi="Consolas" w:cs="Consolas"/>
+          <w:color w:val="DCDCDC"/>
+          <w:sz w:val="19"/>
+          <w:szCs w:val="19"/>
+          <w:highlight w:val="black"/>
+        </w:rPr>
+      </w:pPr>
+      <w:r>
+        <w:rPr>
+          <w:rFonts w:ascii="Consolas" w:hAnsi="Consolas" w:cs="Consolas"/>
+          <w:color w:val="DCDCDC"/>
+          <w:sz w:val="19"/>
+          <w:szCs w:val="19"/>
+          <w:highlight w:val="black"/>
+        </w:rPr>
+        <w:t xml:space="preserve">                        </w:t>
+      </w:r>
+      <w:r>
+        <w:rPr>
+          <w:rFonts w:ascii="Consolas" w:hAnsi="Consolas" w:cs="Consolas"/>
+          <w:color w:val="808080"/>
+          <w:sz w:val="19"/>
+          <w:szCs w:val="19"/>
+          <w:highlight w:val="black"/>
+        </w:rPr>
+        <w:t>&lt;</w:t>
+      </w:r>
+      <w:proofErr w:type="spellStart"/>
+      <w:r>
+        <w:rPr>
+          <w:rFonts w:ascii="Consolas" w:hAnsi="Consolas" w:cs="Consolas"/>
+          <w:color w:val="569CD6"/>
+          <w:sz w:val="19"/>
+          <w:szCs w:val="19"/>
+          <w:highlight w:val="black"/>
+        </w:rPr>
+        <w:t>ul</w:t>
+      </w:r>
+      <w:proofErr w:type="spellEnd"/>
+      <w:r>
+        <w:rPr>
+          <w:rFonts w:ascii="Consolas" w:hAnsi="Consolas" w:cs="Consolas"/>
+          <w:color w:val="DCDCDC"/>
+          <w:sz w:val="19"/>
+          <w:szCs w:val="19"/>
+          <w:highlight w:val="black"/>
+        </w:rPr>
+        <w:t xml:space="preserve"> </w:t>
+      </w:r>
+      <w:r>
+        <w:rPr>
+          <w:rFonts w:ascii="Consolas" w:hAnsi="Consolas" w:cs="Consolas"/>
+          <w:color w:val="9CDCFE"/>
+          <w:sz w:val="19"/>
+          <w:szCs w:val="19"/>
+          <w:highlight w:val="black"/>
+        </w:rPr>
+        <w:t>id</w:t>
+      </w:r>
+      <w:r>
+        <w:rPr>
+          <w:rFonts w:ascii="Consolas" w:hAnsi="Consolas" w:cs="Consolas"/>
+          <w:color w:val="B4B4B4"/>
+          <w:sz w:val="19"/>
+          <w:szCs w:val="19"/>
+          <w:highlight w:val="black"/>
+        </w:rPr>
+        <w:t>=</w:t>
+      </w:r>
+      <w:r>
+        <w:rPr>
+          <w:rFonts w:ascii="Consolas" w:hAnsi="Consolas" w:cs="Consolas"/>
+          <w:color w:val="C8C8C8"/>
+          <w:sz w:val="19"/>
+          <w:szCs w:val="19"/>
+          <w:highlight w:val="black"/>
+        </w:rPr>
+        <w:t>"menu"</w:t>
+      </w:r>
+      <w:r>
+        <w:rPr>
+          <w:rFonts w:ascii="Consolas" w:hAnsi="Consolas" w:cs="Consolas"/>
+          <w:color w:val="808080"/>
+          <w:sz w:val="19"/>
+          <w:szCs w:val="19"/>
+          <w:highlight w:val="black"/>
+        </w:rPr>
+        <w:t>&gt;</w:t>
+      </w:r>
+    </w:p>
+    <w:p>
+      <w:pPr>
+        <w:autoSpaceDE w:val="0"/>
+        <w:autoSpaceDN w:val="0"/>
+        <w:adjustRightInd w:val="0"/>
+        <w:spacing w:after="0" w:line="240" w:lineRule="auto"/>
+        <w:rPr>
+          <w:rFonts w:ascii="Consolas" w:hAnsi="Consolas" w:cs="Consolas"/>
+          <w:color w:val="DCDCDC"/>
+          <w:sz w:val="19"/>
+          <w:szCs w:val="19"/>
+          <w:highlight w:val="black"/>
+        </w:rPr>
+      </w:pPr>
+      <w:r>
+        <w:rPr>
+          <w:rFonts w:ascii="Consolas" w:hAnsi="Consolas" w:cs="Consolas"/>
+          <w:color w:val="DCDCDC"/>
+          <w:sz w:val="19"/>
+          <w:szCs w:val="19"/>
+          <w:highlight w:val="black"/>
+        </w:rPr>
+        <w:t xml:space="preserve">                            </w:t>
+      </w:r>
+      <w:r>
+        <w:rPr>
+          <w:rFonts w:ascii="Consolas" w:hAnsi="Consolas" w:cs="Consolas"/>
+          <w:color w:val="808080"/>
+          <w:sz w:val="19"/>
+          <w:szCs w:val="19"/>
+          <w:highlight w:val="black"/>
+        </w:rPr>
+        <w:t>&lt;</w:t>
+      </w:r>
+      <w:proofErr w:type="gramStart"/>
+      <w:r>
+        <w:rPr>
+          <w:rFonts w:ascii="Consolas" w:hAnsi="Consolas" w:cs="Consolas"/>
+          <w:color w:val="569CD6"/>
+          <w:sz w:val="19"/>
+          <w:szCs w:val="19"/>
+          <w:highlight w:val="black"/>
+        </w:rPr>
+        <w:t>li</w:t>
+      </w:r>
+      <w:proofErr w:type="gramEnd"/>
+      <w:r>
+        <w:rPr>
+          <w:rFonts w:ascii="Consolas" w:hAnsi="Consolas" w:cs="Consolas"/>
+          <w:color w:val="808080"/>
+          <w:sz w:val="19"/>
+          <w:szCs w:val="19"/>
+          <w:highlight w:val="black"/>
+        </w:rPr>
+        <w:t>&gt;</w:t>
+      </w:r>
+      <w:r>
+        <w:rPr>
+          <w:rFonts w:ascii="Consolas" w:hAnsi="Consolas" w:cs="Consolas"/>
+          <w:color w:val="000000"/>
+          <w:sz w:val="19"/>
+          <w:szCs w:val="19"/>
+          <w:highlight w:val="yellow"/>
+        </w:rPr>
+        <w:t>@</w:t>
+      </w:r>
+      <w:proofErr w:type="spellStart"/>
+      <w:r>
+        <w:rPr>
+          <w:rFonts w:ascii="Consolas" w:hAnsi="Consolas" w:cs="Consolas"/>
+          <w:color w:val="FFFFFF"/>
+          <w:sz w:val="19"/>
+          <w:szCs w:val="19"/>
+          <w:highlight w:val="black"/>
+        </w:rPr>
+        <w:t>Html</w:t>
+      </w:r>
+      <w:r>
+        <w:rPr>
+          <w:rFonts w:ascii="Consolas" w:hAnsi="Consolas" w:cs="Consolas"/>
+          <w:color w:val="B4B4B4"/>
+          <w:sz w:val="19"/>
+          <w:szCs w:val="19"/>
+          <w:highlight w:val="black"/>
+        </w:rPr>
+        <w:t>.</w:t>
+      </w:r>
+      <w:r>
+        <w:rPr>
+          <w:rFonts w:ascii="Consolas" w:hAnsi="Consolas" w:cs="Consolas"/>
+          <w:color w:val="FFFFFF"/>
+          <w:sz w:val="19"/>
+          <w:szCs w:val="19"/>
+          <w:highlight w:val="black"/>
+        </w:rPr>
+        <w:t>ActionLink</w:t>
+      </w:r>
+      <w:proofErr w:type="spellEnd"/>
+      <w:r>
+        <w:rPr>
+          <w:rFonts w:ascii="Consolas" w:hAnsi="Consolas" w:cs="Consolas"/>
+          <w:color w:val="DCDCDC"/>
+          <w:sz w:val="19"/>
+          <w:szCs w:val="19"/>
+          <w:highlight w:val="black"/>
+        </w:rPr>
+        <w:t>(</w:t>
+      </w:r>
+      <w:r>
+        <w:rPr>
+          <w:rFonts w:ascii="Consolas" w:hAnsi="Consolas" w:cs="Consolas"/>
+          <w:color w:val="D69D85"/>
+          <w:sz w:val="19"/>
+          <w:szCs w:val="19"/>
+          <w:highlight w:val="black"/>
+        </w:rPr>
+        <w:t>"Home"</w:t>
+      </w:r>
+      <w:r>
+        <w:rPr>
+          <w:rFonts w:ascii="Consolas" w:hAnsi="Consolas" w:cs="Consolas"/>
+          <w:color w:val="DCDCDC"/>
+          <w:sz w:val="19"/>
+          <w:szCs w:val="19"/>
+          <w:highlight w:val="black"/>
+        </w:rPr>
+        <w:t xml:space="preserve">, </w:t>
+      </w:r>
+      <w:r>
+        <w:rPr>
+          <w:rFonts w:ascii="Consolas" w:hAnsi="Consolas" w:cs="Consolas"/>
+          <w:color w:val="D69D85"/>
+          <w:sz w:val="19"/>
+          <w:szCs w:val="19"/>
+          <w:highlight w:val="black"/>
+        </w:rPr>
+        <w:t>"Index"</w:t>
+      </w:r>
+      <w:r>
+        <w:rPr>
+          <w:rFonts w:ascii="Consolas" w:hAnsi="Consolas" w:cs="Consolas"/>
+          <w:color w:val="DCDCDC"/>
+          <w:sz w:val="19"/>
+          <w:szCs w:val="19"/>
+          <w:highlight w:val="black"/>
+        </w:rPr>
+        <w:t xml:space="preserve">, </w:t>
+      </w:r>
+      <w:r>
+        <w:rPr>
+          <w:rFonts w:ascii="Consolas" w:hAnsi="Consolas" w:cs="Consolas"/>
+          <w:color w:val="D69D85"/>
+          <w:sz w:val="19"/>
+          <w:szCs w:val="19"/>
+          <w:highlight w:val="black"/>
+        </w:rPr>
+        <w:t>"Home"</w:t>
+      </w:r>
+      <w:r>
+        <w:rPr>
+          <w:rFonts w:ascii="Consolas" w:hAnsi="Consolas" w:cs="Consolas"/>
+          <w:color w:val="DCDCDC"/>
+          <w:sz w:val="19"/>
+          <w:szCs w:val="19"/>
+          <w:highlight w:val="black"/>
+        </w:rPr>
+        <w:t>)</w:t>
+      </w:r>
+      <w:r>
+        <w:rPr>
+          <w:rFonts w:ascii="Consolas" w:hAnsi="Consolas" w:cs="Consolas"/>
+          <w:color w:val="808080"/>
+          <w:sz w:val="19"/>
+          <w:szCs w:val="19"/>
+          <w:highlight w:val="black"/>
+        </w:rPr>
+        <w:t>&lt;/</w:t>
+      </w:r>
+      <w:r>
+        <w:rPr>
+          <w:rFonts w:ascii="Consolas" w:hAnsi="Consolas" w:cs="Consolas"/>
+          <w:color w:val="569CD6"/>
+          <w:sz w:val="19"/>
+          <w:szCs w:val="19"/>
+          <w:highlight w:val="black"/>
+        </w:rPr>
+        <w:t>li</w:t>
+      </w:r>
+      <w:r>
+        <w:rPr>
+          <w:rFonts w:ascii="Consolas" w:hAnsi="Consolas" w:cs="Consolas"/>
+          <w:color w:val="808080"/>
+          <w:sz w:val="19"/>
+          <w:szCs w:val="19"/>
+          <w:highlight w:val="black"/>
+        </w:rPr>
+        <w:t>&gt;</w:t>
+      </w:r>
+    </w:p>
+    <w:p>
+      <w:pPr>
+        <w:autoSpaceDE w:val="0"/>
+        <w:autoSpaceDN w:val="0"/>
+        <w:adjustRightInd w:val="0"/>
+        <w:spacing w:after="0" w:line="240" w:lineRule="auto"/>
+        <w:rPr>
+          <w:rFonts w:ascii="Consolas" w:hAnsi="Consolas" w:cs="Consolas"/>
+          <w:color w:val="DCDCDC"/>
+          <w:sz w:val="19"/>
+          <w:szCs w:val="19"/>
+          <w:highlight w:val="black"/>
+        </w:rPr>
+      </w:pPr>
+      <w:r>
+        <w:rPr>
+          <w:rFonts w:ascii="Consolas" w:hAnsi="Consolas" w:cs="Consolas"/>
+          <w:color w:val="DCDCDC"/>
+          <w:sz w:val="19"/>
+          <w:szCs w:val="19"/>
+          <w:highlight w:val="black"/>
+        </w:rPr>
+        <w:t xml:space="preserve">                            </w:t>
+      </w:r>
+      <w:r>
+        <w:rPr>
+          <w:rFonts w:ascii="Consolas" w:hAnsi="Consolas" w:cs="Consolas"/>
+          <w:color w:val="808080"/>
+          <w:sz w:val="19"/>
+          <w:szCs w:val="19"/>
+          <w:highlight w:val="black"/>
+        </w:rPr>
+        <w:t>&lt;</w:t>
+      </w:r>
+      <w:proofErr w:type="gramStart"/>
+      <w:r>
+        <w:rPr>
+          <w:rFonts w:ascii="Consolas" w:hAnsi="Consolas" w:cs="Consolas"/>
+          <w:color w:val="569CD6"/>
+          <w:sz w:val="19"/>
+          <w:szCs w:val="19"/>
+          <w:highlight w:val="black"/>
+        </w:rPr>
+        <w:t>li</w:t>
+      </w:r>
+      <w:proofErr w:type="gramEnd"/>
+      <w:r>
+        <w:rPr>
+          <w:rFonts w:ascii="Consolas" w:hAnsi="Consolas" w:cs="Consolas"/>
+          <w:color w:val="808080"/>
+          <w:sz w:val="19"/>
+          <w:szCs w:val="19"/>
+          <w:highlight w:val="black"/>
+        </w:rPr>
+        <w:t>&gt;</w:t>
+      </w:r>
+      <w:r>
+        <w:rPr>
+          <w:rFonts w:ascii="Consolas" w:hAnsi="Consolas" w:cs="Consolas"/>
+          <w:color w:val="000000"/>
+          <w:sz w:val="19"/>
+          <w:szCs w:val="19"/>
+          <w:highlight w:val="yellow"/>
+        </w:rPr>
+        <w:t>@</w:t>
+      </w:r>
+      <w:proofErr w:type="spellStart"/>
+      <w:r>
+        <w:rPr>
+          <w:rFonts w:ascii="Consolas" w:hAnsi="Consolas" w:cs="Consolas"/>
+          <w:color w:val="FFFFFF"/>
+          <w:sz w:val="19"/>
+          <w:szCs w:val="19"/>
+          <w:highlight w:val="black"/>
+        </w:rPr>
+        <w:t>Html</w:t>
+      </w:r>
+      <w:r>
+        <w:rPr>
+          <w:rFonts w:ascii="Consolas" w:hAnsi="Consolas" w:cs="Consolas"/>
+          <w:color w:val="B4B4B4"/>
+          <w:sz w:val="19"/>
+          <w:szCs w:val="19"/>
+          <w:highlight w:val="black"/>
+        </w:rPr>
+        <w:t>.</w:t>
+      </w:r>
+      <w:r>
+        <w:rPr>
+          <w:rFonts w:ascii="Consolas" w:hAnsi="Consolas" w:cs="Consolas"/>
+          <w:color w:val="FFFFFF"/>
+          <w:sz w:val="19"/>
+          <w:szCs w:val="19"/>
+          <w:highlight w:val="black"/>
+        </w:rPr>
+        <w:t>ActionLink</w:t>
+      </w:r>
+      <w:proofErr w:type="spellEnd"/>
+      <w:r>
+        <w:rPr>
+          <w:rFonts w:ascii="Consolas" w:hAnsi="Consolas" w:cs="Consolas"/>
+          <w:color w:val="DCDCDC"/>
+          <w:sz w:val="19"/>
+          <w:szCs w:val="19"/>
+          <w:highlight w:val="black"/>
+        </w:rPr>
+        <w:t>(</w:t>
+      </w:r>
+      <w:r>
+        <w:rPr>
+          <w:rFonts w:ascii="Consolas" w:hAnsi="Consolas" w:cs="Consolas"/>
+          <w:color w:val="D69D85"/>
+          <w:sz w:val="19"/>
+          <w:szCs w:val="19"/>
+          <w:highlight w:val="black"/>
+        </w:rPr>
+        <w:t>"About"</w:t>
+      </w:r>
+      <w:r>
+        <w:rPr>
+          <w:rFonts w:ascii="Consolas" w:hAnsi="Consolas" w:cs="Consolas"/>
+          <w:color w:val="DCDCDC"/>
+          <w:sz w:val="19"/>
+          <w:szCs w:val="19"/>
+          <w:highlight w:val="black"/>
+        </w:rPr>
+        <w:t xml:space="preserve">, </w:t>
+      </w:r>
+      <w:r>
+        <w:rPr>
+          <w:rFonts w:ascii="Consolas" w:hAnsi="Consolas" w:cs="Consolas"/>
+          <w:color w:val="D69D85"/>
+          <w:sz w:val="19"/>
+          <w:szCs w:val="19"/>
+          <w:highlight w:val="black"/>
+        </w:rPr>
+        <w:t>"About"</w:t>
+      </w:r>
+      <w:r>
+        <w:rPr>
+          <w:rFonts w:ascii="Consolas" w:hAnsi="Consolas" w:cs="Consolas"/>
+          <w:color w:val="DCDCDC"/>
+          <w:sz w:val="19"/>
+          <w:szCs w:val="19"/>
+          <w:highlight w:val="black"/>
+        </w:rPr>
+        <w:t xml:space="preserve">, </w:t>
+      </w:r>
+      <w:r>
+        <w:rPr>
+          <w:rFonts w:ascii="Consolas" w:hAnsi="Consolas" w:cs="Consolas"/>
+          <w:color w:val="D69D85"/>
+          <w:sz w:val="19"/>
+          <w:szCs w:val="19"/>
+          <w:highlight w:val="black"/>
+        </w:rPr>
+        <w:t>"Home"</w:t>
+      </w:r>
+      <w:r>
+        <w:rPr>
+          <w:rFonts w:ascii="Consolas" w:hAnsi="Consolas" w:cs="Consolas"/>
+          <w:color w:val="DCDCDC"/>
+          <w:sz w:val="19"/>
+          <w:szCs w:val="19"/>
+          <w:highlight w:val="black"/>
+        </w:rPr>
+        <w:t>)</w:t>
+      </w:r>
+      <w:r>
+        <w:rPr>
+          <w:rFonts w:ascii="Consolas" w:hAnsi="Consolas" w:cs="Consolas"/>
+          <w:color w:val="808080"/>
+          <w:sz w:val="19"/>
+          <w:szCs w:val="19"/>
+          <w:highlight w:val="black"/>
+        </w:rPr>
+        <w:t>&lt;/</w:t>
+      </w:r>
+      <w:r>
+        <w:rPr>
+          <w:rFonts w:ascii="Consolas" w:hAnsi="Consolas" w:cs="Consolas"/>
+          <w:color w:val="569CD6"/>
+          <w:sz w:val="19"/>
+          <w:szCs w:val="19"/>
+          <w:highlight w:val="black"/>
+        </w:rPr>
+        <w:t>li</w:t>
+      </w:r>
+      <w:r>
+        <w:rPr>
+          <w:rFonts w:ascii="Consolas" w:hAnsi="Consolas" w:cs="Consolas"/>
+          <w:color w:val="808080"/>
+          <w:sz w:val="19"/>
+          <w:szCs w:val="19"/>
+          <w:highlight w:val="black"/>
+        </w:rPr>
+        <w:t>&gt;</w:t>
+      </w:r>
+    </w:p>
+    <w:p>
+      <w:pPr>
+        <w:autoSpaceDE w:val="0"/>
+        <w:autoSpaceDN w:val="0"/>
+        <w:adjustRightInd w:val="0"/>
+        <w:spacing w:after="0" w:line="240" w:lineRule="auto"/>
+        <w:rPr>
+          <w:rFonts w:ascii="Consolas" w:hAnsi="Consolas" w:cs="Consolas"/>
+          <w:color w:val="DCDCDC"/>
+          <w:sz w:val="19"/>
+          <w:szCs w:val="19"/>
+          <w:highlight w:val="black"/>
+        </w:rPr>
+      </w:pPr>
+      <w:r>
+        <w:rPr>
+          <w:rFonts w:ascii="Consolas" w:hAnsi="Consolas" w:cs="Consolas"/>
+          <w:color w:val="DCDCDC"/>
+          <w:sz w:val="19"/>
+          <w:szCs w:val="19"/>
+          <w:highlight w:val="black"/>
+        </w:rPr>
+        <w:t xml:space="preserve">                            </w:t>
+      </w:r>
+      <w:r>
+        <w:rPr>
+          <w:rFonts w:ascii="Consolas" w:hAnsi="Consolas" w:cs="Consolas"/>
+          <w:color w:val="808080"/>
+          <w:sz w:val="19"/>
+          <w:szCs w:val="19"/>
+          <w:highlight w:val="black"/>
+        </w:rPr>
+        <w:t>&lt;</w:t>
+      </w:r>
+      <w:proofErr w:type="gramStart"/>
+      <w:r>
+        <w:rPr>
+          <w:rFonts w:ascii="Consolas" w:hAnsi="Consolas" w:cs="Consolas"/>
+          <w:color w:val="569CD6"/>
+          <w:sz w:val="19"/>
+          <w:szCs w:val="19"/>
+          <w:highlight w:val="black"/>
+        </w:rPr>
+        <w:t>li</w:t>
+      </w:r>
+      <w:proofErr w:type="gramEnd"/>
+      <w:r>
+        <w:rPr>
+          <w:rFonts w:ascii="Consolas" w:hAnsi="Consolas" w:cs="Consolas"/>
+          <w:color w:val="808080"/>
+          <w:sz w:val="19"/>
+          <w:szCs w:val="19"/>
+          <w:highlight w:val="black"/>
+        </w:rPr>
+        <w:t>&gt;</w:t>
+      </w:r>
+      <w:r>
+        <w:rPr>
+          <w:rFonts w:ascii="Consolas" w:hAnsi="Consolas" w:cs="Consolas"/>
+          <w:color w:val="000000"/>
+          <w:sz w:val="19"/>
+          <w:szCs w:val="19"/>
+          <w:highlight w:val="yellow"/>
+        </w:rPr>
+        <w:t>@</w:t>
+      </w:r>
+      <w:proofErr w:type="spellStart"/>
+      <w:r>
+        <w:rPr>
+          <w:rFonts w:ascii="Consolas" w:hAnsi="Consolas" w:cs="Consolas"/>
+          <w:color w:val="FFFFFF"/>
+          <w:sz w:val="19"/>
+          <w:szCs w:val="19"/>
+          <w:highlight w:val="black"/>
+        </w:rPr>
+        <w:t>Html</w:t>
+      </w:r>
+      <w:r>
+        <w:rPr>
+          <w:rFonts w:ascii="Consolas" w:hAnsi="Consolas" w:cs="Consolas"/>
+          <w:color w:val="B4B4B4"/>
+          <w:sz w:val="19"/>
+          <w:szCs w:val="19"/>
+          <w:highlight w:val="black"/>
+        </w:rPr>
+        <w:t>.</w:t>
+      </w:r>
+      <w:r>
+        <w:rPr>
+          <w:rFonts w:ascii="Consolas" w:hAnsi="Consolas" w:cs="Consolas"/>
+          <w:color w:val="FFFFFF"/>
+          <w:sz w:val="19"/>
+          <w:szCs w:val="19"/>
+          <w:highlight w:val="black"/>
+        </w:rPr>
+        <w:t>ActionLink</w:t>
+      </w:r>
+      <w:proofErr w:type="spellEnd"/>
+      <w:r>
+        <w:rPr>
+          <w:rFonts w:ascii="Consolas" w:hAnsi="Consolas" w:cs="Consolas"/>
+          <w:color w:val="DCDCDC"/>
+          <w:sz w:val="19"/>
+          <w:szCs w:val="19"/>
+          <w:highlight w:val="black"/>
+        </w:rPr>
+        <w:t>(</w:t>
+      </w:r>
+      <w:r>
+        <w:rPr>
+          <w:rFonts w:ascii="Consolas" w:hAnsi="Consolas" w:cs="Consolas"/>
+          <w:color w:val="D69D85"/>
+          <w:sz w:val="19"/>
+          <w:szCs w:val="19"/>
+          <w:highlight w:val="black"/>
+        </w:rPr>
+        <w:t>"Contact"</w:t>
+      </w:r>
+      <w:r>
+        <w:rPr>
+          <w:rFonts w:ascii="Consolas" w:hAnsi="Consolas" w:cs="Consolas"/>
+          <w:color w:val="DCDCDC"/>
+          <w:sz w:val="19"/>
+          <w:szCs w:val="19"/>
+          <w:highlight w:val="black"/>
+        </w:rPr>
+        <w:t xml:space="preserve">, </w:t>
+      </w:r>
+      <w:r>
+        <w:rPr>
+          <w:rFonts w:ascii="Consolas" w:hAnsi="Consolas" w:cs="Consolas"/>
+          <w:color w:val="D69D85"/>
+          <w:sz w:val="19"/>
+          <w:szCs w:val="19"/>
+          <w:highlight w:val="black"/>
+        </w:rPr>
+        <w:t>"Contact"</w:t>
+      </w:r>
+      <w:r>
+        <w:rPr>
+          <w:rFonts w:ascii="Consolas" w:hAnsi="Consolas" w:cs="Consolas"/>
+          <w:color w:val="DCDCDC"/>
+          <w:sz w:val="19"/>
+          <w:szCs w:val="19"/>
+          <w:highlight w:val="black"/>
+        </w:rPr>
+        <w:t xml:space="preserve">, </w:t>
+      </w:r>
+      <w:r>
+        <w:rPr>
+          <w:rFonts w:ascii="Consolas" w:hAnsi="Consolas" w:cs="Consolas"/>
+          <w:color w:val="D69D85"/>
+          <w:sz w:val="19"/>
+          <w:szCs w:val="19"/>
+          <w:highlight w:val="black"/>
+        </w:rPr>
+        <w:t>"Home"</w:t>
+      </w:r>
+      <w:r>
+        <w:rPr>
+          <w:rFonts w:ascii="Consolas" w:hAnsi="Consolas" w:cs="Consolas"/>
+          <w:color w:val="DCDCDC"/>
+          <w:sz w:val="19"/>
+          <w:szCs w:val="19"/>
+          <w:highlight w:val="black"/>
+        </w:rPr>
+        <w:t>)</w:t>
+      </w:r>
+      <w:r>
+        <w:rPr>
+          <w:rFonts w:ascii="Consolas" w:hAnsi="Consolas" w:cs="Consolas"/>
+          <w:color w:val="808080"/>
+          <w:sz w:val="19"/>
+          <w:szCs w:val="19"/>
+          <w:highlight w:val="black"/>
+        </w:rPr>
+        <w:t>&lt;/</w:t>
+      </w:r>
+      <w:r>
+        <w:rPr>
+          <w:rFonts w:ascii="Consolas" w:hAnsi="Consolas" w:cs="Consolas"/>
+          <w:color w:val="569CD6"/>
+          <w:sz w:val="19"/>
+          <w:szCs w:val="19"/>
+          <w:highlight w:val="black"/>
+        </w:rPr>
+        <w:t>li</w:t>
+      </w:r>
+      <w:r>
+        <w:rPr>
+          <w:rFonts w:ascii="Consolas" w:hAnsi="Consolas" w:cs="Consolas"/>
+          <w:color w:val="808080"/>
+          <w:sz w:val="19"/>
+          <w:szCs w:val="19"/>
+          <w:highlight w:val="black"/>
+        </w:rPr>
+        <w:t>&gt;</w:t>
+      </w:r>
+    </w:p>
+    <w:p>
+      <w:pPr>
+        <w:autoSpaceDE w:val="0"/>
+        <w:autoSpaceDN w:val="0"/>
+        <w:adjustRightInd w:val="0"/>
+        <w:spacing w:after="0" w:line="240" w:lineRule="auto"/>
+        <w:rPr>
+          <w:rFonts w:ascii="Consolas" w:hAnsi="Consolas" w:cs="Consolas"/>
+          <w:color w:val="DCDCDC"/>
+          <w:sz w:val="19"/>
+          <w:szCs w:val="19"/>
+          <w:highlight w:val="black"/>
+        </w:rPr>
+      </w:pPr>
+      <w:r>
+        <w:rPr>
+          <w:rFonts w:ascii="Consolas" w:hAnsi="Consolas" w:cs="Consolas"/>
+          <w:color w:val="DCDCDC"/>
+          <w:sz w:val="19"/>
+          <w:szCs w:val="19"/>
+          <w:highlight w:val="black"/>
+        </w:rPr>
+        <w:t xml:space="preserve">                        </w:t>
+      </w:r>
+      <w:r>
+        <w:rPr>
+          <w:rFonts w:ascii="Consolas" w:hAnsi="Consolas" w:cs="Consolas"/>
+          <w:color w:val="808080"/>
+          <w:sz w:val="19"/>
+          <w:szCs w:val="19"/>
+          <w:highlight w:val="black"/>
+        </w:rPr>
+        <w:t>&lt;/</w:t>
+      </w:r>
+      <w:proofErr w:type="spellStart"/>
+      <w:r>
+        <w:rPr>
+          <w:rFonts w:ascii="Consolas" w:hAnsi="Consolas" w:cs="Consolas"/>
+          <w:color w:val="569CD6"/>
+          <w:sz w:val="19"/>
+          <w:szCs w:val="19"/>
+          <w:highlight w:val="black"/>
+        </w:rPr>
+        <w:t>ul</w:t>
+      </w:r>
+      <w:proofErr w:type="spellEnd"/>
+      <w:r>
+        <w:rPr>
+          <w:rFonts w:ascii="Consolas" w:hAnsi="Consolas" w:cs="Consolas"/>
+          <w:color w:val="808080"/>
+          <w:sz w:val="19"/>
+          <w:szCs w:val="19"/>
+          <w:highlight w:val="black"/>
+        </w:rPr>
+        <w:t>&gt;</w:t>
+      </w:r>
+    </w:p>
+    <w:p>
+      <w:pPr>
+        <w:autoSpaceDE w:val="0"/>
+        <w:autoSpaceDN w:val="0"/>
+        <w:adjustRightInd w:val="0"/>
+        <w:spacing w:after="0" w:line="240" w:lineRule="auto"/>
+        <w:rPr>
+          <w:rFonts w:ascii="Consolas" w:hAnsi="Consolas" w:cs="Consolas"/>
+          <w:color w:val="DCDCDC"/>
+          <w:sz w:val="19"/>
+          <w:szCs w:val="19"/>
+          <w:highlight w:val="black"/>
+        </w:rPr>
+      </w:pPr>
+      <w:r>
+        <w:rPr>
+          <w:rFonts w:ascii="Consolas" w:hAnsi="Consolas" w:cs="Consolas"/>
+          <w:color w:val="DCDCDC"/>
+          <w:sz w:val="19"/>
+          <w:szCs w:val="19"/>
+          <w:highlight w:val="black"/>
+        </w:rPr>
+        <w:t xml:space="preserve">                    </w:t>
+      </w:r>
+      <w:r>
+        <w:rPr>
+          <w:rFonts w:ascii="Consolas" w:hAnsi="Consolas" w:cs="Consolas"/>
+          <w:color w:val="808080"/>
+          <w:sz w:val="19"/>
+          <w:szCs w:val="19"/>
+          <w:highlight w:val="black"/>
+        </w:rPr>
+        <w:t>&lt;/</w:t>
+      </w:r>
+      <w:proofErr w:type="spellStart"/>
+      <w:r>
+        <w:rPr>
+          <w:rFonts w:ascii="Consolas" w:hAnsi="Consolas" w:cs="Consolas"/>
+          <w:color w:val="569CD6"/>
+          <w:sz w:val="19"/>
+          <w:szCs w:val="19"/>
+          <w:highlight w:val="black"/>
+        </w:rPr>
+        <w:t>nav</w:t>
+      </w:r>
+      <w:proofErr w:type="spellEnd"/>
+      <w:r>
+        <w:rPr>
+          <w:rFonts w:ascii="Consolas" w:hAnsi="Consolas" w:cs="Consolas"/>
+          <w:color w:val="808080"/>
+          <w:sz w:val="19"/>
+          <w:szCs w:val="19"/>
+          <w:highlight w:val="black"/>
+        </w:rPr>
+        <w:t>&gt;</w:t>
+      </w:r>
+    </w:p>
+    <w:p/>
+    <w:p>
+      <w:r>
+        <w:t xml:space="preserve">Converting this to a Kendo menu is easy. We just add the </w:t>
+      </w:r>
+      <w:proofErr w:type="spellStart"/>
+      <w:r>
+        <w:t>Javascript</w:t>
+      </w:r>
+      <w:proofErr w:type="spellEnd"/>
+      <w:r>
+        <w:t>:</w:t>
+      </w:r>
+    </w:p>
+    <w:p>
+      <w:pPr>
+        <w:autoSpaceDE w:val="0"/>
+        <w:autoSpaceDN w:val="0"/>
+        <w:adjustRightInd w:val="0"/>
+        <w:spacing w:after="0" w:line="240" w:lineRule="auto"/>
+        <w:rPr>
+          <w:rFonts w:ascii="Consolas" w:hAnsi="Consolas" w:cs="Consolas"/>
+          <w:color w:val="DCDCDC"/>
+          <w:sz w:val="19"/>
+          <w:szCs w:val="19"/>
+          <w:highlight w:val="black"/>
+        </w:rPr>
+      </w:pPr>
+      <w:r>
+        <w:rPr>
+          <w:rFonts w:ascii="Consolas" w:hAnsi="Consolas" w:cs="Consolas"/>
+          <w:color w:val="DCDCDC"/>
+          <w:sz w:val="19"/>
+          <w:szCs w:val="19"/>
+          <w:highlight w:val="black"/>
+        </w:rPr>
+        <w:t xml:space="preserve">            </w:t>
+      </w:r>
+      <w:r>
+        <w:rPr>
+          <w:rFonts w:ascii="Consolas" w:hAnsi="Consolas" w:cs="Consolas"/>
+          <w:color w:val="FFFFFF"/>
+          <w:sz w:val="19"/>
+          <w:szCs w:val="19"/>
+          <w:highlight w:val="black"/>
+        </w:rPr>
+        <w:t>$</w:t>
+      </w:r>
+      <w:r>
+        <w:rPr>
+          <w:rFonts w:ascii="Consolas" w:hAnsi="Consolas" w:cs="Consolas"/>
+          <w:color w:val="B4B4B4"/>
+          <w:sz w:val="19"/>
+          <w:szCs w:val="19"/>
+          <w:highlight w:val="black"/>
+        </w:rPr>
+        <w:t>(</w:t>
+      </w:r>
+      <w:r>
+        <w:rPr>
+          <w:rFonts w:ascii="Consolas" w:hAnsi="Consolas" w:cs="Consolas"/>
+          <w:color w:val="FFFFFF"/>
+          <w:sz w:val="19"/>
+          <w:szCs w:val="19"/>
+          <w:highlight w:val="black"/>
+        </w:rPr>
+        <w:t>document</w:t>
+      </w:r>
+      <w:r>
+        <w:rPr>
+          <w:rFonts w:ascii="Consolas" w:hAnsi="Consolas" w:cs="Consolas"/>
+          <w:color w:val="B4B4B4"/>
+          <w:sz w:val="19"/>
+          <w:szCs w:val="19"/>
+          <w:highlight w:val="black"/>
+        </w:rPr>
+        <w:t>).</w:t>
+      </w:r>
+      <w:proofErr w:type="gramStart"/>
+      <w:r>
+        <w:rPr>
+          <w:rFonts w:ascii="Consolas" w:hAnsi="Consolas" w:cs="Consolas"/>
+          <w:color w:val="FFFFFF"/>
+          <w:sz w:val="19"/>
+          <w:szCs w:val="19"/>
+          <w:highlight w:val="black"/>
+        </w:rPr>
+        <w:t>ready</w:t>
+      </w:r>
+      <w:r>
+        <w:rPr>
+          <w:rFonts w:ascii="Consolas" w:hAnsi="Consolas" w:cs="Consolas"/>
+          <w:color w:val="B4B4B4"/>
+          <w:sz w:val="19"/>
+          <w:szCs w:val="19"/>
+          <w:highlight w:val="black"/>
+        </w:rPr>
+        <w:t>(</w:t>
+      </w:r>
+      <w:proofErr w:type="gramEnd"/>
+      <w:r>
+        <w:rPr>
+          <w:rFonts w:ascii="Consolas" w:hAnsi="Consolas" w:cs="Consolas"/>
+          <w:color w:val="569CD6"/>
+          <w:sz w:val="19"/>
+          <w:szCs w:val="19"/>
+          <w:highlight w:val="black"/>
+        </w:rPr>
+        <w:t>function</w:t>
+      </w:r>
+      <w:r>
+        <w:rPr>
+          <w:rFonts w:ascii="Consolas" w:hAnsi="Consolas" w:cs="Consolas"/>
+          <w:color w:val="DCDCDC"/>
+          <w:sz w:val="19"/>
+          <w:szCs w:val="19"/>
+          <w:highlight w:val="black"/>
+        </w:rPr>
+        <w:t xml:space="preserve"> </w:t>
+      </w:r>
+      <w:r>
+        <w:rPr>
+          <w:rFonts w:ascii="Consolas" w:hAnsi="Consolas" w:cs="Consolas"/>
+          <w:color w:val="B4B4B4"/>
+          <w:sz w:val="19"/>
+          <w:szCs w:val="19"/>
+          <w:highlight w:val="black"/>
+        </w:rPr>
+        <w:t>()</w:t>
+      </w:r>
+      <w:r>
+        <w:rPr>
+          <w:rFonts w:ascii="Consolas" w:hAnsi="Consolas" w:cs="Consolas"/>
+          <w:color w:val="DCDCDC"/>
+          <w:sz w:val="19"/>
+          <w:szCs w:val="19"/>
+          <w:highlight w:val="black"/>
+        </w:rPr>
+        <w:t xml:space="preserve"> </w:t>
+      </w:r>
+      <w:r>
+        <w:rPr>
+          <w:rFonts w:ascii="Consolas" w:hAnsi="Consolas" w:cs="Consolas"/>
+          <w:color w:val="B4B4B4"/>
+          <w:sz w:val="19"/>
+          <w:szCs w:val="19"/>
+          <w:highlight w:val="black"/>
+        </w:rPr>
+        <w:t>{</w:t>
+      </w:r>
+    </w:p>
+    <w:p>
+      <w:pPr>
+        <w:autoSpaceDE w:val="0"/>
+        <w:autoSpaceDN w:val="0"/>
+        <w:adjustRightInd w:val="0"/>
+        <w:spacing w:after="0" w:line="240" w:lineRule="auto"/>
+        <w:rPr>
+          <w:rFonts w:ascii="Consolas" w:hAnsi="Consolas" w:cs="Consolas"/>
+          <w:color w:val="DCDCDC"/>
+          <w:sz w:val="19"/>
+          <w:szCs w:val="19"/>
+          <w:highlight w:val="black"/>
+        </w:rPr>
+      </w:pPr>
+      <w:r>
+        <w:rPr>
+          <w:rFonts w:ascii="Consolas" w:hAnsi="Consolas" w:cs="Consolas"/>
+          <w:color w:val="DCDCDC"/>
+          <w:sz w:val="19"/>
+          <w:szCs w:val="19"/>
+          <w:highlight w:val="black"/>
+        </w:rPr>
+        <w:t xml:space="preserve">                </w:t>
+      </w:r>
+      <w:r>
+        <w:rPr>
+          <w:rFonts w:ascii="Consolas" w:hAnsi="Consolas" w:cs="Consolas"/>
+          <w:color w:val="FFFFFF"/>
+          <w:sz w:val="19"/>
+          <w:szCs w:val="19"/>
+          <w:highlight w:val="black"/>
+        </w:rPr>
+        <w:t>$</w:t>
+      </w:r>
+      <w:r>
+        <w:rPr>
+          <w:rFonts w:ascii="Consolas" w:hAnsi="Consolas" w:cs="Consolas"/>
+          <w:color w:val="B4B4B4"/>
+          <w:sz w:val="19"/>
+          <w:szCs w:val="19"/>
+          <w:highlight w:val="black"/>
+        </w:rPr>
+        <w:t>(</w:t>
+      </w:r>
+      <w:r>
+        <w:rPr>
+          <w:rFonts w:ascii="Consolas" w:hAnsi="Consolas" w:cs="Consolas"/>
+          <w:color w:val="D69D85"/>
+          <w:sz w:val="19"/>
+          <w:szCs w:val="19"/>
+          <w:highlight w:val="black"/>
+        </w:rPr>
+        <w:t>"#menu"</w:t>
+      </w:r>
+      <w:r>
+        <w:rPr>
+          <w:rFonts w:ascii="Consolas" w:hAnsi="Consolas" w:cs="Consolas"/>
+          <w:color w:val="B4B4B4"/>
+          <w:sz w:val="19"/>
+          <w:szCs w:val="19"/>
+          <w:highlight w:val="black"/>
+        </w:rPr>
+        <w:t>).</w:t>
+      </w:r>
+      <w:proofErr w:type="spellStart"/>
+      <w:proofErr w:type="gramStart"/>
+      <w:r>
+        <w:rPr>
+          <w:rFonts w:ascii="Consolas" w:hAnsi="Consolas" w:cs="Consolas"/>
+          <w:color w:val="FFFFFF"/>
+          <w:sz w:val="19"/>
+          <w:szCs w:val="19"/>
+          <w:highlight w:val="black"/>
+        </w:rPr>
+        <w:t>kendoMenu</w:t>
+      </w:r>
+      <w:proofErr w:type="spellEnd"/>
+      <w:r>
+        <w:rPr>
+          <w:rFonts w:ascii="Consolas" w:hAnsi="Consolas" w:cs="Consolas"/>
+          <w:color w:val="B4B4B4"/>
+          <w:sz w:val="19"/>
+          <w:szCs w:val="19"/>
+          <w:highlight w:val="black"/>
+        </w:rPr>
+        <w:t>(</w:t>
+      </w:r>
+      <w:proofErr w:type="gramEnd"/>
+      <w:r>
+        <w:rPr>
+          <w:rFonts w:ascii="Consolas" w:hAnsi="Consolas" w:cs="Consolas"/>
+          <w:color w:val="B4B4B4"/>
+          <w:sz w:val="19"/>
+          <w:szCs w:val="19"/>
+          <w:highlight w:val="black"/>
+        </w:rPr>
+        <w:t>);</w:t>
+      </w:r>
+    </w:p>
+    <w:p>
+      <w:pPr>
+        <w:autoSpaceDE w:val="0"/>
+        <w:autoSpaceDN w:val="0"/>
+        <w:adjustRightInd w:val="0"/>
+        <w:spacing w:after="0" w:line="240" w:lineRule="auto"/>
+        <w:rPr>
+          <w:rFonts w:ascii="Consolas" w:hAnsi="Consolas" w:cs="Consolas"/>
+          <w:color w:val="B4B4B4"/>
+          <w:sz w:val="19"/>
+          <w:szCs w:val="19"/>
+        </w:rPr>
+      </w:pPr>
+      <w:r>
+        <w:rPr>
+          <w:rFonts w:ascii="Consolas" w:hAnsi="Consolas" w:cs="Consolas"/>
+          <w:color w:val="DCDCDC"/>
+          <w:sz w:val="19"/>
+          <w:szCs w:val="19"/>
+          <w:highlight w:val="black"/>
+        </w:rPr>
+        <w:t xml:space="preserve">            </w:t>
+      </w:r>
+      <w:r>
+        <w:rPr>
+          <w:rFonts w:ascii="Consolas" w:hAnsi="Consolas" w:cs="Consolas"/>
+          <w:color w:val="B4B4B4"/>
+          <w:sz w:val="19"/>
+          <w:szCs w:val="19"/>
+          <w:highlight w:val="black"/>
+        </w:rPr>
+        <w:t>});</w:t>
+      </w:r>
+    </w:p>
+    <w:p>
+      <w:pPr>
+        <w:autoSpaceDE w:val="0"/>
+        <w:autoSpaceDN w:val="0"/>
+        <w:adjustRightInd w:val="0"/>
+        <w:spacing w:after="0" w:line="240" w:lineRule="auto"/>
+      </w:pPr>
+    </w:p>
+    <w:p>
+      <w:r>
+        <w:t xml:space="preserve">This uses a </w:t>
+      </w:r>
+      <w:proofErr w:type="spellStart"/>
+      <w:r>
+        <w:t>jQuery</w:t>
+      </w:r>
+      <w:proofErr w:type="spellEnd"/>
+      <w:r>
+        <w:t xml:space="preserve"> selector to get our &lt;</w:t>
+      </w:r>
+      <w:proofErr w:type="spellStart"/>
+      <w:r>
+        <w:t>ul</w:t>
+      </w:r>
+      <w:proofErr w:type="spellEnd"/>
+      <w:r>
+        <w:t>&gt; tag with the id “menu,” and turns it into a Kendo UI menu.</w:t>
+      </w:r>
+    </w:p>
+    <w:p>
+      <w:r>
+        <w:t>Next we can move the Genres list into a pull-down menu.  Any &lt;li&gt; elements that in turn contain another list &lt;</w:t>
+      </w:r>
+      <w:proofErr w:type="spellStart"/>
+      <w:r>
+        <w:t>ul</w:t>
+      </w:r>
+      <w:proofErr w:type="spellEnd"/>
+      <w:r>
+        <w:t>&gt; element are treated as a pull-down item.</w:t>
+      </w:r>
+      <w:r>
+        <w:t xml:space="preserve">  </w:t>
+      </w:r>
+      <w:proofErr w:type="spellStart"/>
+      <w:proofErr w:type="gramStart"/>
+      <w:r>
+        <w:t>Lets</w:t>
+      </w:r>
+      <w:proofErr w:type="spellEnd"/>
+      <w:proofErr w:type="gramEnd"/>
+      <w:r>
+        <w:t xml:space="preserve"> start with an empty pull-down menu item for our Genres:</w:t>
+      </w:r>
+    </w:p>
+    <w:p>
+      <w:pPr>
+        <w:autoSpaceDE w:val="0"/>
+        <w:autoSpaceDN w:val="0"/>
+        <w:adjustRightInd w:val="0"/>
+        <w:spacing w:after="0" w:line="240" w:lineRule="auto"/>
+        <w:rPr>
+          <w:rFonts w:ascii="Consolas" w:hAnsi="Consolas" w:cs="Consolas"/>
+          <w:color w:val="DCDCDC"/>
+          <w:sz w:val="19"/>
+          <w:szCs w:val="19"/>
+          <w:highlight w:val="black"/>
+        </w:rPr>
+      </w:pPr>
+      <w:r>
+        <w:rPr>
+          <w:rFonts w:ascii="Consolas" w:hAnsi="Consolas" w:cs="Consolas"/>
+          <w:color w:val="DCDCDC"/>
+          <w:sz w:val="19"/>
+          <w:szCs w:val="19"/>
+          <w:highlight w:val="black"/>
+        </w:rPr>
+        <w:t xml:space="preserve">                    </w:t>
+      </w:r>
+      <w:r>
+        <w:rPr>
+          <w:rFonts w:ascii="Consolas" w:hAnsi="Consolas" w:cs="Consolas"/>
+          <w:color w:val="808080"/>
+          <w:sz w:val="19"/>
+          <w:szCs w:val="19"/>
+          <w:highlight w:val="black"/>
+        </w:rPr>
+        <w:t>&lt;</w:t>
+      </w:r>
+      <w:proofErr w:type="gramStart"/>
+      <w:r>
+        <w:rPr>
+          <w:rFonts w:ascii="Consolas" w:hAnsi="Consolas" w:cs="Consolas"/>
+          <w:color w:val="569CD6"/>
+          <w:sz w:val="19"/>
+          <w:szCs w:val="19"/>
+          <w:highlight w:val="black"/>
+        </w:rPr>
+        <w:t>li</w:t>
+      </w:r>
+      <w:r>
+        <w:rPr>
+          <w:rFonts w:ascii="Consolas" w:hAnsi="Consolas" w:cs="Consolas"/>
+          <w:color w:val="808080"/>
+          <w:sz w:val="19"/>
+          <w:szCs w:val="19"/>
+          <w:highlight w:val="black"/>
+        </w:rPr>
+        <w:t>&gt;</w:t>
+      </w:r>
+      <w:proofErr w:type="gramEnd"/>
+      <w:r>
+        <w:rPr>
+          <w:rFonts w:ascii="Consolas" w:hAnsi="Consolas" w:cs="Consolas"/>
+          <w:color w:val="DCDCDC"/>
+          <w:sz w:val="19"/>
+          <w:szCs w:val="19"/>
+          <w:highlight w:val="black"/>
+        </w:rPr>
+        <w:t>Genres</w:t>
+      </w:r>
+    </w:p>
+    <w:p>
+      <w:pPr>
+        <w:autoSpaceDE w:val="0"/>
+        <w:autoSpaceDN w:val="0"/>
+        <w:adjustRightInd w:val="0"/>
+        <w:spacing w:after="0" w:line="240" w:lineRule="auto"/>
+        <w:rPr>
+          <w:rFonts w:ascii="Consolas" w:hAnsi="Consolas" w:cs="Consolas"/>
+          <w:color w:val="DCDCDC"/>
+          <w:sz w:val="19"/>
+          <w:szCs w:val="19"/>
+          <w:highlight w:val="black"/>
+        </w:rPr>
+      </w:pPr>
+      <w:r>
+        <w:rPr>
+          <w:rFonts w:ascii="Consolas" w:hAnsi="Consolas" w:cs="Consolas"/>
+          <w:color w:val="DCDCDC"/>
+          <w:sz w:val="19"/>
+          <w:szCs w:val="19"/>
+          <w:highlight w:val="black"/>
+        </w:rPr>
+        <w:t xml:space="preserve">                        </w:t>
+      </w:r>
+      <w:r>
+        <w:rPr>
+          <w:rFonts w:ascii="Consolas" w:hAnsi="Consolas" w:cs="Consolas"/>
+          <w:color w:val="808080"/>
+          <w:sz w:val="19"/>
+          <w:szCs w:val="19"/>
+          <w:highlight w:val="black"/>
+        </w:rPr>
+        <w:t>&lt;</w:t>
+      </w:r>
+      <w:proofErr w:type="spellStart"/>
+      <w:proofErr w:type="gramStart"/>
+      <w:r>
+        <w:rPr>
+          <w:rFonts w:ascii="Consolas" w:hAnsi="Consolas" w:cs="Consolas"/>
+          <w:color w:val="569CD6"/>
+          <w:sz w:val="19"/>
+          <w:szCs w:val="19"/>
+          <w:highlight w:val="black"/>
+        </w:rPr>
+        <w:t>ul</w:t>
+      </w:r>
+      <w:proofErr w:type="spellEnd"/>
+      <w:proofErr w:type="gramEnd"/>
+      <w:r>
+        <w:rPr>
+          <w:rFonts w:ascii="Consolas" w:hAnsi="Consolas" w:cs="Consolas"/>
+          <w:color w:val="808080"/>
+          <w:sz w:val="19"/>
+          <w:szCs w:val="19"/>
+          <w:highlight w:val="black"/>
+        </w:rPr>
+        <w:t>&gt;</w:t>
+      </w:r>
+    </w:p>
+    <w:p>
+      <w:pPr>
+        <w:autoSpaceDE w:val="0"/>
+        <w:autoSpaceDN w:val="0"/>
+        <w:adjustRightInd w:val="0"/>
+        <w:spacing w:after="0" w:line="240" w:lineRule="auto"/>
+        <w:rPr>
+          <w:rFonts w:ascii="Consolas" w:hAnsi="Consolas" w:cs="Consolas"/>
+          <w:color w:val="DCDCDC"/>
+          <w:sz w:val="19"/>
+          <w:szCs w:val="19"/>
+          <w:highlight w:val="black"/>
+        </w:rPr>
+      </w:pPr>
+      <w:r>
+        <w:rPr>
+          <w:rFonts w:ascii="Consolas" w:hAnsi="Consolas" w:cs="Consolas"/>
+          <w:color w:val="DCDCDC"/>
+          <w:sz w:val="19"/>
+          <w:szCs w:val="19"/>
+          <w:highlight w:val="black"/>
+        </w:rPr>
+        <w:lastRenderedPageBreak/>
+        <w:t xml:space="preserve">                            </w:t>
+      </w:r>
+      <w:r>
+        <w:rPr>
+          <w:rFonts w:ascii="Consolas" w:hAnsi="Consolas" w:cs="Consolas"/>
+          <w:color w:val="808080"/>
+          <w:sz w:val="19"/>
+          <w:szCs w:val="19"/>
+          <w:highlight w:val="black"/>
+        </w:rPr>
+        <w:t>&lt;</w:t>
+      </w:r>
+      <w:proofErr w:type="gramStart"/>
+      <w:r>
+        <w:rPr>
+          <w:rFonts w:ascii="Consolas" w:hAnsi="Consolas" w:cs="Consolas"/>
+          <w:color w:val="569CD6"/>
+          <w:sz w:val="19"/>
+          <w:szCs w:val="19"/>
+          <w:highlight w:val="black"/>
+        </w:rPr>
+        <w:t>li</w:t>
+      </w:r>
+      <w:r>
+        <w:rPr>
+          <w:rFonts w:ascii="Consolas" w:hAnsi="Consolas" w:cs="Consolas"/>
+          <w:color w:val="808080"/>
+          <w:sz w:val="19"/>
+          <w:szCs w:val="19"/>
+          <w:highlight w:val="black"/>
+        </w:rPr>
+        <w:t>&gt;</w:t>
+      </w:r>
+      <w:proofErr w:type="gramEnd"/>
+      <w:r>
+        <w:rPr>
+          <w:rFonts w:ascii="Consolas" w:hAnsi="Consolas" w:cs="Consolas"/>
+          <w:color w:val="DCDCDC"/>
+          <w:sz w:val="19"/>
+          <w:szCs w:val="19"/>
+          <w:highlight w:val="black"/>
+        </w:rPr>
+        <w:t>placeholder 1</w:t>
+      </w:r>
+      <w:r>
+        <w:rPr>
+          <w:rFonts w:ascii="Consolas" w:hAnsi="Consolas" w:cs="Consolas"/>
+          <w:color w:val="808080"/>
+          <w:sz w:val="19"/>
+          <w:szCs w:val="19"/>
+          <w:highlight w:val="black"/>
+        </w:rPr>
+        <w:t>&lt;/</w:t>
+      </w:r>
+      <w:r>
+        <w:rPr>
+          <w:rFonts w:ascii="Consolas" w:hAnsi="Consolas" w:cs="Consolas"/>
+          <w:color w:val="569CD6"/>
+          <w:sz w:val="19"/>
+          <w:szCs w:val="19"/>
+          <w:highlight w:val="black"/>
+        </w:rPr>
+        <w:t>li</w:t>
+      </w:r>
+      <w:r>
+        <w:rPr>
+          <w:rFonts w:ascii="Consolas" w:hAnsi="Consolas" w:cs="Consolas"/>
+          <w:color w:val="808080"/>
+          <w:sz w:val="19"/>
+          <w:szCs w:val="19"/>
+          <w:highlight w:val="black"/>
+        </w:rPr>
+        <w:t>&gt;</w:t>
+      </w:r>
+    </w:p>
+    <w:p>
+      <w:pPr>
+        <w:autoSpaceDE w:val="0"/>
+        <w:autoSpaceDN w:val="0"/>
+        <w:adjustRightInd w:val="0"/>
+        <w:spacing w:after="0" w:line="240" w:lineRule="auto"/>
+        <w:rPr>
+          <w:rFonts w:ascii="Consolas" w:hAnsi="Consolas" w:cs="Consolas"/>
+          <w:color w:val="DCDCDC"/>
+          <w:sz w:val="19"/>
+          <w:szCs w:val="19"/>
+          <w:highlight w:val="black"/>
+        </w:rPr>
+      </w:pPr>
+      <w:r>
+        <w:rPr>
+          <w:rFonts w:ascii="Consolas" w:hAnsi="Consolas" w:cs="Consolas"/>
+          <w:color w:val="DCDCDC"/>
+          <w:sz w:val="19"/>
+          <w:szCs w:val="19"/>
+          <w:highlight w:val="black"/>
+        </w:rPr>
+        <w:t xml:space="preserve">                            </w:t>
+      </w:r>
+      <w:r>
+        <w:rPr>
+          <w:rFonts w:ascii="Consolas" w:hAnsi="Consolas" w:cs="Consolas"/>
+          <w:color w:val="808080"/>
+          <w:sz w:val="19"/>
+          <w:szCs w:val="19"/>
+          <w:highlight w:val="black"/>
+        </w:rPr>
+        <w:t>&lt;</w:t>
+      </w:r>
+      <w:proofErr w:type="gramStart"/>
+      <w:r>
+        <w:rPr>
+          <w:rFonts w:ascii="Consolas" w:hAnsi="Consolas" w:cs="Consolas"/>
+          <w:color w:val="569CD6"/>
+          <w:sz w:val="19"/>
+          <w:szCs w:val="19"/>
+          <w:highlight w:val="black"/>
+        </w:rPr>
+        <w:t>li</w:t>
+      </w:r>
+      <w:r>
+        <w:rPr>
+          <w:rFonts w:ascii="Consolas" w:hAnsi="Consolas" w:cs="Consolas"/>
+          <w:color w:val="808080"/>
+          <w:sz w:val="19"/>
+          <w:szCs w:val="19"/>
+          <w:highlight w:val="black"/>
+        </w:rPr>
+        <w:t>&gt;</w:t>
+      </w:r>
+      <w:proofErr w:type="gramEnd"/>
+      <w:r>
+        <w:rPr>
+          <w:rFonts w:ascii="Consolas" w:hAnsi="Consolas" w:cs="Consolas"/>
+          <w:color w:val="DCDCDC"/>
+          <w:sz w:val="19"/>
+          <w:szCs w:val="19"/>
+          <w:highlight w:val="black"/>
+        </w:rPr>
+        <w:t>placeholder 2</w:t>
+      </w:r>
+      <w:r>
+        <w:rPr>
+          <w:rFonts w:ascii="Consolas" w:hAnsi="Consolas" w:cs="Consolas"/>
+          <w:color w:val="808080"/>
+          <w:sz w:val="19"/>
+          <w:szCs w:val="19"/>
+          <w:highlight w:val="black"/>
+        </w:rPr>
+        <w:t>&lt;/</w:t>
+      </w:r>
+      <w:r>
+        <w:rPr>
+          <w:rFonts w:ascii="Consolas" w:hAnsi="Consolas" w:cs="Consolas"/>
+          <w:color w:val="569CD6"/>
+          <w:sz w:val="19"/>
+          <w:szCs w:val="19"/>
+          <w:highlight w:val="black"/>
+        </w:rPr>
+        <w:t>li</w:t>
+      </w:r>
+      <w:r>
+        <w:rPr>
+          <w:rFonts w:ascii="Consolas" w:hAnsi="Consolas" w:cs="Consolas"/>
+          <w:color w:val="808080"/>
+          <w:sz w:val="19"/>
+          <w:szCs w:val="19"/>
+          <w:highlight w:val="black"/>
+        </w:rPr>
+        <w:t>&gt;</w:t>
+      </w:r>
+    </w:p>
+    <w:p>
+      <w:pPr>
+        <w:autoSpaceDE w:val="0"/>
+        <w:autoSpaceDN w:val="0"/>
+        <w:adjustRightInd w:val="0"/>
+        <w:spacing w:after="0" w:line="240" w:lineRule="auto"/>
+        <w:rPr>
+          <w:rFonts w:ascii="Consolas" w:hAnsi="Consolas" w:cs="Consolas"/>
+          <w:color w:val="DCDCDC"/>
+          <w:sz w:val="19"/>
+          <w:szCs w:val="19"/>
+          <w:highlight w:val="black"/>
+        </w:rPr>
+      </w:pPr>
+      <w:r>
+        <w:rPr>
+          <w:rFonts w:ascii="Consolas" w:hAnsi="Consolas" w:cs="Consolas"/>
+          <w:color w:val="DCDCDC"/>
+          <w:sz w:val="19"/>
+          <w:szCs w:val="19"/>
+          <w:highlight w:val="black"/>
+        </w:rPr>
+        <w:t xml:space="preserve">                        </w:t>
+      </w:r>
+      <w:r>
+        <w:rPr>
+          <w:rFonts w:ascii="Consolas" w:hAnsi="Consolas" w:cs="Consolas"/>
+          <w:color w:val="808080"/>
+          <w:sz w:val="19"/>
+          <w:szCs w:val="19"/>
+          <w:highlight w:val="black"/>
+        </w:rPr>
+        <w:t>&lt;/</w:t>
+      </w:r>
+      <w:proofErr w:type="spellStart"/>
+      <w:r>
+        <w:rPr>
+          <w:rFonts w:ascii="Consolas" w:hAnsi="Consolas" w:cs="Consolas"/>
+          <w:color w:val="569CD6"/>
+          <w:sz w:val="19"/>
+          <w:szCs w:val="19"/>
+          <w:highlight w:val="black"/>
+        </w:rPr>
+        <w:t>ul</w:t>
+      </w:r>
+      <w:proofErr w:type="spellEnd"/>
+      <w:r>
+        <w:rPr>
+          <w:rFonts w:ascii="Consolas" w:hAnsi="Consolas" w:cs="Consolas"/>
+          <w:color w:val="808080"/>
+          <w:sz w:val="19"/>
+          <w:szCs w:val="19"/>
+          <w:highlight w:val="black"/>
+        </w:rPr>
+        <w:t>&gt;</w:t>
+      </w:r>
+    </w:p>
+    <w:p>
+      <w:pPr>
+        <w:autoSpaceDE w:val="0"/>
+        <w:autoSpaceDN w:val="0"/>
+        <w:adjustRightInd w:val="0"/>
+        <w:spacing w:after="0" w:line="240" w:lineRule="auto"/>
+        <w:rPr>
+          <w:rFonts w:ascii="Consolas" w:hAnsi="Consolas" w:cs="Consolas"/>
+          <w:color w:val="DCDCDC"/>
+          <w:sz w:val="19"/>
+          <w:szCs w:val="19"/>
+          <w:highlight w:val="black"/>
+        </w:rPr>
+      </w:pPr>
+      <w:r>
+        <w:rPr>
+          <w:rFonts w:ascii="Consolas" w:hAnsi="Consolas" w:cs="Consolas"/>
+          <w:color w:val="DCDCDC"/>
+          <w:sz w:val="19"/>
+          <w:szCs w:val="19"/>
+          <w:highlight w:val="black"/>
+        </w:rPr>
+        <w:t xml:space="preserve">                    </w:t>
+      </w:r>
+      <w:r>
+        <w:rPr>
+          <w:rFonts w:ascii="Consolas" w:hAnsi="Consolas" w:cs="Consolas"/>
+          <w:color w:val="808080"/>
+          <w:sz w:val="19"/>
+          <w:szCs w:val="19"/>
+          <w:highlight w:val="black"/>
+        </w:rPr>
+        <w:t>&lt;/</w:t>
+      </w:r>
+      <w:r>
+        <w:rPr>
+          <w:rFonts w:ascii="Consolas" w:hAnsi="Consolas" w:cs="Consolas"/>
+          <w:color w:val="569CD6"/>
+          <w:sz w:val="19"/>
+          <w:szCs w:val="19"/>
+          <w:highlight w:val="black"/>
+        </w:rPr>
+        <w:t>li</w:t>
+      </w:r>
+      <w:r>
+        <w:rPr>
+          <w:rFonts w:ascii="Consolas" w:hAnsi="Consolas" w:cs="Consolas"/>
+          <w:color w:val="808080"/>
+          <w:sz w:val="19"/>
+          <w:szCs w:val="19"/>
+          <w:highlight w:val="black"/>
+        </w:rPr>
+        <w:t>&gt;</w:t>
+      </w:r>
+    </w:p>
+    <w:p/>
+    <w:p>
+      <w:r>
+        <w:t>This creates the pull-down item:</w:t>
+      </w:r>
+    </w:p>
+    <w:p>
+      <w:r>
+        <w:rPr>
+          <w:noProof/>
+        </w:rPr>
+        <w:drawing>
+          <wp:inline distT="0" distB="0" distL="0" distR="0" wp14:anchorId="12CE360D" wp14:editId="6810675A">
+            <wp:extent cx="2762250" cy="904875"/>
+            <wp:effectExtent l="0" t="0" r="0" b="9525"/>
+            <wp:docPr id="6" name="Picture 6"/>
+            <wp:cNvGraphicFramePr>
+              <a:graphicFrameLocks xmlns:a="http://schemas.openxmlformats.org/drawingml/2006/main" noChangeAspect="1"/>
+            </wp:cNvGraphicFramePr>
+            <a:graphic xmlns:a="http://schemas.openxmlformats.org/drawingml/2006/main">
+              <a:graphicData uri="http://schemas.openxmlformats.org/drawingml/2006/picture">
+                <pic:pic xmlns:pic="http://schemas.openxmlformats.org/drawingml/2006/picture">
+                  <pic:nvPicPr>
+                    <pic:cNvPr id="0" name=""/>
+                    <pic:cNvPicPr/>
+                  </pic:nvPicPr>
+                  <pic:blipFill>
+                    <a:blip r:embed="rId17"/>
+                    <a:stretch>
+                      <a:fillRect/>
+                    </a:stretch>
+                  </pic:blipFill>
+                  <pic:spPr>
+                    <a:xfrm>
+                      <a:off x="0" y="0"/>
+                      <a:ext cx="2762250" cy="904875"/>
+                    </a:xfrm>
+                    <a:prstGeom prst="rect">
+                      <a:avLst/>
+                    </a:prstGeom>
+                  </pic:spPr>
+                </pic:pic>
+              </a:graphicData>
+            </a:graphic>
+          </wp:inline>
+        </w:drawing>
+      </w:r>
+      <w:bookmarkStart w:id="0" w:name="_GoBack"/>
+      <w:bookmarkEnd w:id="0"/>
+    </w:p>
+    <w:p>
+      <w:r>
+        <w:t>The MVC Music Store renders the Genre list with a partial:</w:t>
+      </w:r>
+    </w:p>
+    <w:p>
+      <w:proofErr w:type="gramStart"/>
+      <w:r>
+        <w:rPr>
+          <w:rFonts w:ascii="Consolas" w:hAnsi="Consolas" w:cs="Consolas"/>
+          <w:color w:val="000000"/>
+          <w:sz w:val="19"/>
+          <w:szCs w:val="19"/>
+          <w:highlight w:val="yellow"/>
+        </w:rPr>
+        <w:t>@{</w:t>
+      </w:r>
+      <w:proofErr w:type="spellStart"/>
+      <w:proofErr w:type="gramEnd"/>
+      <w:r>
+        <w:rPr>
+          <w:rFonts w:ascii="Consolas" w:hAnsi="Consolas" w:cs="Consolas"/>
+          <w:color w:val="FFFFFF"/>
+          <w:sz w:val="19"/>
+          <w:szCs w:val="19"/>
+          <w:highlight w:val="black"/>
+        </w:rPr>
+        <w:t>Html</w:t>
+      </w:r>
+      <w:r>
+        <w:rPr>
+          <w:rFonts w:ascii="Consolas" w:hAnsi="Consolas" w:cs="Consolas"/>
+          <w:color w:val="B4B4B4"/>
+          <w:sz w:val="19"/>
+          <w:szCs w:val="19"/>
+          <w:highlight w:val="black"/>
+        </w:rPr>
+        <w:t>.</w:t>
+      </w:r>
+      <w:r>
+        <w:rPr>
+          <w:rFonts w:ascii="Consolas" w:hAnsi="Consolas" w:cs="Consolas"/>
+          <w:color w:val="FFFFFF"/>
+          <w:sz w:val="19"/>
+          <w:szCs w:val="19"/>
+          <w:highlight w:val="black"/>
+        </w:rPr>
+        <w:t>RenderAction</w:t>
+      </w:r>
+      <w:proofErr w:type="spellEnd"/>
+      <w:r>
+        <w:rPr>
+          <w:rFonts w:ascii="Consolas" w:hAnsi="Consolas" w:cs="Consolas"/>
+          <w:color w:val="DCDCDC"/>
+          <w:sz w:val="19"/>
+          <w:szCs w:val="19"/>
+          <w:highlight w:val="black"/>
+        </w:rPr>
+        <w:t>(</w:t>
+      </w:r>
+      <w:r>
+        <w:rPr>
+          <w:rFonts w:ascii="Consolas" w:hAnsi="Consolas" w:cs="Consolas"/>
+          <w:color w:val="D69D85"/>
+          <w:sz w:val="19"/>
+          <w:szCs w:val="19"/>
+          <w:highlight w:val="black"/>
+        </w:rPr>
+        <w:t>"</w:t>
+      </w:r>
+      <w:proofErr w:type="spellStart"/>
+      <w:r>
+        <w:rPr>
+          <w:rFonts w:ascii="Consolas" w:hAnsi="Consolas" w:cs="Consolas"/>
+          <w:color w:val="D69D85"/>
+          <w:sz w:val="19"/>
+          <w:szCs w:val="19"/>
+          <w:highlight w:val="black"/>
+        </w:rPr>
+        <w:t>GenreMenu</w:t>
+      </w:r>
+      <w:proofErr w:type="spellEnd"/>
+      <w:r>
+        <w:rPr>
+          <w:rFonts w:ascii="Consolas" w:hAnsi="Consolas" w:cs="Consolas"/>
+          <w:color w:val="D69D85"/>
+          <w:sz w:val="19"/>
+          <w:szCs w:val="19"/>
+          <w:highlight w:val="black"/>
+        </w:rPr>
+        <w:t>"</w:t>
+      </w:r>
+      <w:r>
+        <w:rPr>
+          <w:rFonts w:ascii="Consolas" w:hAnsi="Consolas" w:cs="Consolas"/>
+          <w:color w:val="DCDCDC"/>
+          <w:sz w:val="19"/>
+          <w:szCs w:val="19"/>
+          <w:highlight w:val="black"/>
+        </w:rPr>
+        <w:t xml:space="preserve">, </w:t>
+      </w:r>
+      <w:r>
+        <w:rPr>
+          <w:rFonts w:ascii="Consolas" w:hAnsi="Consolas" w:cs="Consolas"/>
+          <w:color w:val="D69D85"/>
+          <w:sz w:val="19"/>
+          <w:szCs w:val="19"/>
+          <w:highlight w:val="black"/>
+        </w:rPr>
+        <w:t>"Store"</w:t>
+      </w:r>
+      <w:r>
+        <w:rPr>
+          <w:rFonts w:ascii="Consolas" w:hAnsi="Consolas" w:cs="Consolas"/>
+          <w:color w:val="DCDCDC"/>
+          <w:sz w:val="19"/>
+          <w:szCs w:val="19"/>
+          <w:highlight w:val="black"/>
+        </w:rPr>
+        <w:t>);</w:t>
+      </w:r>
+      <w:r>
+        <w:rPr>
+          <w:rFonts w:ascii="Consolas" w:hAnsi="Consolas" w:cs="Consolas"/>
+          <w:color w:val="000000"/>
+          <w:sz w:val="19"/>
+          <w:szCs w:val="19"/>
+          <w:highlight w:val="yellow"/>
+        </w:rPr>
+        <w:t>}</w:t>
+      </w:r>
+    </w:p>
     <w:p/>
     <w:p>
       <w:pPr>
@@ -661,7 +4457,6 @@
         <w:pStyle w:val="Heading1"/>
       </w:pPr>
       <w:r>
-        <w:lastRenderedPageBreak/>
         <w:t xml:space="preserve">Using </w:t>
       </w:r>
       <w:proofErr w:type="spellStart"/>
@@ -899,6 +4694,28 @@
       <w:szCs w:val="26"/>
     </w:rPr>
   </w:style>
+  <w:style w:type="paragraph" w:styleId="Heading3">
+    <w:name w:val="heading 3"/>
+    <w:basedOn w:val="Normal"/>
+    <w:next w:val="Normal"/>
+    <w:link w:val="Heading3Char"/>
+    <w:uiPriority w:val="9"/>
+    <w:unhideWhenUsed/>
+    <w:qFormat/>
+    <w:rsid w:val="00FD1E36"/>
+    <w:pPr>
+      <w:keepNext/>
+      <w:keepLines/>
+      <w:spacing w:before="200" w:after="0"/>
+      <w:outlineLvl w:val="2"/>
+    </w:pPr>
+    <w:rPr>
+      <w:rFonts w:asciiTheme="majorHAnsi" w:eastAsiaTheme="majorEastAsia" w:hAnsiTheme="majorHAnsi" w:cstheme="majorBidi"/>
+      <w:b/>
+      <w:bCs/>
+      <w:color w:val="4F81BD" w:themeColor="accent1"/>
+    </w:rPr>
+  </w:style>
   <w:style w:type="character" w:default="1" w:styleId="DefaultParagraphFont">
     <w:name w:val="Default Paragraph Font"/>
     <w:uiPriority w:val="1"/>
@@ -1061,6 +4878,28 @@
       <w:sz w:val="24"/>
       <w:szCs w:val="24"/>
     </w:rPr>
+  </w:style>
+  <w:style w:type="character" w:customStyle="1" w:styleId="Heading3Char">
+    <w:name w:val="Heading 3 Char"/>
+    <w:basedOn w:val="DefaultParagraphFont"/>
+    <w:link w:val="Heading3"/>
+    <w:uiPriority w:val="9"/>
+    <w:rsid w:val="00FD1E36"/>
+    <w:rPr>
+      <w:rFonts w:asciiTheme="majorHAnsi" w:eastAsiaTheme="majorEastAsia" w:hAnsiTheme="majorHAnsi" w:cstheme="majorBidi"/>
+      <w:b/>
+      <w:bCs/>
+      <w:color w:val="4F81BD" w:themeColor="accent1"/>
+    </w:rPr>
+  </w:style>
+  <w:style w:type="paragraph" w:styleId="NoSpacing">
+    <w:name w:val="No Spacing"/>
+    <w:uiPriority w:val="1"/>
+    <w:qFormat/>
+    <w:rsid w:val="009B7717"/>
+    <w:pPr>
+      <w:spacing w:after="0" w:line="240" w:lineRule="auto"/>
+    </w:pPr>
   </w:style>
 </w:styles>
 </file>
@@ -1272,6 +5111,28 @@
       <w:szCs w:val="26"/>
     </w:rPr>
   </w:style>
+  <w:style w:type="paragraph" w:styleId="Heading3">
+    <w:name w:val="heading 3"/>
+    <w:basedOn w:val="Normal"/>
+    <w:next w:val="Normal"/>
+    <w:link w:val="Heading3Char"/>
+    <w:uiPriority w:val="9"/>
+    <w:unhideWhenUsed/>
+    <w:qFormat/>
+    <w:rsid w:val="00FD1E36"/>
+    <w:pPr>
+      <w:keepNext/>
+      <w:keepLines/>
+      <w:spacing w:before="200" w:after="0"/>
+      <w:outlineLvl w:val="2"/>
+    </w:pPr>
+    <w:rPr>
+      <w:rFonts w:asciiTheme="majorHAnsi" w:eastAsiaTheme="majorEastAsia" w:hAnsiTheme="majorHAnsi" w:cstheme="majorBidi"/>
+      <w:b/>
+      <w:bCs/>
+      <w:color w:val="4F81BD" w:themeColor="accent1"/>
+    </w:rPr>
+  </w:style>
   <w:style w:type="character" w:default="1" w:styleId="DefaultParagraphFont">
     <w:name w:val="Default Paragraph Font"/>
     <w:uiPriority w:val="1"/>
@@ -1434,6 +5295,28 @@
       <w:sz w:val="24"/>
       <w:szCs w:val="24"/>
     </w:rPr>
+  </w:style>
+  <w:style w:type="character" w:customStyle="1" w:styleId="Heading3Char">
+    <w:name w:val="Heading 3 Char"/>
+    <w:basedOn w:val="DefaultParagraphFont"/>
+    <w:link w:val="Heading3"/>
+    <w:uiPriority w:val="9"/>
+    <w:rsid w:val="00FD1E36"/>
+    <w:rPr>
+      <w:rFonts w:asciiTheme="majorHAnsi" w:eastAsiaTheme="majorEastAsia" w:hAnsiTheme="majorHAnsi" w:cstheme="majorBidi"/>
+      <w:b/>
+      <w:bCs/>
+      <w:color w:val="4F81BD" w:themeColor="accent1"/>
+    </w:rPr>
+  </w:style>
+  <w:style w:type="paragraph" w:styleId="NoSpacing">
+    <w:name w:val="No Spacing"/>
+    <w:uiPriority w:val="1"/>
+    <w:qFormat/>
+    <w:rsid w:val="009B7717"/>
+    <w:pPr>
+      <w:spacing w:after="0" w:line="240" w:lineRule="auto"/>
+    </w:pPr>
   </w:style>
 </w:styles>
 </file>

</xml_diff>

<commit_message>
Improved custom bindings and image rotation.
</commit_message>
<xml_diff>
--- a/KendoUI.docx
+++ b/KendoUI.docx
@@ -17130,32 +17130,20 @@
         </w:rPr>
         <w:t>bindings</w:t>
       </w:r>
-      <w:proofErr w:type="spellEnd"/>
-      <w:r>
-        <w:rPr>
-          <w:rFonts w:ascii="Consolas" w:hAnsi="Consolas" w:cs="Consolas"/>
-          <w:color w:val="B4B4B4"/>
-          <w:sz w:val="19"/>
-          <w:szCs w:val="19"/>
-          <w:highlight w:val="black"/>
-        </w:rPr>
-        <w:t>[</w:t>
-      </w:r>
-      <w:r>
-        <w:rPr>
-          <w:rFonts w:ascii="Consolas" w:hAnsi="Consolas" w:cs="Consolas"/>
-          <w:color w:val="D69D85"/>
-          <w:sz w:val="19"/>
-          <w:szCs w:val="19"/>
-          <w:highlight w:val="black"/>
-        </w:rPr>
-        <w:t>"</w:t>
-      </w:r>
-      <w:proofErr w:type="spellStart"/>
-      <w:r>
-        <w:rPr>
-          <w:rFonts w:ascii="Consolas" w:hAnsi="Consolas" w:cs="Consolas"/>
-          <w:color w:val="D69D85"/>
+      <w:r>
+        <w:rPr>
+          <w:rFonts w:ascii="Consolas" w:hAnsi="Consolas" w:cs="Consolas"/>
+          <w:color w:val="B4B4B4"/>
+          <w:sz w:val="19"/>
+          <w:szCs w:val="19"/>
+          <w:highlight w:val="black"/>
+        </w:rPr>
+        <w:t>.</w:t>
+      </w:r>
+      <w:r>
+        <w:rPr>
+          <w:rFonts w:ascii="Consolas" w:hAnsi="Consolas" w:cs="Consolas"/>
+          <w:color w:val="FFFFFF"/>
           <w:sz w:val="19"/>
           <w:szCs w:val="19"/>
           <w:highlight w:val="black"/>
@@ -17166,22 +17154,12 @@
       <w:r>
         <w:rPr>
           <w:rFonts w:ascii="Consolas" w:hAnsi="Consolas" w:cs="Consolas"/>
-          <w:color w:val="D69D85"/>
-          <w:sz w:val="19"/>
-          <w:szCs w:val="19"/>
-          <w:highlight w:val="black"/>
-        </w:rPr>
-        <w:t>"</w:t>
-      </w:r>
-      <w:r>
-        <w:rPr>
-          <w:rFonts w:ascii="Consolas" w:hAnsi="Consolas" w:cs="Consolas"/>
-          <w:color w:val="B4B4B4"/>
-          <w:sz w:val="19"/>
-          <w:szCs w:val="19"/>
-          <w:highlight w:val="black"/>
-        </w:rPr>
-        <w:t>];</w:t>
+          <w:color w:val="B4B4B4"/>
+          <w:sz w:val="19"/>
+          <w:szCs w:val="19"/>
+          <w:highlight w:val="black"/>
+        </w:rPr>
+        <w:t>;</w:t>
       </w:r>
     </w:p>
     <w:p>
@@ -17624,7 +17602,7 @@
           <w:szCs w:val="19"/>
           <w:highlight w:val="black"/>
         </w:rPr>
-        <w:t>setRotationTimeout</w:t>
+        <w:t>doImageRotation</w:t>
       </w:r>
       <w:proofErr w:type="spellEnd"/>
       <w:r>
@@ -17870,12 +17848,99 @@
       <w:r>
         <w:rPr>
           <w:rFonts w:ascii="Consolas" w:hAnsi="Consolas" w:cs="Consolas"/>
+          <w:color w:val="569CD6"/>
+          <w:sz w:val="19"/>
+          <w:szCs w:val="19"/>
+          <w:highlight w:val="black"/>
+        </w:rPr>
+        <w:t>var</w:t>
+      </w:r>
+      <w:proofErr w:type="spellEnd"/>
+      <w:proofErr w:type="gramEnd"/>
+      <w:r>
+        <w:rPr>
+          <w:rFonts w:ascii="Consolas" w:hAnsi="Consolas" w:cs="Consolas"/>
+          <w:color w:val="DCDCDC"/>
+          <w:sz w:val="19"/>
+          <w:szCs w:val="19"/>
+          <w:highlight w:val="black"/>
+        </w:rPr>
+        <w:t xml:space="preserve"> </w:t>
+      </w:r>
+      <w:proofErr w:type="spellStart"/>
+      <w:r>
+        <w:rPr>
+          <w:rFonts w:ascii="Consolas" w:hAnsi="Consolas" w:cs="Consolas"/>
           <w:color w:val="FFFFFF"/>
           <w:sz w:val="19"/>
           <w:szCs w:val="19"/>
           <w:highlight w:val="black"/>
         </w:rPr>
-        <w:t>target</w:t>
+        <w:t>nextImageUrl</w:t>
+      </w:r>
+      <w:proofErr w:type="spellEnd"/>
+      <w:r>
+        <w:rPr>
+          <w:rFonts w:ascii="Consolas" w:hAnsi="Consolas" w:cs="Consolas"/>
+          <w:color w:val="DCDCDC"/>
+          <w:sz w:val="19"/>
+          <w:szCs w:val="19"/>
+          <w:highlight w:val="black"/>
+        </w:rPr>
+        <w:t xml:space="preserve"> </w:t>
+      </w:r>
+      <w:r>
+        <w:rPr>
+          <w:rFonts w:ascii="Consolas" w:hAnsi="Consolas" w:cs="Consolas"/>
+          <w:color w:val="B4B4B4"/>
+          <w:sz w:val="19"/>
+          <w:szCs w:val="19"/>
+          <w:highlight w:val="black"/>
+        </w:rPr>
+        <w:t>=</w:t>
+      </w:r>
+      <w:r>
+        <w:rPr>
+          <w:rFonts w:ascii="Consolas" w:hAnsi="Consolas" w:cs="Consolas"/>
+          <w:color w:val="DCDCDC"/>
+          <w:sz w:val="19"/>
+          <w:szCs w:val="19"/>
+          <w:highlight w:val="black"/>
+        </w:rPr>
+        <w:t xml:space="preserve"> </w:t>
+      </w:r>
+      <w:proofErr w:type="spellStart"/>
+      <w:r>
+        <w:rPr>
+          <w:rFonts w:ascii="Consolas" w:hAnsi="Consolas" w:cs="Consolas"/>
+          <w:color w:val="FFFFFF"/>
+          <w:sz w:val="19"/>
+          <w:szCs w:val="19"/>
+          <w:highlight w:val="black"/>
+        </w:rPr>
+        <w:t>imageArray</w:t>
+      </w:r>
+      <w:proofErr w:type="spellEnd"/>
+      <w:r>
+        <w:rPr>
+          <w:rFonts w:ascii="Consolas" w:hAnsi="Consolas" w:cs="Consolas"/>
+          <w:color w:val="B4B4B4"/>
+          <w:sz w:val="19"/>
+          <w:szCs w:val="19"/>
+          <w:highlight w:val="black"/>
+        </w:rPr>
+        <w:t>[</w:t>
+      </w:r>
+      <w:proofErr w:type="spellStart"/>
+      <w:r>
+        <w:rPr>
+          <w:rFonts w:ascii="Consolas" w:hAnsi="Consolas" w:cs="Consolas"/>
+          <w:color w:val="FFFFFF"/>
+          <w:sz w:val="19"/>
+          <w:szCs w:val="19"/>
+          <w:highlight w:val="black"/>
+        </w:rPr>
+        <w:t>binding</w:t>
       </w:r>
       <w:r>
         <w:rPr>
@@ -17895,123 +17960,6 @@
           <w:szCs w:val="19"/>
           <w:highlight w:val="black"/>
         </w:rPr>
-        <w:t>attr</w:t>
-      </w:r>
-      <w:proofErr w:type="spellEnd"/>
-      <w:r>
-        <w:rPr>
-          <w:rFonts w:ascii="Consolas" w:hAnsi="Consolas" w:cs="Consolas"/>
-          <w:color w:val="B4B4B4"/>
-          <w:sz w:val="19"/>
-          <w:szCs w:val="19"/>
-          <w:highlight w:val="black"/>
-        </w:rPr>
-        <w:t>(</w:t>
-      </w:r>
-      <w:proofErr w:type="gramEnd"/>
-      <w:r>
-        <w:rPr>
-          <w:rFonts w:ascii="Consolas" w:hAnsi="Consolas" w:cs="Consolas"/>
-          <w:color w:val="D69D85"/>
-          <w:sz w:val="19"/>
-          <w:szCs w:val="19"/>
-          <w:highlight w:val="black"/>
-        </w:rPr>
-        <w:t>"</w:t>
-      </w:r>
-      <w:proofErr w:type="spellStart"/>
-      <w:r>
-        <w:rPr>
-          <w:rFonts w:ascii="Consolas" w:hAnsi="Consolas" w:cs="Consolas"/>
-          <w:color w:val="D69D85"/>
-          <w:sz w:val="19"/>
-          <w:szCs w:val="19"/>
-          <w:highlight w:val="black"/>
-        </w:rPr>
-        <w:t>src</w:t>
-      </w:r>
-      <w:proofErr w:type="spellEnd"/>
-      <w:r>
-        <w:rPr>
-          <w:rFonts w:ascii="Consolas" w:hAnsi="Consolas" w:cs="Consolas"/>
-          <w:color w:val="D69D85"/>
-          <w:sz w:val="19"/>
-          <w:szCs w:val="19"/>
-          <w:highlight w:val="black"/>
-        </w:rPr>
-        <w:t>"</w:t>
-      </w:r>
-      <w:r>
-        <w:rPr>
-          <w:rFonts w:ascii="Consolas" w:hAnsi="Consolas" w:cs="Consolas"/>
-          <w:color w:val="B4B4B4"/>
-          <w:sz w:val="19"/>
-          <w:szCs w:val="19"/>
-          <w:highlight w:val="black"/>
-        </w:rPr>
-        <w:t>,</w:t>
-      </w:r>
-      <w:r>
-        <w:rPr>
-          <w:rFonts w:ascii="Consolas" w:hAnsi="Consolas" w:cs="Consolas"/>
-          <w:color w:val="DCDCDC"/>
-          <w:sz w:val="19"/>
-          <w:szCs w:val="19"/>
-          <w:highlight w:val="black"/>
-        </w:rPr>
-        <w:t xml:space="preserve"> </w:t>
-      </w:r>
-      <w:proofErr w:type="spellStart"/>
-      <w:r>
-        <w:rPr>
-          <w:rFonts w:ascii="Consolas" w:hAnsi="Consolas" w:cs="Consolas"/>
-          <w:color w:val="FFFFFF"/>
-          <w:sz w:val="19"/>
-          <w:szCs w:val="19"/>
-          <w:highlight w:val="black"/>
-        </w:rPr>
-        <w:t>imageArray</w:t>
-      </w:r>
-      <w:proofErr w:type="spellEnd"/>
-      <w:r>
-        <w:rPr>
-          <w:rFonts w:ascii="Consolas" w:hAnsi="Consolas" w:cs="Consolas"/>
-          <w:color w:val="B4B4B4"/>
-          <w:sz w:val="19"/>
-          <w:szCs w:val="19"/>
-          <w:highlight w:val="black"/>
-        </w:rPr>
-        <w:t>[</w:t>
-      </w:r>
-      <w:proofErr w:type="spellStart"/>
-      <w:r>
-        <w:rPr>
-          <w:rFonts w:ascii="Consolas" w:hAnsi="Consolas" w:cs="Consolas"/>
-          <w:color w:val="FFFFFF"/>
-          <w:sz w:val="19"/>
-          <w:szCs w:val="19"/>
-          <w:highlight w:val="black"/>
-        </w:rPr>
-        <w:t>binding</w:t>
-      </w:r>
-      <w:r>
-        <w:rPr>
-          <w:rFonts w:ascii="Consolas" w:hAnsi="Consolas" w:cs="Consolas"/>
-          <w:color w:val="B4B4B4"/>
-          <w:sz w:val="19"/>
-          <w:szCs w:val="19"/>
-          <w:highlight w:val="black"/>
-        </w:rPr>
-        <w:t>.</w:t>
-      </w:r>
-      <w:r>
-        <w:rPr>
-          <w:rFonts w:ascii="Consolas" w:hAnsi="Consolas" w:cs="Consolas"/>
-          <w:color w:val="FFFFFF"/>
-          <w:sz w:val="19"/>
-          <w:szCs w:val="19"/>
-          <w:highlight w:val="black"/>
-        </w:rPr>
         <w:t>imageIndex</w:t>
       </w:r>
       <w:proofErr w:type="spellEnd"/>
@@ -18023,7 +17971,7 @@
           <w:szCs w:val="19"/>
           <w:highlight w:val="black"/>
         </w:rPr>
-        <w:t>]);</w:t>
+        <w:t>];</w:t>
       </w:r>
     </w:p>
     <w:p>
@@ -18051,6 +17999,7 @@
         <w:t xml:space="preserve">            </w:t>
       </w:r>
       <w:proofErr w:type="spellStart"/>
+      <w:proofErr w:type="gramStart"/>
       <w:r>
         <w:rPr>
           <w:rFonts w:ascii="Consolas" w:hAnsi="Consolas" w:cs="Consolas"/>
@@ -18059,7 +18008,7 @@
           <w:szCs w:val="19"/>
           <w:highlight w:val="black"/>
         </w:rPr>
-        <w:t>binding</w:t>
+        <w:t>target</w:t>
       </w:r>
       <w:r>
         <w:rPr>
@@ -18079,9 +18028,40 @@
           <w:szCs w:val="19"/>
           <w:highlight w:val="black"/>
         </w:rPr>
-        <w:t>imageIndex</w:t>
-      </w:r>
-      <w:proofErr w:type="spellEnd"/>
+        <w:t>fadeTo</w:t>
+      </w:r>
+      <w:proofErr w:type="spellEnd"/>
+      <w:r>
+        <w:rPr>
+          <w:rFonts w:ascii="Consolas" w:hAnsi="Consolas" w:cs="Consolas"/>
+          <w:color w:val="B4B4B4"/>
+          <w:sz w:val="19"/>
+          <w:szCs w:val="19"/>
+          <w:highlight w:val="black"/>
+        </w:rPr>
+        <w:t>(</w:t>
+      </w:r>
+      <w:proofErr w:type="gramEnd"/>
+      <w:r>
+        <w:rPr>
+          <w:rFonts w:ascii="Consolas" w:hAnsi="Consolas" w:cs="Consolas"/>
+          <w:color w:val="D69D85"/>
+          <w:sz w:val="19"/>
+          <w:szCs w:val="19"/>
+          <w:highlight w:val="black"/>
+        </w:rPr>
+        <w:t>'slow'</w:t>
+      </w:r>
+      <w:r>
+        <w:rPr>
+          <w:rFonts w:ascii="Consolas" w:hAnsi="Consolas" w:cs="Consolas"/>
+          <w:color w:val="B4B4B4"/>
+          <w:sz w:val="19"/>
+          <w:szCs w:val="19"/>
+          <w:highlight w:val="black"/>
+        </w:rPr>
+        <w:t>,</w:t>
+      </w:r>
       <w:r>
         <w:rPr>
           <w:rFonts w:ascii="Consolas" w:hAnsi="Consolas" w:cs="Consolas"/>
@@ -18095,12 +18075,22 @@
       <w:r>
         <w:rPr>
           <w:rFonts w:ascii="Consolas" w:hAnsi="Consolas" w:cs="Consolas"/>
-          <w:color w:val="B4B4B4"/>
-          <w:sz w:val="19"/>
-          <w:szCs w:val="19"/>
-          <w:highlight w:val="black"/>
-        </w:rPr>
-        <w:t>=</w:t>
+          <w:color w:val="B5CEA8"/>
+          <w:sz w:val="19"/>
+          <w:szCs w:val="19"/>
+          <w:highlight w:val="black"/>
+        </w:rPr>
+        <w:t>0</w:t>
+      </w:r>
+      <w:r>
+        <w:rPr>
+          <w:rFonts w:ascii="Consolas" w:hAnsi="Consolas" w:cs="Consolas"/>
+          <w:color w:val="B4B4B4"/>
+          <w:sz w:val="19"/>
+          <w:szCs w:val="19"/>
+          <w:highlight w:val="black"/>
+        </w:rPr>
+        <w:t>,</w:t>
       </w:r>
       <w:r>
         <w:rPr>
@@ -18112,6 +18102,66 @@
         </w:rPr>
         <w:t xml:space="preserve"> </w:t>
       </w:r>
+      <w:r>
+        <w:rPr>
+          <w:rFonts w:ascii="Consolas" w:hAnsi="Consolas" w:cs="Consolas"/>
+          <w:color w:val="569CD6"/>
+          <w:sz w:val="19"/>
+          <w:szCs w:val="19"/>
+          <w:highlight w:val="black"/>
+        </w:rPr>
+        <w:t>function</w:t>
+      </w:r>
+      <w:r>
+        <w:rPr>
+          <w:rFonts w:ascii="Consolas" w:hAnsi="Consolas" w:cs="Consolas"/>
+          <w:color w:val="DCDCDC"/>
+          <w:sz w:val="19"/>
+          <w:szCs w:val="19"/>
+          <w:highlight w:val="black"/>
+        </w:rPr>
+        <w:t xml:space="preserve"> </w:t>
+      </w:r>
+      <w:r>
+        <w:rPr>
+          <w:rFonts w:ascii="Consolas" w:hAnsi="Consolas" w:cs="Consolas"/>
+          <w:color w:val="B4B4B4"/>
+          <w:sz w:val="19"/>
+          <w:szCs w:val="19"/>
+          <w:highlight w:val="black"/>
+        </w:rPr>
+        <w:t>()</w:t>
+      </w:r>
+      <w:r>
+        <w:rPr>
+          <w:rFonts w:ascii="Consolas" w:hAnsi="Consolas" w:cs="Consolas"/>
+          <w:color w:val="DCDCDC"/>
+          <w:sz w:val="19"/>
+          <w:szCs w:val="19"/>
+          <w:highlight w:val="black"/>
+        </w:rPr>
+        <w:t xml:space="preserve"> </w:t>
+      </w:r>
+      <w:r>
+        <w:rPr>
+          <w:rFonts w:ascii="Consolas" w:hAnsi="Consolas" w:cs="Consolas"/>
+          <w:color w:val="B4B4B4"/>
+          <w:sz w:val="19"/>
+          <w:szCs w:val="19"/>
+          <w:highlight w:val="black"/>
+        </w:rPr>
+        <w:t>{</w:t>
+      </w:r>
+      <w:r>
+        <w:rPr>
+          <w:rFonts w:ascii="Consolas" w:hAnsi="Consolas" w:cs="Consolas"/>
+          <w:color w:val="DCDCDC"/>
+          <w:sz w:val="19"/>
+          <w:szCs w:val="19"/>
+          <w:highlight w:val="black"/>
+        </w:rPr>
+        <w:t xml:space="preserve"> </w:t>
+      </w:r>
       <w:proofErr w:type="spellStart"/>
       <w:r>
         <w:rPr>
@@ -18121,7 +18171,7 @@
           <w:szCs w:val="19"/>
           <w:highlight w:val="black"/>
         </w:rPr>
-        <w:t>binding</w:t>
+        <w:t>target</w:t>
       </w:r>
       <w:r>
         <w:rPr>
@@ -18141,9 +18191,61 @@
           <w:szCs w:val="19"/>
           <w:highlight w:val="black"/>
         </w:rPr>
-        <w:t>imageIndex</w:t>
-      </w:r>
-      <w:proofErr w:type="spellEnd"/>
+        <w:t>attr</w:t>
+      </w:r>
+      <w:proofErr w:type="spellEnd"/>
+      <w:r>
+        <w:rPr>
+          <w:rFonts w:ascii="Consolas" w:hAnsi="Consolas" w:cs="Consolas"/>
+          <w:color w:val="B4B4B4"/>
+          <w:sz w:val="19"/>
+          <w:szCs w:val="19"/>
+          <w:highlight w:val="black"/>
+        </w:rPr>
+        <w:t>(</w:t>
+      </w:r>
+      <w:r>
+        <w:rPr>
+          <w:rFonts w:ascii="Consolas" w:hAnsi="Consolas" w:cs="Consolas"/>
+          <w:color w:val="D69D85"/>
+          <w:sz w:val="19"/>
+          <w:szCs w:val="19"/>
+          <w:highlight w:val="black"/>
+        </w:rPr>
+        <w:t>'</w:t>
+      </w:r>
+      <w:proofErr w:type="spellStart"/>
+      <w:r>
+        <w:rPr>
+          <w:rFonts w:ascii="Consolas" w:hAnsi="Consolas" w:cs="Consolas"/>
+          <w:color w:val="D69D85"/>
+          <w:sz w:val="19"/>
+          <w:szCs w:val="19"/>
+          <w:highlight w:val="black"/>
+        </w:rPr>
+        <w:t>src</w:t>
+      </w:r>
+      <w:proofErr w:type="spellEnd"/>
+      <w:r>
+        <w:rPr>
+          <w:rFonts w:ascii="Consolas" w:hAnsi="Consolas" w:cs="Consolas"/>
+          <w:color w:val="D69D85"/>
+          <w:sz w:val="19"/>
+          <w:szCs w:val="19"/>
+          <w:highlight w:val="black"/>
+        </w:rPr>
+        <w:t>'</w:t>
+      </w:r>
+      <w:r>
+        <w:rPr>
+          <w:rFonts w:ascii="Consolas" w:hAnsi="Consolas" w:cs="Consolas"/>
+          <w:color w:val="B4B4B4"/>
+          <w:sz w:val="19"/>
+          <w:szCs w:val="19"/>
+          <w:highlight w:val="black"/>
+        </w:rPr>
+        <w:t>,</w:t>
+      </w:r>
       <w:r>
         <w:rPr>
           <w:rFonts w:ascii="Consolas" w:hAnsi="Consolas" w:cs="Consolas"/>
@@ -18154,15 +18256,69 @@
         </w:rPr>
         <w:t xml:space="preserve"> </w:t>
       </w:r>
-      <w:r>
-        <w:rPr>
-          <w:rFonts w:ascii="Consolas" w:hAnsi="Consolas" w:cs="Consolas"/>
-          <w:color w:val="B4B4B4"/>
-          <w:sz w:val="19"/>
-          <w:szCs w:val="19"/>
-          <w:highlight w:val="black"/>
-        </w:rPr>
-        <w:t>+</w:t>
+      <w:proofErr w:type="spellStart"/>
+      <w:r>
+        <w:rPr>
+          <w:rFonts w:ascii="Consolas" w:hAnsi="Consolas" w:cs="Consolas"/>
+          <w:color w:val="FFFFFF"/>
+          <w:sz w:val="19"/>
+          <w:szCs w:val="19"/>
+          <w:highlight w:val="black"/>
+        </w:rPr>
+        <w:t>nextImageUrl</w:t>
+      </w:r>
+      <w:proofErr w:type="spellEnd"/>
+      <w:r>
+        <w:rPr>
+          <w:rFonts w:ascii="Consolas" w:hAnsi="Consolas" w:cs="Consolas"/>
+          <w:color w:val="B4B4B4"/>
+          <w:sz w:val="19"/>
+          <w:szCs w:val="19"/>
+          <w:highlight w:val="black"/>
+        </w:rPr>
+        <w:t>).</w:t>
+      </w:r>
+      <w:proofErr w:type="spellStart"/>
+      <w:r>
+        <w:rPr>
+          <w:rFonts w:ascii="Consolas" w:hAnsi="Consolas" w:cs="Consolas"/>
+          <w:color w:val="FFFFFF"/>
+          <w:sz w:val="19"/>
+          <w:szCs w:val="19"/>
+          <w:highlight w:val="black"/>
+        </w:rPr>
+        <w:t>fadeTo</w:t>
+      </w:r>
+      <w:proofErr w:type="spellEnd"/>
+      <w:r>
+        <w:rPr>
+          <w:rFonts w:ascii="Consolas" w:hAnsi="Consolas" w:cs="Consolas"/>
+          <w:color w:val="B4B4B4"/>
+          <w:sz w:val="19"/>
+          <w:szCs w:val="19"/>
+          <w:highlight w:val="black"/>
+        </w:rPr>
+        <w:t>(</w:t>
+      </w:r>
+      <w:r>
+        <w:rPr>
+          <w:rFonts w:ascii="Consolas" w:hAnsi="Consolas" w:cs="Consolas"/>
+          <w:color w:val="D69D85"/>
+          <w:sz w:val="19"/>
+          <w:szCs w:val="19"/>
+          <w:highlight w:val="black"/>
+        </w:rPr>
+        <w:t>'slow'</w:t>
+      </w:r>
+      <w:r>
+        <w:rPr>
+          <w:rFonts w:ascii="Consolas" w:hAnsi="Consolas" w:cs="Consolas"/>
+          <w:color w:val="B4B4B4"/>
+          <w:sz w:val="19"/>
+          <w:szCs w:val="19"/>
+          <w:highlight w:val="black"/>
+        </w:rPr>
+        <w:t>,</w:t>
       </w:r>
       <w:r>
         <w:rPr>
@@ -18192,7 +18348,27 @@
           <w:szCs w:val="19"/>
           <w:highlight w:val="black"/>
         </w:rPr>
-        <w:t>;</w:t>
+        <w:t>);</w:t>
+      </w:r>
+      <w:r>
+        <w:rPr>
+          <w:rFonts w:ascii="Consolas" w:hAnsi="Consolas" w:cs="Consolas"/>
+          <w:color w:val="DCDCDC"/>
+          <w:sz w:val="19"/>
+          <w:szCs w:val="19"/>
+          <w:highlight w:val="black"/>
+        </w:rPr>
+        <w:t xml:space="preserve"> </w:t>
+      </w:r>
+      <w:r>
+        <w:rPr>
+          <w:rFonts w:ascii="Consolas" w:hAnsi="Consolas" w:cs="Consolas"/>
+          <w:color w:val="B4B4B4"/>
+          <w:sz w:val="19"/>
+          <w:szCs w:val="19"/>
+          <w:highlight w:val="black"/>
+        </w:rPr>
+        <w:t>});</w:t>
       </w:r>
     </w:p>
     <w:p>
@@ -18219,161 +18395,49 @@
         </w:rPr>
         <w:t xml:space="preserve">            </w:t>
       </w:r>
+      <w:proofErr w:type="spellStart"/>
       <w:proofErr w:type="gramStart"/>
       <w:r>
         <w:rPr>
           <w:rFonts w:ascii="Consolas" w:hAnsi="Consolas" w:cs="Consolas"/>
-          <w:color w:val="569CD6"/>
-          <w:sz w:val="19"/>
-          <w:szCs w:val="19"/>
-          <w:highlight w:val="black"/>
-        </w:rPr>
-        <w:t>if</w:t>
-      </w:r>
+          <w:color w:val="FFFFFF"/>
+          <w:sz w:val="19"/>
+          <w:szCs w:val="19"/>
+          <w:highlight w:val="black"/>
+        </w:rPr>
+        <w:t>binding</w:t>
+      </w:r>
+      <w:r>
+        <w:rPr>
+          <w:rFonts w:ascii="Consolas" w:hAnsi="Consolas" w:cs="Consolas"/>
+          <w:color w:val="B4B4B4"/>
+          <w:sz w:val="19"/>
+          <w:szCs w:val="19"/>
+          <w:highlight w:val="black"/>
+        </w:rPr>
+        <w:t>.</w:t>
+      </w:r>
+      <w:r>
+        <w:rPr>
+          <w:rFonts w:ascii="Consolas" w:hAnsi="Consolas" w:cs="Consolas"/>
+          <w:color w:val="FFFFFF"/>
+          <w:sz w:val="19"/>
+          <w:szCs w:val="19"/>
+          <w:highlight w:val="black"/>
+        </w:rPr>
+        <w:t>imageIndex</w:t>
+      </w:r>
+      <w:proofErr w:type="spellEnd"/>
       <w:proofErr w:type="gramEnd"/>
       <w:r>
         <w:rPr>
           <w:rFonts w:ascii="Consolas" w:hAnsi="Consolas" w:cs="Consolas"/>
-          <w:color w:val="DCDCDC"/>
-          <w:sz w:val="19"/>
-          <w:szCs w:val="19"/>
-          <w:highlight w:val="black"/>
-        </w:rPr>
-        <w:t xml:space="preserve"> </w:t>
-      </w:r>
-      <w:r>
-        <w:rPr>
-          <w:rFonts w:ascii="Consolas" w:hAnsi="Consolas" w:cs="Consolas"/>
-          <w:color w:val="B4B4B4"/>
-          <w:sz w:val="19"/>
-          <w:szCs w:val="19"/>
-          <w:highlight w:val="black"/>
-        </w:rPr>
-        <w:t>(</w:t>
-      </w:r>
-      <w:proofErr w:type="spellStart"/>
-      <w:r>
-        <w:rPr>
-          <w:rFonts w:ascii="Consolas" w:hAnsi="Consolas" w:cs="Consolas"/>
-          <w:color w:val="FFFFFF"/>
-          <w:sz w:val="19"/>
-          <w:szCs w:val="19"/>
-          <w:highlight w:val="black"/>
-        </w:rPr>
-        <w:t>binding</w:t>
-      </w:r>
-      <w:r>
-        <w:rPr>
-          <w:rFonts w:ascii="Consolas" w:hAnsi="Consolas" w:cs="Consolas"/>
-          <w:color w:val="B4B4B4"/>
-          <w:sz w:val="19"/>
-          <w:szCs w:val="19"/>
-          <w:highlight w:val="black"/>
-        </w:rPr>
-        <w:t>.</w:t>
-      </w:r>
-      <w:r>
-        <w:rPr>
-          <w:rFonts w:ascii="Consolas" w:hAnsi="Consolas" w:cs="Consolas"/>
-          <w:color w:val="FFFFFF"/>
-          <w:sz w:val="19"/>
-          <w:szCs w:val="19"/>
-          <w:highlight w:val="black"/>
-        </w:rPr>
-        <w:t>imageIndex</w:t>
-      </w:r>
-      <w:proofErr w:type="spellEnd"/>
-      <w:r>
-        <w:rPr>
-          <w:rFonts w:ascii="Consolas" w:hAnsi="Consolas" w:cs="Consolas"/>
-          <w:color w:val="DCDCDC"/>
-          <w:sz w:val="19"/>
-          <w:szCs w:val="19"/>
-          <w:highlight w:val="black"/>
-        </w:rPr>
-        <w:t xml:space="preserve"> </w:t>
-      </w:r>
-      <w:r>
-        <w:rPr>
-          <w:rFonts w:ascii="Consolas" w:hAnsi="Consolas" w:cs="Consolas"/>
-          <w:color w:val="B4B4B4"/>
-          <w:sz w:val="19"/>
-          <w:szCs w:val="19"/>
-          <w:highlight w:val="black"/>
-        </w:rPr>
-        <w:t>&gt;=</w:t>
-      </w:r>
-      <w:r>
-        <w:rPr>
-          <w:rFonts w:ascii="Consolas" w:hAnsi="Consolas" w:cs="Consolas"/>
-          <w:color w:val="DCDCDC"/>
-          <w:sz w:val="19"/>
-          <w:szCs w:val="19"/>
-          <w:highlight w:val="black"/>
-        </w:rPr>
-        <w:t xml:space="preserve"> </w:t>
-      </w:r>
-      <w:proofErr w:type="spellStart"/>
-      <w:r>
-        <w:rPr>
-          <w:rFonts w:ascii="Consolas" w:hAnsi="Consolas" w:cs="Consolas"/>
-          <w:color w:val="FFFFFF"/>
-          <w:sz w:val="19"/>
-          <w:szCs w:val="19"/>
-          <w:highlight w:val="black"/>
-        </w:rPr>
-        <w:t>imageArray</w:t>
-      </w:r>
-      <w:r>
-        <w:rPr>
-          <w:rFonts w:ascii="Consolas" w:hAnsi="Consolas" w:cs="Consolas"/>
-          <w:color w:val="B4B4B4"/>
-          <w:sz w:val="19"/>
-          <w:szCs w:val="19"/>
-          <w:highlight w:val="black"/>
-        </w:rPr>
-        <w:t>.</w:t>
-      </w:r>
-      <w:r>
-        <w:rPr>
-          <w:rFonts w:ascii="Consolas" w:hAnsi="Consolas" w:cs="Consolas"/>
-          <w:color w:val="FFFFFF"/>
-          <w:sz w:val="19"/>
-          <w:szCs w:val="19"/>
-          <w:highlight w:val="black"/>
-        </w:rPr>
-        <w:t>length</w:t>
-      </w:r>
-      <w:proofErr w:type="spellEnd"/>
-      <w:r>
-        <w:rPr>
-          <w:rFonts w:ascii="Consolas" w:hAnsi="Consolas" w:cs="Consolas"/>
-          <w:color w:val="B4B4B4"/>
-          <w:sz w:val="19"/>
-          <w:szCs w:val="19"/>
-          <w:highlight w:val="black"/>
-        </w:rPr>
-        <w:t>)</w:t>
-      </w:r>
-      <w:r>
-        <w:rPr>
-          <w:rFonts w:ascii="Consolas" w:hAnsi="Consolas" w:cs="Consolas"/>
-          <w:color w:val="DCDCDC"/>
-          <w:sz w:val="19"/>
-          <w:szCs w:val="19"/>
-          <w:highlight w:val="black"/>
-        </w:rPr>
-        <w:t xml:space="preserve"> </w:t>
-      </w:r>
-      <w:r>
-        <w:rPr>
-          <w:rFonts w:ascii="Consolas" w:hAnsi="Consolas" w:cs="Consolas"/>
-          <w:color w:val="B4B4B4"/>
-          <w:sz w:val="19"/>
-          <w:szCs w:val="19"/>
-          <w:highlight w:val="black"/>
-        </w:rPr>
-        <w:t>{</w:t>
+          <w:color w:val="B4B4B4"/>
+          <w:sz w:val="19"/>
+          <w:szCs w:val="19"/>
+          <w:highlight w:val="black"/>
+        </w:rPr>
+        <w:t>++;</w:t>
       </w:r>
     </w:p>
     <w:p>
@@ -18398,7 +18462,39 @@
           <w:szCs w:val="19"/>
           <w:highlight w:val="black"/>
         </w:rPr>
-        <w:t xml:space="preserve">                </w:t>
+        <w:t xml:space="preserve">            </w:t>
+      </w:r>
+      <w:proofErr w:type="gramStart"/>
+      <w:r>
+        <w:rPr>
+          <w:rFonts w:ascii="Consolas" w:hAnsi="Consolas" w:cs="Consolas"/>
+          <w:color w:val="569CD6"/>
+          <w:sz w:val="19"/>
+          <w:szCs w:val="19"/>
+          <w:highlight w:val="black"/>
+        </w:rPr>
+        <w:t>if</w:t>
+      </w:r>
+      <w:proofErr w:type="gramEnd"/>
+      <w:r>
+        <w:rPr>
+          <w:rFonts w:ascii="Consolas" w:hAnsi="Consolas" w:cs="Consolas"/>
+          <w:color w:val="DCDCDC"/>
+          <w:sz w:val="19"/>
+          <w:szCs w:val="19"/>
+          <w:highlight w:val="black"/>
+        </w:rPr>
+        <w:t xml:space="preserve"> </w:t>
+      </w:r>
+      <w:r>
+        <w:rPr>
+          <w:rFonts w:ascii="Consolas" w:hAnsi="Consolas" w:cs="Consolas"/>
+          <w:color w:val="B4B4B4"/>
+          <w:sz w:val="19"/>
+          <w:szCs w:val="19"/>
+          <w:highlight w:val="black"/>
+        </w:rPr>
+        <w:t>(</w:t>
       </w:r>
       <w:proofErr w:type="spellStart"/>
       <w:r>
@@ -18450,7 +18546,7 @@
           <w:szCs w:val="19"/>
           <w:highlight w:val="black"/>
         </w:rPr>
-        <w:t>=</w:t>
+        <w:t>&gt;=</w:t>
       </w:r>
       <w:r>
         <w:rPr>
@@ -18462,25 +18558,67 @@
         </w:rPr>
         <w:t xml:space="preserve"> </w:t>
       </w:r>
-      <w:r>
-        <w:rPr>
-          <w:rFonts w:ascii="Consolas" w:hAnsi="Consolas" w:cs="Consolas"/>
-          <w:color w:val="B5CEA8"/>
-          <w:sz w:val="19"/>
-          <w:szCs w:val="19"/>
-          <w:highlight w:val="black"/>
-        </w:rPr>
-        <w:t>0</w:t>
-      </w:r>
-      <w:r>
-        <w:rPr>
-          <w:rFonts w:ascii="Consolas" w:hAnsi="Consolas" w:cs="Consolas"/>
-          <w:color w:val="B4B4B4"/>
-          <w:sz w:val="19"/>
-          <w:szCs w:val="19"/>
-          <w:highlight w:val="black"/>
-        </w:rPr>
-        <w:t>;</w:t>
+      <w:proofErr w:type="spellStart"/>
+      <w:r>
+        <w:rPr>
+          <w:rFonts w:ascii="Consolas" w:hAnsi="Consolas" w:cs="Consolas"/>
+          <w:color w:val="FFFFFF"/>
+          <w:sz w:val="19"/>
+          <w:szCs w:val="19"/>
+          <w:highlight w:val="black"/>
+        </w:rPr>
+        <w:t>imageArray</w:t>
+      </w:r>
+      <w:r>
+        <w:rPr>
+          <w:rFonts w:ascii="Consolas" w:hAnsi="Consolas" w:cs="Consolas"/>
+          <w:color w:val="B4B4B4"/>
+          <w:sz w:val="19"/>
+          <w:szCs w:val="19"/>
+          <w:highlight w:val="black"/>
+        </w:rPr>
+        <w:t>.</w:t>
+      </w:r>
+      <w:r>
+        <w:rPr>
+          <w:rFonts w:ascii="Consolas" w:hAnsi="Consolas" w:cs="Consolas"/>
+          <w:color w:val="FFFFFF"/>
+          <w:sz w:val="19"/>
+          <w:szCs w:val="19"/>
+          <w:highlight w:val="black"/>
+        </w:rPr>
+        <w:t>length</w:t>
+      </w:r>
+      <w:proofErr w:type="spellEnd"/>
+      <w:r>
+        <w:rPr>
+          <w:rFonts w:ascii="Consolas" w:hAnsi="Consolas" w:cs="Consolas"/>
+          <w:color w:val="B4B4B4"/>
+          <w:sz w:val="19"/>
+          <w:szCs w:val="19"/>
+          <w:highlight w:val="black"/>
+        </w:rPr>
+        <w:t>)</w:t>
+      </w:r>
+      <w:r>
+        <w:rPr>
+          <w:rFonts w:ascii="Consolas" w:hAnsi="Consolas" w:cs="Consolas"/>
+          <w:color w:val="DCDCDC"/>
+          <w:sz w:val="19"/>
+          <w:szCs w:val="19"/>
+          <w:highlight w:val="black"/>
+        </w:rPr>
+        <w:t xml:space="preserve"> </w:t>
+      </w:r>
+      <w:r>
+        <w:rPr>
+          <w:rFonts w:ascii="Consolas" w:hAnsi="Consolas" w:cs="Consolas"/>
+          <w:color w:val="B4B4B4"/>
+          <w:sz w:val="19"/>
+          <w:szCs w:val="19"/>
+          <w:highlight w:val="black"/>
+        </w:rPr>
+        <w:t>{</w:t>
       </w:r>
     </w:p>
     <w:p>
@@ -18505,17 +18643,89 @@
           <w:szCs w:val="19"/>
           <w:highlight w:val="black"/>
         </w:rPr>
-        <w:t xml:space="preserve">            </w:t>
-      </w:r>
-      <w:r>
-        <w:rPr>
-          <w:rFonts w:ascii="Consolas" w:hAnsi="Consolas" w:cs="Consolas"/>
-          <w:color w:val="B4B4B4"/>
-          <w:sz w:val="19"/>
-          <w:szCs w:val="19"/>
-          <w:highlight w:val="black"/>
-        </w:rPr>
-        <w:t>}</w:t>
+        <w:t xml:space="preserve">                </w:t>
+      </w:r>
+      <w:proofErr w:type="spellStart"/>
+      <w:r>
+        <w:rPr>
+          <w:rFonts w:ascii="Consolas" w:hAnsi="Consolas" w:cs="Consolas"/>
+          <w:color w:val="FFFFFF"/>
+          <w:sz w:val="19"/>
+          <w:szCs w:val="19"/>
+          <w:highlight w:val="black"/>
+        </w:rPr>
+        <w:t>binding</w:t>
+      </w:r>
+      <w:r>
+        <w:rPr>
+          <w:rFonts w:ascii="Consolas" w:hAnsi="Consolas" w:cs="Consolas"/>
+          <w:color w:val="B4B4B4"/>
+          <w:sz w:val="19"/>
+          <w:szCs w:val="19"/>
+          <w:highlight w:val="black"/>
+        </w:rPr>
+        <w:t>.</w:t>
+      </w:r>
+      <w:r>
+        <w:rPr>
+          <w:rFonts w:ascii="Consolas" w:hAnsi="Consolas" w:cs="Consolas"/>
+          <w:color w:val="FFFFFF"/>
+          <w:sz w:val="19"/>
+          <w:szCs w:val="19"/>
+          <w:highlight w:val="black"/>
+        </w:rPr>
+        <w:t>imageIndex</w:t>
+      </w:r>
+      <w:proofErr w:type="spellEnd"/>
+      <w:r>
+        <w:rPr>
+          <w:rFonts w:ascii="Consolas" w:hAnsi="Consolas" w:cs="Consolas"/>
+          <w:color w:val="DCDCDC"/>
+          <w:sz w:val="19"/>
+          <w:szCs w:val="19"/>
+          <w:highlight w:val="black"/>
+        </w:rPr>
+        <w:t xml:space="preserve"> </w:t>
+      </w:r>
+      <w:r>
+        <w:rPr>
+          <w:rFonts w:ascii="Consolas" w:hAnsi="Consolas" w:cs="Consolas"/>
+          <w:color w:val="B4B4B4"/>
+          <w:sz w:val="19"/>
+          <w:szCs w:val="19"/>
+          <w:highlight w:val="black"/>
+        </w:rPr>
+        <w:t>=</w:t>
+      </w:r>
+      <w:r>
+        <w:rPr>
+          <w:rFonts w:ascii="Consolas" w:hAnsi="Consolas" w:cs="Consolas"/>
+          <w:color w:val="DCDCDC"/>
+          <w:sz w:val="19"/>
+          <w:szCs w:val="19"/>
+          <w:highlight w:val="black"/>
+        </w:rPr>
+        <w:t xml:space="preserve"> </w:t>
+      </w:r>
+      <w:r>
+        <w:rPr>
+          <w:rFonts w:ascii="Consolas" w:hAnsi="Consolas" w:cs="Consolas"/>
+          <w:color w:val="B5CEA8"/>
+          <w:sz w:val="19"/>
+          <w:szCs w:val="19"/>
+          <w:highlight w:val="black"/>
+        </w:rPr>
+        <w:t>0</w:t>
+      </w:r>
+      <w:r>
+        <w:rPr>
+          <w:rFonts w:ascii="Consolas" w:hAnsi="Consolas" w:cs="Consolas"/>
+          <w:color w:val="B4B4B4"/>
+          <w:sz w:val="19"/>
+          <w:szCs w:val="19"/>
+          <w:highlight w:val="black"/>
+        </w:rPr>
+        <w:t>;</w:t>
       </w:r>
     </w:p>
     <w:p>
@@ -18542,123 +18752,15 @@
         </w:rPr>
         <w:t xml:space="preserve">            </w:t>
       </w:r>
-      <w:proofErr w:type="spellStart"/>
-      <w:proofErr w:type="gramStart"/>
-      <w:r>
-        <w:rPr>
-          <w:rFonts w:ascii="Consolas" w:hAnsi="Consolas" w:cs="Consolas"/>
-          <w:color w:val="FFFFFF"/>
-          <w:sz w:val="19"/>
-          <w:szCs w:val="19"/>
-          <w:highlight w:val="black"/>
-        </w:rPr>
-        <w:t>setTimeout</w:t>
-      </w:r>
-      <w:proofErr w:type="spellEnd"/>
-      <w:r>
-        <w:rPr>
-          <w:rFonts w:ascii="Consolas" w:hAnsi="Consolas" w:cs="Consolas"/>
-          <w:color w:val="B4B4B4"/>
-          <w:sz w:val="19"/>
-          <w:szCs w:val="19"/>
-          <w:highlight w:val="black"/>
-        </w:rPr>
-        <w:t>(</w:t>
-      </w:r>
-      <w:proofErr w:type="spellStart"/>
-      <w:proofErr w:type="gramEnd"/>
-      <w:r>
-        <w:rPr>
-          <w:rFonts w:ascii="Consolas" w:hAnsi="Consolas" w:cs="Consolas"/>
-          <w:color w:val="FFFFFF"/>
-          <w:sz w:val="19"/>
-          <w:szCs w:val="19"/>
-          <w:highlight w:val="black"/>
-        </w:rPr>
-        <w:t>binding</w:t>
-      </w:r>
-      <w:r>
-        <w:rPr>
-          <w:rFonts w:ascii="Consolas" w:hAnsi="Consolas" w:cs="Consolas"/>
-          <w:color w:val="B4B4B4"/>
-          <w:sz w:val="19"/>
-          <w:szCs w:val="19"/>
-          <w:highlight w:val="black"/>
-        </w:rPr>
-        <w:t>.</w:t>
-      </w:r>
-      <w:r>
-        <w:rPr>
-          <w:rFonts w:ascii="Consolas" w:hAnsi="Consolas" w:cs="Consolas"/>
-          <w:color w:val="FFFFFF"/>
-          <w:sz w:val="19"/>
-          <w:szCs w:val="19"/>
-          <w:highlight w:val="black"/>
-        </w:rPr>
-        <w:t>setRotationTimeout</w:t>
-      </w:r>
-      <w:proofErr w:type="spellEnd"/>
-      <w:r>
-        <w:rPr>
-          <w:rFonts w:ascii="Consolas" w:hAnsi="Consolas" w:cs="Consolas"/>
-          <w:color w:val="B4B4B4"/>
-          <w:sz w:val="19"/>
-          <w:szCs w:val="19"/>
-          <w:highlight w:val="black"/>
-        </w:rPr>
-        <w:t>,</w:t>
-      </w:r>
-      <w:r>
-        <w:rPr>
-          <w:rFonts w:ascii="Consolas" w:hAnsi="Consolas" w:cs="Consolas"/>
-          <w:color w:val="DCDCDC"/>
-          <w:sz w:val="19"/>
-          <w:szCs w:val="19"/>
-          <w:highlight w:val="black"/>
-        </w:rPr>
-        <w:t xml:space="preserve"> </w:t>
-      </w:r>
-      <w:proofErr w:type="spellStart"/>
-      <w:r>
-        <w:rPr>
-          <w:rFonts w:ascii="Consolas" w:hAnsi="Consolas" w:cs="Consolas"/>
-          <w:color w:val="FFFFFF"/>
-          <w:sz w:val="19"/>
-          <w:szCs w:val="19"/>
-          <w:highlight w:val="black"/>
-        </w:rPr>
-        <w:t>binding</w:t>
-      </w:r>
-      <w:r>
-        <w:rPr>
-          <w:rFonts w:ascii="Consolas" w:hAnsi="Consolas" w:cs="Consolas"/>
-          <w:color w:val="B4B4B4"/>
-          <w:sz w:val="19"/>
-          <w:szCs w:val="19"/>
-          <w:highlight w:val="black"/>
-        </w:rPr>
-        <w:t>.</w:t>
-      </w:r>
-      <w:r>
-        <w:rPr>
-          <w:rFonts w:ascii="Consolas" w:hAnsi="Consolas" w:cs="Consolas"/>
-          <w:color w:val="FFFFFF"/>
-          <w:sz w:val="19"/>
-          <w:szCs w:val="19"/>
-          <w:highlight w:val="black"/>
-        </w:rPr>
-        <w:t>rotateDelay</w:t>
-      </w:r>
-      <w:proofErr w:type="spellEnd"/>
-      <w:r>
-        <w:rPr>
-          <w:rFonts w:ascii="Consolas" w:hAnsi="Consolas" w:cs="Consolas"/>
-          <w:color w:val="B4B4B4"/>
-          <w:sz w:val="19"/>
-          <w:szCs w:val="19"/>
-          <w:highlight w:val="black"/>
-        </w:rPr>
-        <w:t>);</w:t>
+      <w:r>
+        <w:rPr>
+          <w:rFonts w:ascii="Consolas" w:hAnsi="Consolas" w:cs="Consolas"/>
+          <w:color w:val="B4B4B4"/>
+          <w:sz w:val="19"/>
+          <w:szCs w:val="19"/>
+          <w:highlight w:val="black"/>
+        </w:rPr>
+        <w:t>}</w:t>
       </w:r>
     </w:p>
     <w:p>
@@ -18718,61 +18820,17 @@
           <w:szCs w:val="19"/>
           <w:highlight w:val="black"/>
         </w:rPr>
-        <w:t xml:space="preserve">        </w:t>
-      </w:r>
-      <w:proofErr w:type="spellStart"/>
-      <w:proofErr w:type="gramStart"/>
-      <w:r>
-        <w:rPr>
-          <w:rFonts w:ascii="Consolas" w:hAnsi="Consolas" w:cs="Consolas"/>
-          <w:color w:val="FFFFFF"/>
-          <w:sz w:val="19"/>
-          <w:szCs w:val="19"/>
-          <w:highlight w:val="black"/>
-        </w:rPr>
-        <w:t>binding</w:t>
-      </w:r>
-      <w:r>
-        <w:rPr>
-          <w:rFonts w:ascii="Consolas" w:hAnsi="Consolas" w:cs="Consolas"/>
-          <w:color w:val="B4B4B4"/>
-          <w:sz w:val="19"/>
-          <w:szCs w:val="19"/>
-          <w:highlight w:val="black"/>
-        </w:rPr>
-        <w:t>.</w:t>
-      </w:r>
-      <w:r>
-        <w:rPr>
-          <w:rFonts w:ascii="Consolas" w:hAnsi="Consolas" w:cs="Consolas"/>
-          <w:color w:val="FFFFFF"/>
-          <w:sz w:val="19"/>
-          <w:szCs w:val="19"/>
-          <w:highlight w:val="black"/>
-        </w:rPr>
-        <w:t>setRotationTimeout</w:t>
-      </w:r>
-      <w:proofErr w:type="spellEnd"/>
-      <w:r>
-        <w:rPr>
-          <w:rFonts w:ascii="Consolas" w:hAnsi="Consolas" w:cs="Consolas"/>
-          <w:color w:val="B4B4B4"/>
-          <w:sz w:val="19"/>
-          <w:szCs w:val="19"/>
-          <w:highlight w:val="black"/>
-        </w:rPr>
-        <w:t>(</w:t>
-      </w:r>
-      <w:proofErr w:type="gramEnd"/>
-      <w:r>
-        <w:rPr>
-          <w:rFonts w:ascii="Consolas" w:hAnsi="Consolas" w:cs="Consolas"/>
-          <w:color w:val="B4B4B4"/>
-          <w:sz w:val="19"/>
-          <w:szCs w:val="19"/>
-          <w:highlight w:val="black"/>
-        </w:rPr>
-        <w:t>);</w:t>
+        <w:t xml:space="preserve">    </w:t>
+      </w:r>
+      <w:r>
+        <w:rPr>
+          <w:rFonts w:ascii="Consolas" w:hAnsi="Consolas" w:cs="Consolas"/>
+          <w:color w:val="B4B4B4"/>
+          <w:sz w:val="19"/>
+          <w:szCs w:val="19"/>
+          <w:highlight w:val="black"/>
+        </w:rPr>
+        <w:t>},</w:t>
       </w:r>
     </w:p>
     <w:p>
@@ -18799,15 +18857,87 @@
         </w:rPr>
         <w:t xml:space="preserve">    </w:t>
       </w:r>
-      <w:r>
-        <w:rPr>
-          <w:rFonts w:ascii="Consolas" w:hAnsi="Consolas" w:cs="Consolas"/>
-          <w:color w:val="B4B4B4"/>
-          <w:sz w:val="19"/>
-          <w:szCs w:val="19"/>
-          <w:highlight w:val="black"/>
-        </w:rPr>
-        <w:t>},</w:t>
+      <w:proofErr w:type="gramStart"/>
+      <w:r>
+        <w:rPr>
+          <w:rFonts w:ascii="Consolas" w:hAnsi="Consolas" w:cs="Consolas"/>
+          <w:color w:val="FFFFFF"/>
+          <w:sz w:val="19"/>
+          <w:szCs w:val="19"/>
+          <w:highlight w:val="black"/>
+        </w:rPr>
+        <w:t>refresh</w:t>
+      </w:r>
+      <w:proofErr w:type="gramEnd"/>
+      <w:r>
+        <w:rPr>
+          <w:rFonts w:ascii="Consolas" w:hAnsi="Consolas" w:cs="Consolas"/>
+          <w:color w:val="B4B4B4"/>
+          <w:sz w:val="19"/>
+          <w:szCs w:val="19"/>
+          <w:highlight w:val="black"/>
+        </w:rPr>
+        <w:t>:</w:t>
+      </w:r>
+      <w:r>
+        <w:rPr>
+          <w:rFonts w:ascii="Consolas" w:hAnsi="Consolas" w:cs="Consolas"/>
+          <w:color w:val="DCDCDC"/>
+          <w:sz w:val="19"/>
+          <w:szCs w:val="19"/>
+          <w:highlight w:val="black"/>
+        </w:rPr>
+        <w:t xml:space="preserve"> </w:t>
+      </w:r>
+      <w:r>
+        <w:rPr>
+          <w:rFonts w:ascii="Consolas" w:hAnsi="Consolas" w:cs="Consolas"/>
+          <w:color w:val="569CD6"/>
+          <w:sz w:val="19"/>
+          <w:szCs w:val="19"/>
+          <w:highlight w:val="black"/>
+        </w:rPr>
+        <w:t>function</w:t>
+      </w:r>
+      <w:r>
+        <w:rPr>
+          <w:rFonts w:ascii="Consolas" w:hAnsi="Consolas" w:cs="Consolas"/>
+          <w:color w:val="DCDCDC"/>
+          <w:sz w:val="19"/>
+          <w:szCs w:val="19"/>
+          <w:highlight w:val="black"/>
+        </w:rPr>
+        <w:t xml:space="preserve"> </w:t>
+      </w:r>
+      <w:r>
+        <w:rPr>
+          <w:rFonts w:ascii="Consolas" w:hAnsi="Consolas" w:cs="Consolas"/>
+          <w:color w:val="B4B4B4"/>
+          <w:sz w:val="19"/>
+          <w:szCs w:val="19"/>
+          <w:highlight w:val="black"/>
+        </w:rPr>
+        <w:t>()</w:t>
+      </w:r>
+      <w:r>
+        <w:rPr>
+          <w:rFonts w:ascii="Consolas" w:hAnsi="Consolas" w:cs="Consolas"/>
+          <w:color w:val="DCDCDC"/>
+          <w:sz w:val="19"/>
+          <w:szCs w:val="19"/>
+          <w:highlight w:val="black"/>
+        </w:rPr>
+        <w:t xml:space="preserve"> </w:t>
+      </w:r>
+      <w:r>
+        <w:rPr>
+          <w:rFonts w:ascii="Consolas" w:hAnsi="Consolas" w:cs="Consolas"/>
+          <w:color w:val="B4B4B4"/>
+          <w:sz w:val="19"/>
+          <w:szCs w:val="19"/>
+          <w:highlight w:val="black"/>
+        </w:rPr>
+        <w:t>{</w:t>
       </w:r>
     </w:p>
     <w:p>
@@ -18832,29 +18962,41 @@
           <w:szCs w:val="19"/>
           <w:highlight w:val="black"/>
         </w:rPr>
-        <w:t xml:space="preserve">    </w:t>
-      </w:r>
+        <w:t xml:space="preserve">        </w:t>
+      </w:r>
+      <w:proofErr w:type="spellStart"/>
       <w:proofErr w:type="gramStart"/>
       <w:r>
         <w:rPr>
           <w:rFonts w:ascii="Consolas" w:hAnsi="Consolas" w:cs="Consolas"/>
+          <w:color w:val="569CD6"/>
+          <w:sz w:val="19"/>
+          <w:szCs w:val="19"/>
+          <w:highlight w:val="black"/>
+        </w:rPr>
+        <w:t>var</w:t>
+      </w:r>
+      <w:proofErr w:type="spellEnd"/>
+      <w:proofErr w:type="gramEnd"/>
+      <w:r>
+        <w:rPr>
+          <w:rFonts w:ascii="Consolas" w:hAnsi="Consolas" w:cs="Consolas"/>
+          <w:color w:val="DCDCDC"/>
+          <w:sz w:val="19"/>
+          <w:szCs w:val="19"/>
+          <w:highlight w:val="black"/>
+        </w:rPr>
+        <w:t xml:space="preserve"> </w:t>
+      </w:r>
+      <w:r>
+        <w:rPr>
+          <w:rFonts w:ascii="Consolas" w:hAnsi="Consolas" w:cs="Consolas"/>
           <w:color w:val="FFFFFF"/>
           <w:sz w:val="19"/>
           <w:szCs w:val="19"/>
           <w:highlight w:val="black"/>
         </w:rPr>
-        <w:t>refresh</w:t>
-      </w:r>
-      <w:proofErr w:type="gramEnd"/>
-      <w:r>
-        <w:rPr>
-          <w:rFonts w:ascii="Consolas" w:hAnsi="Consolas" w:cs="Consolas"/>
-          <w:color w:val="B4B4B4"/>
-          <w:sz w:val="19"/>
-          <w:szCs w:val="19"/>
-          <w:highlight w:val="black"/>
-        </w:rPr>
-        <w:t>:</w:t>
+        <w:t>binding</w:t>
       </w:r>
       <w:r>
         <w:rPr>
@@ -18869,52 +19011,84 @@
       <w:r>
         <w:rPr>
           <w:rFonts w:ascii="Consolas" w:hAnsi="Consolas" w:cs="Consolas"/>
+          <w:color w:val="B4B4B4"/>
+          <w:sz w:val="19"/>
+          <w:szCs w:val="19"/>
+          <w:highlight w:val="black"/>
+        </w:rPr>
+        <w:t>=</w:t>
+      </w:r>
+      <w:r>
+        <w:rPr>
+          <w:rFonts w:ascii="Consolas" w:hAnsi="Consolas" w:cs="Consolas"/>
+          <w:color w:val="DCDCDC"/>
+          <w:sz w:val="19"/>
+          <w:szCs w:val="19"/>
+          <w:highlight w:val="black"/>
+        </w:rPr>
+        <w:t xml:space="preserve"> </w:t>
+      </w:r>
+      <w:proofErr w:type="spellStart"/>
+      <w:r>
+        <w:rPr>
+          <w:rFonts w:ascii="Consolas" w:hAnsi="Consolas" w:cs="Consolas"/>
           <w:color w:val="569CD6"/>
           <w:sz w:val="19"/>
           <w:szCs w:val="19"/>
           <w:highlight w:val="black"/>
         </w:rPr>
-        <w:t>function</w:t>
-      </w:r>
-      <w:r>
-        <w:rPr>
-          <w:rFonts w:ascii="Consolas" w:hAnsi="Consolas" w:cs="Consolas"/>
-          <w:color w:val="DCDCDC"/>
-          <w:sz w:val="19"/>
-          <w:szCs w:val="19"/>
-          <w:highlight w:val="black"/>
-        </w:rPr>
-        <w:t xml:space="preserve"> </w:t>
-      </w:r>
-      <w:r>
-        <w:rPr>
-          <w:rFonts w:ascii="Consolas" w:hAnsi="Consolas" w:cs="Consolas"/>
-          <w:color w:val="B4B4B4"/>
-          <w:sz w:val="19"/>
-          <w:szCs w:val="19"/>
-          <w:highlight w:val="black"/>
-        </w:rPr>
-        <w:t>()</w:t>
-      </w:r>
-      <w:r>
-        <w:rPr>
-          <w:rFonts w:ascii="Consolas" w:hAnsi="Consolas" w:cs="Consolas"/>
-          <w:color w:val="DCDCDC"/>
-          <w:sz w:val="19"/>
-          <w:szCs w:val="19"/>
-          <w:highlight w:val="black"/>
-        </w:rPr>
-        <w:t xml:space="preserve"> </w:t>
-      </w:r>
-      <w:r>
-        <w:rPr>
-          <w:rFonts w:ascii="Consolas" w:hAnsi="Consolas" w:cs="Consolas"/>
-          <w:color w:val="B4B4B4"/>
-          <w:sz w:val="19"/>
-          <w:szCs w:val="19"/>
-          <w:highlight w:val="black"/>
-        </w:rPr>
-        <w:t>{</w:t>
+        <w:t>this</w:t>
+      </w:r>
+      <w:r>
+        <w:rPr>
+          <w:rFonts w:ascii="Consolas" w:hAnsi="Consolas" w:cs="Consolas"/>
+          <w:color w:val="B4B4B4"/>
+          <w:sz w:val="19"/>
+          <w:szCs w:val="19"/>
+          <w:highlight w:val="black"/>
+        </w:rPr>
+        <w:t>.</w:t>
+      </w:r>
+      <w:r>
+        <w:rPr>
+          <w:rFonts w:ascii="Consolas" w:hAnsi="Consolas" w:cs="Consolas"/>
+          <w:color w:val="FFFFFF"/>
+          <w:sz w:val="19"/>
+          <w:szCs w:val="19"/>
+          <w:highlight w:val="black"/>
+        </w:rPr>
+        <w:t>bindings</w:t>
+      </w:r>
+      <w:r>
+        <w:rPr>
+          <w:rFonts w:ascii="Consolas" w:hAnsi="Consolas" w:cs="Consolas"/>
+          <w:color w:val="B4B4B4"/>
+          <w:sz w:val="19"/>
+          <w:szCs w:val="19"/>
+          <w:highlight w:val="black"/>
+        </w:rPr>
+        <w:t>.</w:t>
+      </w:r>
+      <w:r>
+        <w:rPr>
+          <w:rFonts w:ascii="Consolas" w:hAnsi="Consolas" w:cs="Consolas"/>
+          <w:color w:val="FFFFFF"/>
+          <w:sz w:val="19"/>
+          <w:szCs w:val="19"/>
+          <w:highlight w:val="black"/>
+        </w:rPr>
+        <w:t>rotateImages</w:t>
+      </w:r>
+      <w:proofErr w:type="spellEnd"/>
+      <w:r>
+        <w:rPr>
+          <w:rFonts w:ascii="Consolas" w:hAnsi="Consolas" w:cs="Consolas"/>
+          <w:color w:val="B4B4B4"/>
+          <w:sz w:val="19"/>
+          <w:szCs w:val="19"/>
+          <w:highlight w:val="black"/>
+        </w:rPr>
+        <w:t>;</w:t>
       </w:r>
     </w:p>
     <w:p>
@@ -18942,19 +19116,37 @@
         <w:t xml:space="preserve">        </w:t>
       </w:r>
       <w:proofErr w:type="spellStart"/>
-      <w:proofErr w:type="gramStart"/>
-      <w:r>
-        <w:rPr>
-          <w:rFonts w:ascii="Consolas" w:hAnsi="Consolas" w:cs="Consolas"/>
-          <w:color w:val="569CD6"/>
-          <w:sz w:val="19"/>
-          <w:szCs w:val="19"/>
-          <w:highlight w:val="black"/>
-        </w:rPr>
-        <w:t>var</w:t>
-      </w:r>
-      <w:proofErr w:type="spellEnd"/>
-      <w:proofErr w:type="gramEnd"/>
+      <w:r>
+        <w:rPr>
+          <w:rFonts w:ascii="Consolas" w:hAnsi="Consolas" w:cs="Consolas"/>
+          <w:color w:val="FFFFFF"/>
+          <w:sz w:val="19"/>
+          <w:szCs w:val="19"/>
+          <w:highlight w:val="black"/>
+        </w:rPr>
+        <w:t>binding</w:t>
+      </w:r>
+      <w:r>
+        <w:rPr>
+          <w:rFonts w:ascii="Consolas" w:hAnsi="Consolas" w:cs="Consolas"/>
+          <w:color w:val="B4B4B4"/>
+          <w:sz w:val="19"/>
+          <w:szCs w:val="19"/>
+          <w:highlight w:val="black"/>
+        </w:rPr>
+        <w:t>.</w:t>
+      </w:r>
+      <w:r>
+        <w:rPr>
+          <w:rFonts w:ascii="Consolas" w:hAnsi="Consolas" w:cs="Consolas"/>
+          <w:color w:val="FFFFFF"/>
+          <w:sz w:val="19"/>
+          <w:szCs w:val="19"/>
+          <w:highlight w:val="black"/>
+        </w:rPr>
+        <w:t>imageIndex</w:t>
+      </w:r>
+      <w:proofErr w:type="spellEnd"/>
       <w:r>
         <w:rPr>
           <w:rFonts w:ascii="Consolas" w:hAnsi="Consolas" w:cs="Consolas"/>
@@ -18968,12 +19160,12 @@
       <w:r>
         <w:rPr>
           <w:rFonts w:ascii="Consolas" w:hAnsi="Consolas" w:cs="Consolas"/>
-          <w:color w:val="FFFFFF"/>
-          <w:sz w:val="19"/>
-          <w:szCs w:val="19"/>
-          <w:highlight w:val="black"/>
-        </w:rPr>
-        <w:t>binding</w:t>
+          <w:color w:val="B4B4B4"/>
+          <w:sz w:val="19"/>
+          <w:szCs w:val="19"/>
+          <w:highlight w:val="black"/>
+        </w:rPr>
+        <w:t>=</w:t>
       </w:r>
       <w:r>
         <w:rPr>
@@ -18988,106 +19180,22 @@
       <w:r>
         <w:rPr>
           <w:rFonts w:ascii="Consolas" w:hAnsi="Consolas" w:cs="Consolas"/>
-          <w:color w:val="B4B4B4"/>
-          <w:sz w:val="19"/>
-          <w:szCs w:val="19"/>
-          <w:highlight w:val="black"/>
-        </w:rPr>
-        <w:t>=</w:t>
-      </w:r>
-      <w:r>
-        <w:rPr>
-          <w:rFonts w:ascii="Consolas" w:hAnsi="Consolas" w:cs="Consolas"/>
-          <w:color w:val="DCDCDC"/>
-          <w:sz w:val="19"/>
-          <w:szCs w:val="19"/>
-          <w:highlight w:val="black"/>
-        </w:rPr>
-        <w:t xml:space="preserve"> </w:t>
-      </w:r>
-      <w:proofErr w:type="spellStart"/>
-      <w:r>
-        <w:rPr>
-          <w:rFonts w:ascii="Consolas" w:hAnsi="Consolas" w:cs="Consolas"/>
-          <w:color w:val="569CD6"/>
-          <w:sz w:val="19"/>
-          <w:szCs w:val="19"/>
-          <w:highlight w:val="black"/>
-        </w:rPr>
-        <w:t>this</w:t>
-      </w:r>
-      <w:r>
-        <w:rPr>
-          <w:rFonts w:ascii="Consolas" w:hAnsi="Consolas" w:cs="Consolas"/>
-          <w:color w:val="B4B4B4"/>
-          <w:sz w:val="19"/>
-          <w:szCs w:val="19"/>
-          <w:highlight w:val="black"/>
-        </w:rPr>
-        <w:t>.</w:t>
-      </w:r>
-      <w:r>
-        <w:rPr>
-          <w:rFonts w:ascii="Consolas" w:hAnsi="Consolas" w:cs="Consolas"/>
-          <w:color w:val="FFFFFF"/>
-          <w:sz w:val="19"/>
-          <w:szCs w:val="19"/>
-          <w:highlight w:val="black"/>
-        </w:rPr>
-        <w:t>bindings</w:t>
-      </w:r>
-      <w:proofErr w:type="spellEnd"/>
-      <w:r>
-        <w:rPr>
-          <w:rFonts w:ascii="Consolas" w:hAnsi="Consolas" w:cs="Consolas"/>
-          <w:color w:val="B4B4B4"/>
-          <w:sz w:val="19"/>
-          <w:szCs w:val="19"/>
-          <w:highlight w:val="black"/>
-        </w:rPr>
-        <w:t>[</w:t>
-      </w:r>
-      <w:r>
-        <w:rPr>
-          <w:rFonts w:ascii="Consolas" w:hAnsi="Consolas" w:cs="Consolas"/>
-          <w:color w:val="D69D85"/>
-          <w:sz w:val="19"/>
-          <w:szCs w:val="19"/>
-          <w:highlight w:val="black"/>
-        </w:rPr>
-        <w:t>"</w:t>
-      </w:r>
-      <w:proofErr w:type="spellStart"/>
-      <w:r>
-        <w:rPr>
-          <w:rFonts w:ascii="Consolas" w:hAnsi="Consolas" w:cs="Consolas"/>
-          <w:color w:val="D69D85"/>
-          <w:sz w:val="19"/>
-          <w:szCs w:val="19"/>
-          <w:highlight w:val="black"/>
-        </w:rPr>
-        <w:t>rotateImages</w:t>
-      </w:r>
-      <w:proofErr w:type="spellEnd"/>
-      <w:r>
-        <w:rPr>
-          <w:rFonts w:ascii="Consolas" w:hAnsi="Consolas" w:cs="Consolas"/>
-          <w:color w:val="D69D85"/>
-          <w:sz w:val="19"/>
-          <w:szCs w:val="19"/>
-          <w:highlight w:val="black"/>
-        </w:rPr>
-        <w:t>"</w:t>
-      </w:r>
-      <w:r>
-        <w:rPr>
-          <w:rFonts w:ascii="Consolas" w:hAnsi="Consolas" w:cs="Consolas"/>
-          <w:color w:val="B4B4B4"/>
-          <w:sz w:val="19"/>
-          <w:szCs w:val="19"/>
-          <w:highlight w:val="black"/>
-        </w:rPr>
-        <w:t>];</w:t>
+          <w:color w:val="B5CEA8"/>
+          <w:sz w:val="19"/>
+          <w:szCs w:val="19"/>
+          <w:highlight w:val="black"/>
+        </w:rPr>
+        <w:t>0</w:t>
+      </w:r>
+      <w:r>
+        <w:rPr>
+          <w:rFonts w:ascii="Consolas" w:hAnsi="Consolas" w:cs="Consolas"/>
+          <w:color w:val="B4B4B4"/>
+          <w:sz w:val="19"/>
+          <w:szCs w:val="19"/>
+          <w:highlight w:val="black"/>
+        </w:rPr>
+        <w:t>;</w:t>
       </w:r>
     </w:p>
     <w:p>
@@ -19115,6 +19223,7 @@
         <w:t xml:space="preserve">        </w:t>
       </w:r>
       <w:proofErr w:type="spellStart"/>
+      <w:proofErr w:type="gramStart"/>
       <w:r>
         <w:rPr>
           <w:rFonts w:ascii="Consolas" w:hAnsi="Consolas" w:cs="Consolas"/>
@@ -19143,58 +19252,29 @@
           <w:szCs w:val="19"/>
           <w:highlight w:val="black"/>
         </w:rPr>
-        <w:t>imageIndex</w:t>
-      </w:r>
-      <w:proofErr w:type="spellEnd"/>
-      <w:r>
-        <w:rPr>
-          <w:rFonts w:ascii="Consolas" w:hAnsi="Consolas" w:cs="Consolas"/>
-          <w:color w:val="DCDCDC"/>
-          <w:sz w:val="19"/>
-          <w:szCs w:val="19"/>
-          <w:highlight w:val="black"/>
-        </w:rPr>
-        <w:t xml:space="preserve"> </w:t>
-      </w:r>
-      <w:r>
-        <w:rPr>
-          <w:rFonts w:ascii="Consolas" w:hAnsi="Consolas" w:cs="Consolas"/>
-          <w:color w:val="B4B4B4"/>
-          <w:sz w:val="19"/>
-          <w:szCs w:val="19"/>
-          <w:highlight w:val="black"/>
-        </w:rPr>
-        <w:t>=</w:t>
-      </w:r>
-      <w:r>
-        <w:rPr>
-          <w:rFonts w:ascii="Consolas" w:hAnsi="Consolas" w:cs="Consolas"/>
-          <w:color w:val="DCDCDC"/>
-          <w:sz w:val="19"/>
-          <w:szCs w:val="19"/>
-          <w:highlight w:val="black"/>
-        </w:rPr>
-        <w:t xml:space="preserve"> </w:t>
-      </w:r>
-      <w:r>
-        <w:rPr>
-          <w:rFonts w:ascii="Consolas" w:hAnsi="Consolas" w:cs="Consolas"/>
-          <w:color w:val="B5CEA8"/>
-          <w:sz w:val="19"/>
-          <w:szCs w:val="19"/>
-          <w:highlight w:val="black"/>
-        </w:rPr>
-        <w:t>0</w:t>
-      </w:r>
-      <w:r>
-        <w:rPr>
-          <w:rFonts w:ascii="Consolas" w:hAnsi="Consolas" w:cs="Consolas"/>
-          <w:color w:val="B4B4B4"/>
-          <w:sz w:val="19"/>
-          <w:szCs w:val="19"/>
-          <w:highlight w:val="black"/>
-        </w:rPr>
-        <w:t>;</w:t>
+        <w:t>doImageRotation</w:t>
+      </w:r>
+      <w:proofErr w:type="spellEnd"/>
+      <w:r>
+        <w:rPr>
+          <w:rFonts w:ascii="Consolas" w:hAnsi="Consolas" w:cs="Consolas"/>
+          <w:color w:val="B4B4B4"/>
+          <w:sz w:val="19"/>
+          <w:szCs w:val="19"/>
+          <w:highlight w:val="black"/>
+        </w:rPr>
+        <w:t>(</w:t>
+      </w:r>
+      <w:proofErr w:type="gramEnd"/>
+      <w:r>
+        <w:rPr>
+          <w:rFonts w:ascii="Consolas" w:hAnsi="Consolas" w:cs="Consolas"/>
+          <w:color w:val="B4B4B4"/>
+          <w:sz w:val="19"/>
+          <w:szCs w:val="19"/>
+          <w:highlight w:val="black"/>
+        </w:rPr>
+        <w:t>);</w:t>
       </w:r>
     </w:p>
     <w:p>
@@ -19219,6 +19299,211 @@
           <w:szCs w:val="19"/>
           <w:highlight w:val="black"/>
         </w:rPr>
+        <w:t xml:space="preserve">        </w:t>
+      </w:r>
+      <w:proofErr w:type="spellStart"/>
+      <w:r>
+        <w:rPr>
+          <w:rFonts w:ascii="Consolas" w:hAnsi="Consolas" w:cs="Consolas"/>
+          <w:color w:val="FFFFFF"/>
+          <w:sz w:val="19"/>
+          <w:szCs w:val="19"/>
+          <w:highlight w:val="black"/>
+        </w:rPr>
+        <w:t>binding</w:t>
+      </w:r>
+      <w:r>
+        <w:rPr>
+          <w:rFonts w:ascii="Consolas" w:hAnsi="Consolas" w:cs="Consolas"/>
+          <w:color w:val="B4B4B4"/>
+          <w:sz w:val="19"/>
+          <w:szCs w:val="19"/>
+          <w:highlight w:val="black"/>
+        </w:rPr>
+        <w:t>.</w:t>
+      </w:r>
+      <w:r>
+        <w:rPr>
+          <w:rFonts w:ascii="Consolas" w:hAnsi="Consolas" w:cs="Consolas"/>
+          <w:color w:val="FFFFFF"/>
+          <w:sz w:val="19"/>
+          <w:szCs w:val="19"/>
+          <w:highlight w:val="black"/>
+        </w:rPr>
+        <w:t>interval</w:t>
+      </w:r>
+      <w:proofErr w:type="spellEnd"/>
+      <w:r>
+        <w:rPr>
+          <w:rFonts w:ascii="Consolas" w:hAnsi="Consolas" w:cs="Consolas"/>
+          <w:color w:val="DCDCDC"/>
+          <w:sz w:val="19"/>
+          <w:szCs w:val="19"/>
+          <w:highlight w:val="black"/>
+        </w:rPr>
+        <w:t xml:space="preserve"> </w:t>
+      </w:r>
+      <w:r>
+        <w:rPr>
+          <w:rFonts w:ascii="Consolas" w:hAnsi="Consolas" w:cs="Consolas"/>
+          <w:color w:val="B4B4B4"/>
+          <w:sz w:val="19"/>
+          <w:szCs w:val="19"/>
+          <w:highlight w:val="black"/>
+        </w:rPr>
+        <w:t>=</w:t>
+      </w:r>
+      <w:r>
+        <w:rPr>
+          <w:rFonts w:ascii="Consolas" w:hAnsi="Consolas" w:cs="Consolas"/>
+          <w:color w:val="DCDCDC"/>
+          <w:sz w:val="19"/>
+          <w:szCs w:val="19"/>
+          <w:highlight w:val="black"/>
+        </w:rPr>
+        <w:t xml:space="preserve"> </w:t>
+      </w:r>
+      <w:proofErr w:type="spellStart"/>
+      <w:proofErr w:type="gramStart"/>
+      <w:r>
+        <w:rPr>
+          <w:rFonts w:ascii="Consolas" w:hAnsi="Consolas" w:cs="Consolas"/>
+          <w:color w:val="FFFFFF"/>
+          <w:sz w:val="19"/>
+          <w:szCs w:val="19"/>
+          <w:highlight w:val="black"/>
+        </w:rPr>
+        <w:t>setInterval</w:t>
+      </w:r>
+      <w:proofErr w:type="spellEnd"/>
+      <w:r>
+        <w:rPr>
+          <w:rFonts w:ascii="Consolas" w:hAnsi="Consolas" w:cs="Consolas"/>
+          <w:color w:val="B4B4B4"/>
+          <w:sz w:val="19"/>
+          <w:szCs w:val="19"/>
+          <w:highlight w:val="black"/>
+        </w:rPr>
+        <w:t>(</w:t>
+      </w:r>
+      <w:proofErr w:type="spellStart"/>
+      <w:proofErr w:type="gramEnd"/>
+      <w:r>
+        <w:rPr>
+          <w:rFonts w:ascii="Consolas" w:hAnsi="Consolas" w:cs="Consolas"/>
+          <w:color w:val="FFFFFF"/>
+          <w:sz w:val="19"/>
+          <w:szCs w:val="19"/>
+          <w:highlight w:val="black"/>
+        </w:rPr>
+        <w:t>binding</w:t>
+      </w:r>
+      <w:r>
+        <w:rPr>
+          <w:rFonts w:ascii="Consolas" w:hAnsi="Consolas" w:cs="Consolas"/>
+          <w:color w:val="B4B4B4"/>
+          <w:sz w:val="19"/>
+          <w:szCs w:val="19"/>
+          <w:highlight w:val="black"/>
+        </w:rPr>
+        <w:t>.</w:t>
+      </w:r>
+      <w:r>
+        <w:rPr>
+          <w:rFonts w:ascii="Consolas" w:hAnsi="Consolas" w:cs="Consolas"/>
+          <w:color w:val="FFFFFF"/>
+          <w:sz w:val="19"/>
+          <w:szCs w:val="19"/>
+          <w:highlight w:val="black"/>
+        </w:rPr>
+        <w:t>doImageRotation</w:t>
+      </w:r>
+      <w:proofErr w:type="spellEnd"/>
+      <w:r>
+        <w:rPr>
+          <w:rFonts w:ascii="Consolas" w:hAnsi="Consolas" w:cs="Consolas"/>
+          <w:color w:val="B4B4B4"/>
+          <w:sz w:val="19"/>
+          <w:szCs w:val="19"/>
+          <w:highlight w:val="black"/>
+        </w:rPr>
+        <w:t>,</w:t>
+      </w:r>
+      <w:r>
+        <w:rPr>
+          <w:rFonts w:ascii="Consolas" w:hAnsi="Consolas" w:cs="Consolas"/>
+          <w:color w:val="DCDCDC"/>
+          <w:sz w:val="19"/>
+          <w:szCs w:val="19"/>
+          <w:highlight w:val="black"/>
+        </w:rPr>
+        <w:t xml:space="preserve"> </w:t>
+      </w:r>
+      <w:proofErr w:type="spellStart"/>
+      <w:r>
+        <w:rPr>
+          <w:rFonts w:ascii="Consolas" w:hAnsi="Consolas" w:cs="Consolas"/>
+          <w:color w:val="FFFFFF"/>
+          <w:sz w:val="19"/>
+          <w:szCs w:val="19"/>
+          <w:highlight w:val="black"/>
+        </w:rPr>
+        <w:t>binding</w:t>
+      </w:r>
+      <w:r>
+        <w:rPr>
+          <w:rFonts w:ascii="Consolas" w:hAnsi="Consolas" w:cs="Consolas"/>
+          <w:color w:val="B4B4B4"/>
+          <w:sz w:val="19"/>
+          <w:szCs w:val="19"/>
+          <w:highlight w:val="black"/>
+        </w:rPr>
+        <w:t>.</w:t>
+      </w:r>
+      <w:r>
+        <w:rPr>
+          <w:rFonts w:ascii="Consolas" w:hAnsi="Consolas" w:cs="Consolas"/>
+          <w:color w:val="FFFFFF"/>
+          <w:sz w:val="19"/>
+          <w:szCs w:val="19"/>
+          <w:highlight w:val="black"/>
+        </w:rPr>
+        <w:t>rotateDelay</w:t>
+      </w:r>
+      <w:proofErr w:type="spellEnd"/>
+      <w:r>
+        <w:rPr>
+          <w:rFonts w:ascii="Consolas" w:hAnsi="Consolas" w:cs="Consolas"/>
+          <w:color w:val="B4B4B4"/>
+          <w:sz w:val="19"/>
+          <w:szCs w:val="19"/>
+          <w:highlight w:val="black"/>
+        </w:rPr>
+        <w:t>);</w:t>
+      </w:r>
+    </w:p>
+    <w:p>
+      <w:pPr>
+        <w:autoSpaceDE w:val="0"/>
+        <w:autoSpaceDN w:val="0"/>
+        <w:adjustRightInd w:val="0"/>
+        <w:spacing w:after="0" w:line="240" w:lineRule="auto"/>
+        <w:rPr>
+          <w:rFonts w:ascii="Consolas" w:hAnsi="Consolas" w:cs="Consolas"/>
+          <w:color w:val="DCDCDC"/>
+          <w:sz w:val="19"/>
+          <w:szCs w:val="19"/>
+          <w:highlight w:val="black"/>
+        </w:rPr>
+      </w:pPr>
+      <w:r>
+        <w:rPr>
+          <w:rFonts w:ascii="Consolas" w:hAnsi="Consolas" w:cs="Consolas"/>
+          <w:color w:val="DCDCDC"/>
+          <w:sz w:val="19"/>
+          <w:szCs w:val="19"/>
+          <w:highlight w:val="black"/>
+        </w:rPr>
         <w:t xml:space="preserve">    </w:t>
       </w:r>
       <w:r>
@@ -19234,6 +19519,391 @@
     </w:p>
     <w:p>
       <w:pPr>
+        <w:autoSpaceDE w:val="0"/>
+        <w:autoSpaceDN w:val="0"/>
+        <w:adjustRightInd w:val="0"/>
+        <w:spacing w:after="0" w:line="240" w:lineRule="auto"/>
+        <w:rPr>
+          <w:rFonts w:ascii="Consolas" w:hAnsi="Consolas" w:cs="Consolas"/>
+          <w:color w:val="DCDCDC"/>
+          <w:sz w:val="19"/>
+          <w:szCs w:val="19"/>
+          <w:highlight w:val="black"/>
+        </w:rPr>
+      </w:pPr>
+      <w:r>
+        <w:rPr>
+          <w:rFonts w:ascii="Consolas" w:hAnsi="Consolas" w:cs="Consolas"/>
+          <w:color w:val="DCDCDC"/>
+          <w:sz w:val="19"/>
+          <w:szCs w:val="19"/>
+          <w:highlight w:val="black"/>
+        </w:rPr>
+        <w:t xml:space="preserve">    </w:t>
+      </w:r>
+      <w:proofErr w:type="gramStart"/>
+      <w:r>
+        <w:rPr>
+          <w:rFonts w:ascii="Consolas" w:hAnsi="Consolas" w:cs="Consolas"/>
+          <w:color w:val="FFFFFF"/>
+          <w:sz w:val="19"/>
+          <w:szCs w:val="19"/>
+          <w:highlight w:val="black"/>
+        </w:rPr>
+        <w:t>destroy</w:t>
+      </w:r>
+      <w:proofErr w:type="gramEnd"/>
+      <w:r>
+        <w:rPr>
+          <w:rFonts w:ascii="Consolas" w:hAnsi="Consolas" w:cs="Consolas"/>
+          <w:color w:val="B4B4B4"/>
+          <w:sz w:val="19"/>
+          <w:szCs w:val="19"/>
+          <w:highlight w:val="black"/>
+        </w:rPr>
+        <w:t>:</w:t>
+      </w:r>
+      <w:r>
+        <w:rPr>
+          <w:rFonts w:ascii="Consolas" w:hAnsi="Consolas" w:cs="Consolas"/>
+          <w:color w:val="DCDCDC"/>
+          <w:sz w:val="19"/>
+          <w:szCs w:val="19"/>
+          <w:highlight w:val="black"/>
+        </w:rPr>
+        <w:t xml:space="preserve"> </w:t>
+      </w:r>
+      <w:r>
+        <w:rPr>
+          <w:rFonts w:ascii="Consolas" w:hAnsi="Consolas" w:cs="Consolas"/>
+          <w:color w:val="569CD6"/>
+          <w:sz w:val="19"/>
+          <w:szCs w:val="19"/>
+          <w:highlight w:val="black"/>
+        </w:rPr>
+        <w:t>function</w:t>
+      </w:r>
+      <w:r>
+        <w:rPr>
+          <w:rFonts w:ascii="Consolas" w:hAnsi="Consolas" w:cs="Consolas"/>
+          <w:color w:val="DCDCDC"/>
+          <w:sz w:val="19"/>
+          <w:szCs w:val="19"/>
+          <w:highlight w:val="black"/>
+        </w:rPr>
+        <w:t xml:space="preserve"> </w:t>
+      </w:r>
+      <w:r>
+        <w:rPr>
+          <w:rFonts w:ascii="Consolas" w:hAnsi="Consolas" w:cs="Consolas"/>
+          <w:color w:val="B4B4B4"/>
+          <w:sz w:val="19"/>
+          <w:szCs w:val="19"/>
+          <w:highlight w:val="black"/>
+        </w:rPr>
+        <w:t>()</w:t>
+      </w:r>
+      <w:r>
+        <w:rPr>
+          <w:rFonts w:ascii="Consolas" w:hAnsi="Consolas" w:cs="Consolas"/>
+          <w:color w:val="DCDCDC"/>
+          <w:sz w:val="19"/>
+          <w:szCs w:val="19"/>
+          <w:highlight w:val="black"/>
+        </w:rPr>
+        <w:t xml:space="preserve"> </w:t>
+      </w:r>
+      <w:r>
+        <w:rPr>
+          <w:rFonts w:ascii="Consolas" w:hAnsi="Consolas" w:cs="Consolas"/>
+          <w:color w:val="B4B4B4"/>
+          <w:sz w:val="19"/>
+          <w:szCs w:val="19"/>
+          <w:highlight w:val="black"/>
+        </w:rPr>
+        <w:t>{</w:t>
+      </w:r>
+    </w:p>
+    <w:p>
+      <w:pPr>
+        <w:autoSpaceDE w:val="0"/>
+        <w:autoSpaceDN w:val="0"/>
+        <w:adjustRightInd w:val="0"/>
+        <w:spacing w:after="0" w:line="240" w:lineRule="auto"/>
+        <w:rPr>
+          <w:rFonts w:ascii="Consolas" w:hAnsi="Consolas" w:cs="Consolas"/>
+          <w:color w:val="DCDCDC"/>
+          <w:sz w:val="19"/>
+          <w:szCs w:val="19"/>
+          <w:highlight w:val="black"/>
+        </w:rPr>
+      </w:pPr>
+      <w:r>
+        <w:rPr>
+          <w:rFonts w:ascii="Consolas" w:hAnsi="Consolas" w:cs="Consolas"/>
+          <w:color w:val="DCDCDC"/>
+          <w:sz w:val="19"/>
+          <w:szCs w:val="19"/>
+          <w:highlight w:val="black"/>
+        </w:rPr>
+        <w:lastRenderedPageBreak/>
+        <w:t xml:space="preserve">        </w:t>
+      </w:r>
+      <w:proofErr w:type="spellStart"/>
+      <w:proofErr w:type="gramStart"/>
+      <w:r>
+        <w:rPr>
+          <w:rFonts w:ascii="Consolas" w:hAnsi="Consolas" w:cs="Consolas"/>
+          <w:color w:val="569CD6"/>
+          <w:sz w:val="19"/>
+          <w:szCs w:val="19"/>
+          <w:highlight w:val="black"/>
+        </w:rPr>
+        <w:t>var</w:t>
+      </w:r>
+      <w:proofErr w:type="spellEnd"/>
+      <w:proofErr w:type="gramEnd"/>
+      <w:r>
+        <w:rPr>
+          <w:rFonts w:ascii="Consolas" w:hAnsi="Consolas" w:cs="Consolas"/>
+          <w:color w:val="DCDCDC"/>
+          <w:sz w:val="19"/>
+          <w:szCs w:val="19"/>
+          <w:highlight w:val="black"/>
+        </w:rPr>
+        <w:t xml:space="preserve"> </w:t>
+      </w:r>
+      <w:r>
+        <w:rPr>
+          <w:rFonts w:ascii="Consolas" w:hAnsi="Consolas" w:cs="Consolas"/>
+          <w:color w:val="FFFFFF"/>
+          <w:sz w:val="19"/>
+          <w:szCs w:val="19"/>
+          <w:highlight w:val="black"/>
+        </w:rPr>
+        <w:t>binding</w:t>
+      </w:r>
+      <w:r>
+        <w:rPr>
+          <w:rFonts w:ascii="Consolas" w:hAnsi="Consolas" w:cs="Consolas"/>
+          <w:color w:val="DCDCDC"/>
+          <w:sz w:val="19"/>
+          <w:szCs w:val="19"/>
+          <w:highlight w:val="black"/>
+        </w:rPr>
+        <w:t xml:space="preserve"> </w:t>
+      </w:r>
+      <w:r>
+        <w:rPr>
+          <w:rFonts w:ascii="Consolas" w:hAnsi="Consolas" w:cs="Consolas"/>
+          <w:color w:val="B4B4B4"/>
+          <w:sz w:val="19"/>
+          <w:szCs w:val="19"/>
+          <w:highlight w:val="black"/>
+        </w:rPr>
+        <w:t>=</w:t>
+      </w:r>
+      <w:r>
+        <w:rPr>
+          <w:rFonts w:ascii="Consolas" w:hAnsi="Consolas" w:cs="Consolas"/>
+          <w:color w:val="DCDCDC"/>
+          <w:sz w:val="19"/>
+          <w:szCs w:val="19"/>
+          <w:highlight w:val="black"/>
+        </w:rPr>
+        <w:t xml:space="preserve"> </w:t>
+      </w:r>
+      <w:proofErr w:type="spellStart"/>
+      <w:r>
+        <w:rPr>
+          <w:rFonts w:ascii="Consolas" w:hAnsi="Consolas" w:cs="Consolas"/>
+          <w:color w:val="569CD6"/>
+          <w:sz w:val="19"/>
+          <w:szCs w:val="19"/>
+          <w:highlight w:val="black"/>
+        </w:rPr>
+        <w:t>this</w:t>
+      </w:r>
+      <w:r>
+        <w:rPr>
+          <w:rFonts w:ascii="Consolas" w:hAnsi="Consolas" w:cs="Consolas"/>
+          <w:color w:val="B4B4B4"/>
+          <w:sz w:val="19"/>
+          <w:szCs w:val="19"/>
+          <w:highlight w:val="black"/>
+        </w:rPr>
+        <w:t>.</w:t>
+      </w:r>
+      <w:r>
+        <w:rPr>
+          <w:rFonts w:ascii="Consolas" w:hAnsi="Consolas" w:cs="Consolas"/>
+          <w:color w:val="FFFFFF"/>
+          <w:sz w:val="19"/>
+          <w:szCs w:val="19"/>
+          <w:highlight w:val="black"/>
+        </w:rPr>
+        <w:t>bindings</w:t>
+      </w:r>
+      <w:r>
+        <w:rPr>
+          <w:rFonts w:ascii="Consolas" w:hAnsi="Consolas" w:cs="Consolas"/>
+          <w:color w:val="B4B4B4"/>
+          <w:sz w:val="19"/>
+          <w:szCs w:val="19"/>
+          <w:highlight w:val="black"/>
+        </w:rPr>
+        <w:t>.</w:t>
+      </w:r>
+      <w:r>
+        <w:rPr>
+          <w:rFonts w:ascii="Consolas" w:hAnsi="Consolas" w:cs="Consolas"/>
+          <w:color w:val="FFFFFF"/>
+          <w:sz w:val="19"/>
+          <w:szCs w:val="19"/>
+          <w:highlight w:val="black"/>
+        </w:rPr>
+        <w:t>rotateImages</w:t>
+      </w:r>
+      <w:proofErr w:type="spellEnd"/>
+      <w:r>
+        <w:rPr>
+          <w:rFonts w:ascii="Consolas" w:hAnsi="Consolas" w:cs="Consolas"/>
+          <w:color w:val="B4B4B4"/>
+          <w:sz w:val="19"/>
+          <w:szCs w:val="19"/>
+          <w:highlight w:val="black"/>
+        </w:rPr>
+        <w:t>;</w:t>
+      </w:r>
+    </w:p>
+    <w:p>
+      <w:pPr>
+        <w:autoSpaceDE w:val="0"/>
+        <w:autoSpaceDN w:val="0"/>
+        <w:adjustRightInd w:val="0"/>
+        <w:spacing w:after="0" w:line="240" w:lineRule="auto"/>
+        <w:rPr>
+          <w:rFonts w:ascii="Consolas" w:hAnsi="Consolas" w:cs="Consolas"/>
+          <w:color w:val="DCDCDC"/>
+          <w:sz w:val="19"/>
+          <w:szCs w:val="19"/>
+          <w:highlight w:val="black"/>
+        </w:rPr>
+      </w:pPr>
+      <w:r>
+        <w:rPr>
+          <w:rFonts w:ascii="Consolas" w:hAnsi="Consolas" w:cs="Consolas"/>
+          <w:color w:val="DCDCDC"/>
+          <w:sz w:val="19"/>
+          <w:szCs w:val="19"/>
+          <w:highlight w:val="black"/>
+        </w:rPr>
+        <w:t xml:space="preserve">        </w:t>
+      </w:r>
+      <w:proofErr w:type="spellStart"/>
+      <w:proofErr w:type="gramStart"/>
+      <w:r>
+        <w:rPr>
+          <w:rFonts w:ascii="Consolas" w:hAnsi="Consolas" w:cs="Consolas"/>
+          <w:color w:val="FFFFFF"/>
+          <w:sz w:val="19"/>
+          <w:szCs w:val="19"/>
+          <w:highlight w:val="black"/>
+        </w:rPr>
+        <w:t>clearInterval</w:t>
+      </w:r>
+      <w:proofErr w:type="spellEnd"/>
+      <w:r>
+        <w:rPr>
+          <w:rFonts w:ascii="Consolas" w:hAnsi="Consolas" w:cs="Consolas"/>
+          <w:color w:val="B4B4B4"/>
+          <w:sz w:val="19"/>
+          <w:szCs w:val="19"/>
+          <w:highlight w:val="black"/>
+        </w:rPr>
+        <w:t>(</w:t>
+      </w:r>
+      <w:proofErr w:type="spellStart"/>
+      <w:proofErr w:type="gramEnd"/>
+      <w:r>
+        <w:rPr>
+          <w:rFonts w:ascii="Consolas" w:hAnsi="Consolas" w:cs="Consolas"/>
+          <w:color w:val="FFFFFF"/>
+          <w:sz w:val="19"/>
+          <w:szCs w:val="19"/>
+          <w:highlight w:val="black"/>
+        </w:rPr>
+        <w:t>binding</w:t>
+      </w:r>
+      <w:r>
+        <w:rPr>
+          <w:rFonts w:ascii="Consolas" w:hAnsi="Consolas" w:cs="Consolas"/>
+          <w:color w:val="B4B4B4"/>
+          <w:sz w:val="19"/>
+          <w:szCs w:val="19"/>
+          <w:highlight w:val="black"/>
+        </w:rPr>
+        <w:t>.</w:t>
+      </w:r>
+      <w:r>
+        <w:rPr>
+          <w:rFonts w:ascii="Consolas" w:hAnsi="Consolas" w:cs="Consolas"/>
+          <w:color w:val="FFFFFF"/>
+          <w:sz w:val="19"/>
+          <w:szCs w:val="19"/>
+          <w:highlight w:val="black"/>
+        </w:rPr>
+        <w:t>interval</w:t>
+      </w:r>
+      <w:proofErr w:type="spellEnd"/>
+      <w:r>
+        <w:rPr>
+          <w:rFonts w:ascii="Consolas" w:hAnsi="Consolas" w:cs="Consolas"/>
+          <w:color w:val="B4B4B4"/>
+          <w:sz w:val="19"/>
+          <w:szCs w:val="19"/>
+          <w:highlight w:val="black"/>
+        </w:rPr>
+        <w:t>);</w:t>
+      </w:r>
+    </w:p>
+    <w:p>
+      <w:pPr>
+        <w:autoSpaceDE w:val="0"/>
+        <w:autoSpaceDN w:val="0"/>
+        <w:adjustRightInd w:val="0"/>
+        <w:spacing w:after="0" w:line="240" w:lineRule="auto"/>
+        <w:rPr>
+          <w:rFonts w:ascii="Consolas" w:hAnsi="Consolas" w:cs="Consolas"/>
+          <w:color w:val="DCDCDC"/>
+          <w:sz w:val="19"/>
+          <w:szCs w:val="19"/>
+          <w:highlight w:val="black"/>
+        </w:rPr>
+      </w:pPr>
+      <w:r>
+        <w:rPr>
+          <w:rFonts w:ascii="Consolas" w:hAnsi="Consolas" w:cs="Consolas"/>
+          <w:color w:val="DCDCDC"/>
+          <w:sz w:val="19"/>
+          <w:szCs w:val="19"/>
+          <w:highlight w:val="black"/>
+        </w:rPr>
+        <w:t xml:space="preserve">    </w:t>
+      </w:r>
+      <w:r>
+        <w:rPr>
+          <w:rFonts w:ascii="Consolas" w:hAnsi="Consolas" w:cs="Consolas"/>
+          <w:color w:val="B4B4B4"/>
+          <w:sz w:val="19"/>
+          <w:szCs w:val="19"/>
+          <w:highlight w:val="black"/>
+        </w:rPr>
+        <w:t>}</w:t>
+      </w:r>
+    </w:p>
+    <w:p>
+      <w:pPr>
         <w:rPr>
           <w:rFonts w:ascii="Consolas" w:hAnsi="Consolas" w:cs="Consolas"/>
           <w:color w:val="B4B4B4"/>
@@ -19254,308 +19924,278 @@
     </w:p>
     <w:p>
       <w:r>
-        <w:lastRenderedPageBreak/>
-        <w:t xml:space="preserve">Functionally, this is a fairly simple binding. All it does is use a JavaScript </w:t>
-      </w:r>
-      <w:proofErr w:type="spellStart"/>
+        <w:t>The binding looks complicated, but f</w:t>
+      </w:r>
+      <w:r>
+        <w:t xml:space="preserve">unctionally, this is </w:t>
+      </w:r>
+      <w:r>
+        <w:t xml:space="preserve">fairly simple. All it does is use a JavaScript </w:t>
+      </w:r>
       <w:proofErr w:type="gramStart"/>
       <w:r>
-        <w:t>setTimeout</w:t>
-      </w:r>
-      <w:proofErr w:type="spellEnd"/>
-      <w:r>
-        <w:t>(</w:t>
-      </w:r>
-      <w:proofErr w:type="gramEnd"/>
-      <w:r>
-        <w:t>) to periodically change the “</w:t>
-      </w:r>
-      <w:proofErr w:type="spellStart"/>
-      <w:r>
-        <w:t>src</w:t>
-      </w:r>
-      <w:proofErr w:type="spellEnd"/>
-      <w:r>
-        <w:t>” attribute of an &lt;</w:t>
-      </w:r>
-      <w:proofErr w:type="spellStart"/>
-      <w:r>
-        <w:t>img</w:t>
-      </w:r>
-      <w:proofErr w:type="spellEnd"/>
-      <w:r>
-        <w:t xml:space="preserve">&gt; element. However, it does demonstrate a way to retain data in the binding by adding properties to the object instance, and a way to pass in additional data, in this case the delay time. We use a second data-* property on the element, “data-rotate-delay”, and the custom binding can read this data property with </w:t>
-      </w:r>
-      <w:proofErr w:type="spellStart"/>
-      <w:r>
-        <w:t>jQuery</w:t>
-      </w:r>
-      <w:proofErr w:type="spellEnd"/>
-      <w:r>
-        <w:t>: $(element).</w:t>
-      </w:r>
-      <w:proofErr w:type="gramStart"/>
-      <w:r>
-        <w:t>data(</w:t>
-      </w:r>
-      <w:proofErr w:type="gramEnd"/>
-      <w:r>
-        <w:t>“rotate-delay”).</w:t>
-      </w:r>
-    </w:p>
-    <w:p>
-      <w:r>
-        <w:t>Now we can make our HTML that uses our custom binding:</w:t>
-      </w:r>
-    </w:p>
-    <w:p>
-      <w:pPr>
-        <w:rPr>
-          <w:rFonts w:ascii="Consolas" w:hAnsi="Consolas" w:cs="Consolas"/>
-          <w:color w:val="808080"/>
-          <w:sz w:val="19"/>
-          <w:szCs w:val="19"/>
-        </w:rPr>
-      </w:pPr>
-      <w:r>
-        <w:rPr>
-          <w:rFonts w:ascii="Consolas" w:hAnsi="Consolas" w:cs="Consolas"/>
-          <w:color w:val="808080"/>
-          <w:sz w:val="19"/>
-          <w:szCs w:val="19"/>
-          <w:highlight w:val="black"/>
-        </w:rPr>
-        <w:t>&lt;</w:t>
-      </w:r>
-      <w:proofErr w:type="spellStart"/>
-      <w:r>
-        <w:rPr>
-          <w:rFonts w:ascii="Consolas" w:hAnsi="Consolas" w:cs="Consolas"/>
-          <w:color w:val="569CD6"/>
-          <w:sz w:val="19"/>
-          <w:szCs w:val="19"/>
-          <w:highlight w:val="black"/>
-        </w:rPr>
-        <w:t>img</w:t>
-      </w:r>
-      <w:proofErr w:type="spellEnd"/>
-      <w:r>
-        <w:rPr>
-          <w:rFonts w:ascii="Consolas" w:hAnsi="Consolas" w:cs="Consolas"/>
-          <w:color w:val="DCDCDC"/>
-          <w:sz w:val="19"/>
-          <w:szCs w:val="19"/>
-          <w:highlight w:val="black"/>
-        </w:rPr>
-        <w:t xml:space="preserve"> </w:t>
-      </w:r>
-      <w:proofErr w:type="spellStart"/>
-      <w:r>
-        <w:rPr>
-          <w:rFonts w:ascii="Consolas" w:hAnsi="Consolas" w:cs="Consolas"/>
-          <w:color w:val="9CDCFE"/>
-          <w:sz w:val="19"/>
-          <w:szCs w:val="19"/>
-          <w:highlight w:val="black"/>
-        </w:rPr>
-        <w:t>src</w:t>
-      </w:r>
-      <w:proofErr w:type="spellEnd"/>
-      <w:r>
-        <w:rPr>
-          <w:rFonts w:ascii="Consolas" w:hAnsi="Consolas" w:cs="Consolas"/>
-          <w:color w:val="B4B4B4"/>
-          <w:sz w:val="19"/>
-          <w:szCs w:val="19"/>
-          <w:highlight w:val="black"/>
-        </w:rPr>
-        <w:t>=</w:t>
-      </w:r>
-      <w:r>
-        <w:rPr>
-          <w:rFonts w:ascii="Consolas" w:hAnsi="Consolas" w:cs="Consolas"/>
-          <w:color w:val="C8C8C8"/>
-          <w:sz w:val="19"/>
-          <w:szCs w:val="19"/>
-          <w:highlight w:val="black"/>
-        </w:rPr>
-        <w:t>"/Content/Images/home-showcase.png"</w:t>
-      </w:r>
-      <w:r>
-        <w:rPr>
-          <w:rFonts w:ascii="Consolas" w:hAnsi="Consolas" w:cs="Consolas"/>
-          <w:color w:val="DCDCDC"/>
-          <w:sz w:val="19"/>
-          <w:szCs w:val="19"/>
-          <w:highlight w:val="black"/>
-        </w:rPr>
-        <w:t xml:space="preserve"> </w:t>
-      </w:r>
-      <w:r>
-        <w:rPr>
-          <w:rFonts w:ascii="Consolas" w:hAnsi="Consolas" w:cs="Consolas"/>
-          <w:color w:val="9CDCFE"/>
-          <w:sz w:val="19"/>
-          <w:szCs w:val="19"/>
-          <w:highlight w:val="black"/>
-        </w:rPr>
-        <w:t>data-bind</w:t>
-      </w:r>
-      <w:r>
-        <w:rPr>
-          <w:rFonts w:ascii="Consolas" w:hAnsi="Consolas" w:cs="Consolas"/>
-          <w:color w:val="B4B4B4"/>
-          <w:sz w:val="19"/>
-          <w:szCs w:val="19"/>
-          <w:highlight w:val="black"/>
-        </w:rPr>
-        <w:t>=</w:t>
-      </w:r>
-      <w:r>
-        <w:rPr>
-          <w:rFonts w:ascii="Consolas" w:hAnsi="Consolas" w:cs="Consolas"/>
-          <w:color w:val="C8C8C8"/>
-          <w:sz w:val="19"/>
-          <w:szCs w:val="19"/>
-          <w:highlight w:val="black"/>
-        </w:rPr>
-        <w:t>"</w:t>
-      </w:r>
-      <w:proofErr w:type="spellStart"/>
-      <w:r>
-        <w:rPr>
-          <w:rFonts w:ascii="Consolas" w:hAnsi="Consolas" w:cs="Consolas"/>
-          <w:color w:val="C8C8C8"/>
-          <w:sz w:val="19"/>
-          <w:szCs w:val="19"/>
-          <w:highlight w:val="black"/>
-        </w:rPr>
-        <w:t>rotateImages</w:t>
-      </w:r>
-      <w:proofErr w:type="spellEnd"/>
-      <w:r>
-        <w:rPr>
-          <w:rFonts w:ascii="Consolas" w:hAnsi="Consolas" w:cs="Consolas"/>
-          <w:color w:val="C8C8C8"/>
-          <w:sz w:val="19"/>
-          <w:szCs w:val="19"/>
-          <w:highlight w:val="black"/>
-        </w:rPr>
-        <w:t xml:space="preserve">: </w:t>
-      </w:r>
-      <w:proofErr w:type="spellStart"/>
-      <w:r>
-        <w:rPr>
-          <w:rFonts w:ascii="Consolas" w:hAnsi="Consolas" w:cs="Consolas"/>
-          <w:color w:val="C8C8C8"/>
-          <w:sz w:val="19"/>
-          <w:szCs w:val="19"/>
-          <w:highlight w:val="black"/>
-        </w:rPr>
-        <w:t>bannerImages</w:t>
-      </w:r>
-      <w:proofErr w:type="spellEnd"/>
-      <w:r>
-        <w:rPr>
-          <w:rFonts w:ascii="Consolas" w:hAnsi="Consolas" w:cs="Consolas"/>
-          <w:color w:val="C8C8C8"/>
-          <w:sz w:val="19"/>
-          <w:szCs w:val="19"/>
-          <w:highlight w:val="black"/>
-        </w:rPr>
-        <w:t>"</w:t>
-      </w:r>
-      <w:r>
-        <w:rPr>
-          <w:rFonts w:ascii="Consolas" w:hAnsi="Consolas" w:cs="Consolas"/>
-          <w:color w:val="DCDCDC"/>
-          <w:sz w:val="19"/>
-          <w:szCs w:val="19"/>
-          <w:highlight w:val="black"/>
-        </w:rPr>
-        <w:t xml:space="preserve"> </w:t>
-      </w:r>
-      <w:r>
-        <w:rPr>
-          <w:rFonts w:ascii="Consolas" w:hAnsi="Consolas" w:cs="Consolas"/>
-          <w:color w:val="9CDCFE"/>
-          <w:sz w:val="19"/>
-          <w:szCs w:val="19"/>
-          <w:highlight w:val="black"/>
-        </w:rPr>
-        <w:t>data-rotate-delay</w:t>
-      </w:r>
-      <w:r>
-        <w:rPr>
-          <w:rFonts w:ascii="Consolas" w:hAnsi="Consolas" w:cs="Consolas"/>
-          <w:color w:val="B4B4B4"/>
-          <w:sz w:val="19"/>
-          <w:szCs w:val="19"/>
-          <w:highlight w:val="black"/>
-        </w:rPr>
-        <w:t>=</w:t>
-      </w:r>
-      <w:r>
-        <w:rPr>
-          <w:rFonts w:ascii="Consolas" w:hAnsi="Consolas" w:cs="Consolas"/>
-          <w:color w:val="C8C8C8"/>
-          <w:sz w:val="19"/>
-          <w:szCs w:val="19"/>
-          <w:highlight w:val="black"/>
-        </w:rPr>
-        <w:t>"5000"</w:t>
-      </w:r>
-      <w:r>
-        <w:rPr>
-          <w:rFonts w:ascii="Consolas" w:hAnsi="Consolas" w:cs="Consolas"/>
-          <w:color w:val="DCDCDC"/>
-          <w:sz w:val="19"/>
-          <w:szCs w:val="19"/>
-          <w:highlight w:val="black"/>
-        </w:rPr>
-        <w:t xml:space="preserve"> </w:t>
-      </w:r>
-      <w:r>
-        <w:rPr>
-          <w:rFonts w:ascii="Consolas" w:hAnsi="Consolas" w:cs="Consolas"/>
-          <w:color w:val="808080"/>
-          <w:sz w:val="19"/>
-          <w:szCs w:val="19"/>
-          <w:highlight w:val="black"/>
-        </w:rPr>
-        <w:t>/&gt;</w:t>
-      </w:r>
-    </w:p>
-    <w:p>
-      <w:r>
-        <w:t>We have indicated that this &lt;</w:t>
-      </w:r>
-      <w:proofErr w:type="spellStart"/>
-      <w:r>
-        <w:t>img</w:t>
-      </w:r>
-      <w:proofErr w:type="spellEnd"/>
-      <w:r>
-        <w:t>&gt; element will be bound to our custom “</w:t>
-      </w:r>
-      <w:proofErr w:type="spellStart"/>
-      <w:r>
-        <w:t>rotateImages</w:t>
-      </w:r>
-      <w:proofErr w:type="spellEnd"/>
-      <w:r>
-        <w:t>” binding, using the “</w:t>
-      </w:r>
-      <w:proofErr w:type="spellStart"/>
-      <w:r>
-        <w:t>bannerImages</w:t>
-      </w:r>
-      <w:proofErr w:type="spellEnd"/>
-      <w:r>
-        <w:t>” property of the view model as its data. Through use of the additional data-* attribute, we have also indicated that our image will update every 5000 milliseconds.</w:t>
+        <w:t>setInterval</w:t>
       </w:r>
       <w:bookmarkStart w:id="0" w:name="_GoBack"/>
       <w:bookmarkEnd w:id="0"/>
+      <w:r>
+        <w:t>(</w:t>
+      </w:r>
+      <w:proofErr w:type="gramEnd"/>
+      <w:r>
+        <w:t>) to periodically change the “</w:t>
+      </w:r>
+      <w:proofErr w:type="spellStart"/>
+      <w:r>
+        <w:t>src</w:t>
+      </w:r>
+      <w:proofErr w:type="spellEnd"/>
+      <w:r>
+        <w:t>” attribute of an &lt;</w:t>
+      </w:r>
+      <w:proofErr w:type="spellStart"/>
+      <w:r>
+        <w:t>img</w:t>
+      </w:r>
+      <w:proofErr w:type="spellEnd"/>
+      <w:r>
+        <w:t>&gt; element. However, it does demonstrate a way to retain data in the binding by adding properties to the object instance, and a way to pass in additional data, in this case the delay time. We use a second data-* property on the element, “data-rotate-delay”, and the custom binding can read</w:t>
+      </w:r>
+      <w:r>
+        <w:t xml:space="preserve"> this data property with </w:t>
+      </w:r>
+      <w:proofErr w:type="spellStart"/>
+      <w:r>
+        <w:t>jQuery</w:t>
+      </w:r>
+      <w:proofErr w:type="spellEnd"/>
+      <w:r>
+        <w:t xml:space="preserve"> $(element).</w:t>
+      </w:r>
+      <w:proofErr w:type="gramStart"/>
+      <w:r>
+        <w:t>data(</w:t>
+      </w:r>
+      <w:proofErr w:type="gramEnd"/>
+      <w:r>
+        <w:t>“rotate-delay”).</w:t>
+      </w:r>
+    </w:p>
+    <w:p>
+      <w:r>
+        <w:t>Now we can make our HTML that uses our custom binding:</w:t>
+      </w:r>
+    </w:p>
+    <w:p>
+      <w:pPr>
+        <w:rPr>
+          <w:rFonts w:ascii="Consolas" w:hAnsi="Consolas" w:cs="Consolas"/>
+          <w:color w:val="808080"/>
+          <w:sz w:val="19"/>
+          <w:szCs w:val="19"/>
+        </w:rPr>
+      </w:pPr>
+      <w:r>
+        <w:rPr>
+          <w:rFonts w:ascii="Consolas" w:hAnsi="Consolas" w:cs="Consolas"/>
+          <w:color w:val="808080"/>
+          <w:sz w:val="19"/>
+          <w:szCs w:val="19"/>
+          <w:highlight w:val="black"/>
+        </w:rPr>
+        <w:t>&lt;</w:t>
+      </w:r>
+      <w:proofErr w:type="spellStart"/>
+      <w:r>
+        <w:rPr>
+          <w:rFonts w:ascii="Consolas" w:hAnsi="Consolas" w:cs="Consolas"/>
+          <w:color w:val="569CD6"/>
+          <w:sz w:val="19"/>
+          <w:szCs w:val="19"/>
+          <w:highlight w:val="black"/>
+        </w:rPr>
+        <w:t>img</w:t>
+      </w:r>
+      <w:proofErr w:type="spellEnd"/>
+      <w:r>
+        <w:rPr>
+          <w:rFonts w:ascii="Consolas" w:hAnsi="Consolas" w:cs="Consolas"/>
+          <w:color w:val="DCDCDC"/>
+          <w:sz w:val="19"/>
+          <w:szCs w:val="19"/>
+          <w:highlight w:val="black"/>
+        </w:rPr>
+        <w:t xml:space="preserve"> </w:t>
+      </w:r>
+      <w:r>
+        <w:rPr>
+          <w:rFonts w:ascii="Consolas" w:hAnsi="Consolas" w:cs="Consolas"/>
+          <w:color w:val="9CDCFE"/>
+          <w:sz w:val="19"/>
+          <w:szCs w:val="19"/>
+          <w:highlight w:val="black"/>
+        </w:rPr>
+        <w:t>data-bind</w:t>
+      </w:r>
+      <w:r>
+        <w:rPr>
+          <w:rFonts w:ascii="Consolas" w:hAnsi="Consolas" w:cs="Consolas"/>
+          <w:color w:val="B4B4B4"/>
+          <w:sz w:val="19"/>
+          <w:szCs w:val="19"/>
+          <w:highlight w:val="black"/>
+        </w:rPr>
+        <w:t>=</w:t>
+      </w:r>
+      <w:r>
+        <w:rPr>
+          <w:rFonts w:ascii="Consolas" w:hAnsi="Consolas" w:cs="Consolas"/>
+          <w:color w:val="C8C8C8"/>
+          <w:sz w:val="19"/>
+          <w:szCs w:val="19"/>
+          <w:highlight w:val="black"/>
+        </w:rPr>
+        <w:t>"</w:t>
+      </w:r>
+      <w:proofErr w:type="spellStart"/>
+      <w:r>
+        <w:rPr>
+          <w:rFonts w:ascii="Consolas" w:hAnsi="Consolas" w:cs="Consolas"/>
+          <w:color w:val="C8C8C8"/>
+          <w:sz w:val="19"/>
+          <w:szCs w:val="19"/>
+          <w:highlight w:val="black"/>
+        </w:rPr>
+        <w:t>rotateImages</w:t>
+      </w:r>
+      <w:proofErr w:type="spellEnd"/>
+      <w:r>
+        <w:rPr>
+          <w:rFonts w:ascii="Consolas" w:hAnsi="Consolas" w:cs="Consolas"/>
+          <w:color w:val="C8C8C8"/>
+          <w:sz w:val="19"/>
+          <w:szCs w:val="19"/>
+          <w:highlight w:val="black"/>
+        </w:rPr>
+        <w:t xml:space="preserve">: </w:t>
+      </w:r>
+      <w:proofErr w:type="spellStart"/>
+      <w:r>
+        <w:rPr>
+          <w:rFonts w:ascii="Consolas" w:hAnsi="Consolas" w:cs="Consolas"/>
+          <w:color w:val="C8C8C8"/>
+          <w:sz w:val="19"/>
+          <w:szCs w:val="19"/>
+          <w:highlight w:val="black"/>
+        </w:rPr>
+        <w:t>bannerImages</w:t>
+      </w:r>
+      <w:proofErr w:type="spellEnd"/>
+      <w:r>
+        <w:rPr>
+          <w:rFonts w:ascii="Consolas" w:hAnsi="Consolas" w:cs="Consolas"/>
+          <w:color w:val="C8C8C8"/>
+          <w:sz w:val="19"/>
+          <w:szCs w:val="19"/>
+          <w:highlight w:val="black"/>
+        </w:rPr>
+        <w:t>"</w:t>
+      </w:r>
+      <w:r>
+        <w:rPr>
+          <w:rFonts w:ascii="Consolas" w:hAnsi="Consolas" w:cs="Consolas"/>
+          <w:color w:val="DCDCDC"/>
+          <w:sz w:val="19"/>
+          <w:szCs w:val="19"/>
+          <w:highlight w:val="black"/>
+        </w:rPr>
+        <w:t xml:space="preserve"> </w:t>
+      </w:r>
+      <w:r>
+        <w:rPr>
+          <w:rFonts w:ascii="Consolas" w:hAnsi="Consolas" w:cs="Consolas"/>
+          <w:color w:val="9CDCFE"/>
+          <w:sz w:val="19"/>
+          <w:szCs w:val="19"/>
+          <w:highlight w:val="black"/>
+        </w:rPr>
+        <w:t>data-rotate-delay</w:t>
+      </w:r>
+      <w:r>
+        <w:rPr>
+          <w:rFonts w:ascii="Consolas" w:hAnsi="Consolas" w:cs="Consolas"/>
+          <w:color w:val="B4B4B4"/>
+          <w:sz w:val="19"/>
+          <w:szCs w:val="19"/>
+          <w:highlight w:val="black"/>
+        </w:rPr>
+        <w:t>=</w:t>
+      </w:r>
+      <w:r>
+        <w:rPr>
+          <w:rFonts w:ascii="Consolas" w:hAnsi="Consolas" w:cs="Consolas"/>
+          <w:color w:val="C8C8C8"/>
+          <w:sz w:val="19"/>
+          <w:szCs w:val="19"/>
+          <w:highlight w:val="black"/>
+        </w:rPr>
+        <w:t>"5000"</w:t>
+      </w:r>
+      <w:r>
+        <w:rPr>
+          <w:rFonts w:ascii="Consolas" w:hAnsi="Consolas" w:cs="Consolas"/>
+          <w:color w:val="DCDCDC"/>
+          <w:sz w:val="19"/>
+          <w:szCs w:val="19"/>
+          <w:highlight w:val="black"/>
+        </w:rPr>
+        <w:t xml:space="preserve"> </w:t>
+      </w:r>
+      <w:r>
+        <w:rPr>
+          <w:rFonts w:ascii="Consolas" w:hAnsi="Consolas" w:cs="Consolas"/>
+          <w:color w:val="808080"/>
+          <w:sz w:val="19"/>
+          <w:szCs w:val="19"/>
+          <w:highlight w:val="black"/>
+        </w:rPr>
+        <w:t>/&gt;</w:t>
+      </w:r>
+    </w:p>
+    <w:p>
+      <w:r>
+        <w:t>We have indicated that this &lt;</w:t>
+      </w:r>
+      <w:proofErr w:type="spellStart"/>
+      <w:r>
+        <w:t>img</w:t>
+      </w:r>
+      <w:proofErr w:type="spellEnd"/>
+      <w:r>
+        <w:t>&gt; element will be bound to our custom “</w:t>
+      </w:r>
+      <w:proofErr w:type="spellStart"/>
+      <w:r>
+        <w:t>rotateImages</w:t>
+      </w:r>
+      <w:proofErr w:type="spellEnd"/>
+      <w:r>
+        <w:t>” binding, using the “</w:t>
+      </w:r>
+      <w:proofErr w:type="spellStart"/>
+      <w:r>
+        <w:t>bannerImages</w:t>
+      </w:r>
+      <w:proofErr w:type="spellEnd"/>
+      <w:r>
+        <w:t>” property of the view model as its data. Through use of the additional data-* attribute, we have also indicated that our image will update every 5000 milliseconds</w:t>
+      </w:r>
+      <w:r>
+        <w:t xml:space="preserve"> (5 seconds)</w:t>
+      </w:r>
+      <w:r>
+        <w:t>.</w:t>
+      </w:r>
     </w:p>
     <w:p>
       <w:pPr>
@@ -19862,7 +20502,6 @@
   <w:style w:type="character" w:default="1" w:styleId="DefaultParagraphFont">
     <w:name w:val="Default Paragraph Font"/>
     <w:uiPriority w:val="1"/>
-    <w:semiHidden/>
     <w:unhideWhenUsed/>
   </w:style>
   <w:style w:type="table" w:default="1" w:styleId="TableNormal">
@@ -20318,7 +20957,6 @@
   <w:style w:type="character" w:default="1" w:styleId="DefaultParagraphFont">
     <w:name w:val="Default Paragraph Font"/>
     <w:uiPriority w:val="1"/>
-    <w:semiHidden/>
     <w:unhideWhenUsed/>
   </w:style>
   <w:style w:type="table" w:default="1" w:styleId="TableNormal">

</xml_diff>